<commit_message>
Added further division into types description for tasks and answer for student's answers (Each place where student puts his content must be marked with "Student's answer:")
</commit_message>
<xml_diff>
--- a/reports/reportsC/expC_no2.docx
+++ b/reports/reportsC/expC_no2.docx
@@ -2,6 +2,30 @@
 <file path=word/document.xml><?xml version="1.0" encoding="utf-8"?>
 <w:document xmlns:wpc="http://schemas.microsoft.com/office/word/2010/wordprocessingCanvas" xmlns:cx="http://schemas.microsoft.com/office/drawing/2014/chartex" xmlns:cx1="http://schemas.microsoft.com/office/drawing/2015/9/8/chartex" xmlns:cx2="http://schemas.microsoft.com/office/drawing/2015/10/21/chartex" xmlns:cx3="http://schemas.microsoft.com/office/drawing/2016/5/9/chartex" xmlns:cx4="http://schemas.microsoft.com/office/drawing/2016/5/10/chartex" xmlns:cx5="http://schemas.microsoft.com/office/drawing/2016/5/11/chartex" xmlns:cx6="http://schemas.microsoft.com/office/drawing/2016/5/12/chartex" xmlns:cx7="http://schemas.microsoft.com/office/drawing/2016/5/13/chartex" xmlns:cx8="http://schemas.microsoft.com/office/drawing/2016/5/14/chartex" xmlns:mc="http://schemas.openxmlformats.org/markup-compatibility/2006" xmlns:aink="http://schemas.microsoft.com/office/drawing/2016/ink" xmlns:am3d="http://schemas.microsoft.com/office/drawing/2017/model3d" xmlns:o="urn:schemas-microsoft-com:office:office" xmlns:oel="http://schemas.microsoft.com/office/2019/extlst" xmlns:r="http://schemas.openxmlformats.org/officeDocument/2006/relationships" xmlns:m="http://schemas.openxmlformats.org/officeDocument/2006/math" xmlns:v="urn:schemas-microsoft-com:vml" xmlns:wp14="http://schemas.microsoft.com/office/word/2010/wordprocessingDrawing" xmlns:wp="http://schemas.openxmlformats.org/drawingml/2006/wordprocessingDrawing" xmlns:w10="urn:schemas-microsoft-com:office:word" xmlns:w="http://schemas.openxmlformats.org/wordprocessingml/2006/main" xmlns:w14="http://schemas.microsoft.com/office/word/2010/wordml" xmlns:w15="http://schemas.microsoft.com/office/word/2012/wordml" xmlns:w16cex="http://schemas.microsoft.com/office/word/2018/wordml/cex" xmlns:w16cid="http://schemas.microsoft.com/office/word/2016/wordml/cid" xmlns:w16="http://schemas.microsoft.com/office/word/2018/wordml" xmlns:w16sdtdh="http://schemas.microsoft.com/office/word/2020/wordml/sdtdatahash" xmlns:w16se="http://schemas.microsoft.com/office/word/2015/wordml/symex" xmlns:wpg="http://schemas.microsoft.com/office/word/2010/wordprocessingGroup" xmlns:wpi="http://schemas.microsoft.com/office/word/2010/wordprocessingInk" xmlns:wne="http://schemas.microsoft.com/office/word/2006/wordml" xmlns:wps="http://schemas.microsoft.com/office/word/2010/wordprocessingShape" mc:Ignorable="w14 w15 w16se w16cid w16 w16cex w16sdtdh wp14">
   <w:body>
+    <w:p>
+      <w:pPr>
+        <w:pStyle w:val="paragraph"/>
+        <w:spacing w:before="0" w:beforeAutospacing="0" w:after="0" w:afterAutospacing="0"/>
+        <w:textAlignment w:val="baseline"/>
+        <w:rPr>
+          <w:rStyle w:val="normaltextrun"/>
+          <w:rFonts w:ascii="Aptos" w:eastAsiaTheme="majorEastAsia" w:hAnsi="Aptos" w:cs="Segoe UI"/>
+          <w:sz w:val="28"/>
+          <w:szCs w:val="28"/>
+          <w:lang w:val="en-US"/>
+        </w:rPr>
+      </w:pPr>
+      <w:r>
+        <w:rPr>
+          <w:rStyle w:val="normaltextrun"/>
+          <w:rFonts w:ascii="Aptos" w:eastAsiaTheme="majorEastAsia" w:hAnsi="Aptos" w:cs="Segoe UI"/>
+          <w:sz w:val="28"/>
+          <w:szCs w:val="28"/>
+          <w:lang w:val="en-US"/>
+        </w:rPr>
+        <w:t>Author: John Adams</w:t>
+      </w:r>
+    </w:p>
     <w:p>
       <w:pPr>
         <w:pStyle w:val="paragraph"/>
@@ -37,9 +61,10 @@
         <w:spacing w:before="0" w:beforeAutospacing="0" w:after="0" w:afterAutospacing="0"/>
         <w:textAlignment w:val="baseline"/>
         <w:rPr>
-          <w:rFonts w:ascii="Segoe UI" w:hAnsi="Segoe UI" w:cs="Segoe UI"/>
-          <w:sz w:val="18"/>
-          <w:szCs w:val="18"/>
+          <w:rStyle w:val="eop"/>
+          <w:rFonts w:ascii="Aptos" w:eastAsiaTheme="majorEastAsia" w:hAnsi="Aptos" w:cs="Segoe UI"/>
+          <w:sz w:val="44"/>
+          <w:szCs w:val="44"/>
         </w:rPr>
       </w:pPr>
       <w:r>
@@ -65,14 +90,22 @@
         </w:rPr>
         <w:t>1. Experiment aim:</w:t>
       </w:r>
-      <w:r>
-        <w:rPr>
-          <w:rStyle w:val="eop"/>
-          <w:rFonts w:ascii="Aptos" w:eastAsiaTheme="majorEastAsia" w:hAnsi="Aptos" w:cs="Segoe UI"/>
-          <w:sz w:val="44"/>
-          <w:szCs w:val="44"/>
-        </w:rPr>
-        <w:t> </w:t>
+    </w:p>
+    <w:p>
+      <w:pPr>
+        <w:rPr>
+          <w:b/>
+          <w:bCs/>
+          <w:lang w:eastAsia="en-GB"/>
+        </w:rPr>
+      </w:pPr>
+      <w:r>
+        <w:rPr>
+          <w:b/>
+          <w:bCs/>
+          <w:lang w:eastAsia="en-GB"/>
+        </w:rPr>
+        <w:t>Student’s answer:</w:t>
       </w:r>
     </w:p>
     <w:p>
@@ -124,14 +157,23 @@
         </w:rPr>
         <w:t>2. Theoretical background:</w:t>
       </w:r>
-      <w:r>
+    </w:p>
+    <w:p>
+      <w:pPr>
         <w:rPr>
           <w:rStyle w:val="scxw222918798"/>
-          <w:rFonts w:ascii="Aptos" w:eastAsiaTheme="majorEastAsia" w:hAnsi="Aptos" w:cs="Segoe UI"/>
-          <w:sz w:val="44"/>
-          <w:szCs w:val="44"/>
-        </w:rPr>
-        <w:t> </w:t>
+          <w:b/>
+          <w:bCs/>
+          <w:lang w:eastAsia="en-GB"/>
+        </w:rPr>
+      </w:pPr>
+      <w:r>
+        <w:rPr>
+          <w:b/>
+          <w:bCs/>
+          <w:lang w:eastAsia="en-GB"/>
+        </w:rPr>
+        <w:t>Student’s answer:</w:t>
       </w:r>
     </w:p>
     <w:p>
@@ -552,6 +594,7 @@
         <w:rPr>
           <w:lang w:eastAsia="en-GB"/>
         </w:rPr>
+        <w:lastRenderedPageBreak/>
         <w:t>"file1.txt" should be readable, writable, and executable by the owner, and readable by others.</w:t>
       </w:r>
     </w:p>
@@ -588,166 +631,7 @@
         <w:rPr>
           <w:lang w:eastAsia="en-GB"/>
         </w:rPr>
-        <w:lastRenderedPageBreak/>
         <w:t>"file3.txt" should be readable, writable, and executable by the owner and the group.</w:t>
-      </w:r>
-    </w:p>
-    <w:p>
-      <w:pPr>
-        <w:rPr>
-          <w:lang w:eastAsia="en-GB"/>
-        </w:rPr>
-      </w:pPr>
-      <w:r>
-        <w:rPr>
-          <w:lang w:eastAsia="en-GB"/>
-        </w:rPr>
-        <w:t># Create the directory "SecureFiles"</w:t>
-      </w:r>
-    </w:p>
-    <w:p>
-      <w:pPr>
-        <w:rPr>
-          <w:lang w:eastAsia="en-GB"/>
-        </w:rPr>
-      </w:pPr>
-      <w:r>
-        <w:rPr>
-          <w:lang w:eastAsia="en-GB"/>
-        </w:rPr>
-        <w:t>mkdir SecureFiles</w:t>
-      </w:r>
-    </w:p>
-    <w:p>
-      <w:pPr>
-        <w:rPr>
-          <w:lang w:eastAsia="en-GB"/>
-        </w:rPr>
-      </w:pPr>
-    </w:p>
-    <w:p>
-      <w:pPr>
-        <w:rPr>
-          <w:lang w:eastAsia="en-GB"/>
-        </w:rPr>
-      </w:pPr>
-      <w:r>
-        <w:rPr>
-          <w:lang w:eastAsia="en-GB"/>
-        </w:rPr>
-        <w:t># Create three text files inside "SecureFiles"</w:t>
-      </w:r>
-    </w:p>
-    <w:p>
-      <w:pPr>
-        <w:rPr>
-          <w:lang w:eastAsia="en-GB"/>
-        </w:rPr>
-      </w:pPr>
-      <w:r>
-        <w:rPr>
-          <w:lang w:eastAsia="en-GB"/>
-        </w:rPr>
-        <w:t>touch SecureFiles/file1.txt SecureFiles/file2.txt SecureFiles/file3.txt</w:t>
-      </w:r>
-    </w:p>
-    <w:p>
-      <w:pPr>
-        <w:rPr>
-          <w:lang w:eastAsia="en-GB"/>
-        </w:rPr>
-      </w:pPr>
-    </w:p>
-    <w:p>
-      <w:pPr>
-        <w:rPr>
-          <w:lang w:eastAsia="en-GB"/>
-        </w:rPr>
-      </w:pPr>
-      <w:r>
-        <w:rPr>
-          <w:lang w:eastAsia="en-GB"/>
-        </w:rPr>
-        <w:t># Set permissions for file1.txt (owner: rwx, group: r--, others: r--)</w:t>
-      </w:r>
-    </w:p>
-    <w:p>
-      <w:pPr>
-        <w:rPr>
-          <w:lang w:eastAsia="en-GB"/>
-        </w:rPr>
-      </w:pPr>
-      <w:r>
-        <w:rPr>
-          <w:lang w:eastAsia="en-GB"/>
-        </w:rPr>
-        <w:t>chmod 744 SecureFiles/file1.txt</w:t>
-      </w:r>
-    </w:p>
-    <w:p>
-      <w:pPr>
-        <w:rPr>
-          <w:lang w:eastAsia="en-GB"/>
-        </w:rPr>
-      </w:pPr>
-    </w:p>
-    <w:p>
-      <w:pPr>
-        <w:rPr>
-          <w:lang w:eastAsia="en-GB"/>
-        </w:rPr>
-      </w:pPr>
-      <w:r>
-        <w:rPr>
-          <w:lang w:eastAsia="en-GB"/>
-        </w:rPr>
-        <w:t># Set permissions for file2.txt (owner: rw--, group: --, others: --)</w:t>
-      </w:r>
-    </w:p>
-    <w:p>
-      <w:pPr>
-        <w:rPr>
-          <w:lang w:eastAsia="en-GB"/>
-        </w:rPr>
-      </w:pPr>
-      <w:r>
-        <w:rPr>
-          <w:lang w:eastAsia="en-GB"/>
-        </w:rPr>
-        <w:t>chmod 600 SecureFiles/file2.txt</w:t>
-      </w:r>
-    </w:p>
-    <w:p>
-      <w:pPr>
-        <w:rPr>
-          <w:lang w:eastAsia="en-GB"/>
-        </w:rPr>
-      </w:pPr>
-    </w:p>
-    <w:p>
-      <w:pPr>
-        <w:rPr>
-          <w:lang w:eastAsia="en-GB"/>
-        </w:rPr>
-      </w:pPr>
-      <w:r>
-        <w:rPr>
-          <w:lang w:eastAsia="en-GB"/>
-        </w:rPr>
-        <w:t># Set permissions for file3.txt (owner: rwx, group: rw--, others: --)</w:t>
-      </w:r>
-    </w:p>
-    <w:p>
-      <w:pPr>
-        <w:rPr>
-          <w:lang w:eastAsia="en-GB"/>
-        </w:rPr>
-      </w:pPr>
-      <w:r>
-        <w:rPr>
-          <w:lang w:eastAsia="en-GB"/>
-        </w:rPr>
-        <w:t>chmod 660 SecureFiles/file3.txt</w:t>
       </w:r>
     </w:p>
     <w:p>
@@ -764,6 +648,181 @@
           <w:bCs/>
           <w:lang w:eastAsia="en-GB"/>
         </w:rPr>
+        <w:t>Student’s answer:</w:t>
+      </w:r>
+    </w:p>
+    <w:p>
+      <w:pPr>
+        <w:rPr>
+          <w:lang w:eastAsia="en-GB"/>
+        </w:rPr>
+      </w:pPr>
+      <w:r>
+        <w:rPr>
+          <w:lang w:eastAsia="en-GB"/>
+        </w:rPr>
+        <w:t># Create the directory "SecureFiles"</w:t>
+      </w:r>
+    </w:p>
+    <w:p>
+      <w:pPr>
+        <w:rPr>
+          <w:lang w:eastAsia="en-GB"/>
+        </w:rPr>
+      </w:pPr>
+      <w:r>
+        <w:rPr>
+          <w:lang w:eastAsia="en-GB"/>
+        </w:rPr>
+        <w:t>mkdir SecureFiles</w:t>
+      </w:r>
+    </w:p>
+    <w:p>
+      <w:pPr>
+        <w:rPr>
+          <w:lang w:eastAsia="en-GB"/>
+        </w:rPr>
+      </w:pPr>
+    </w:p>
+    <w:p>
+      <w:pPr>
+        <w:rPr>
+          <w:lang w:eastAsia="en-GB"/>
+        </w:rPr>
+      </w:pPr>
+      <w:r>
+        <w:rPr>
+          <w:lang w:eastAsia="en-GB"/>
+        </w:rPr>
+        <w:t># Create three text files inside "SecureFiles"</w:t>
+      </w:r>
+    </w:p>
+    <w:p>
+      <w:pPr>
+        <w:rPr>
+          <w:lang w:eastAsia="en-GB"/>
+        </w:rPr>
+      </w:pPr>
+      <w:r>
+        <w:rPr>
+          <w:lang w:eastAsia="en-GB"/>
+        </w:rPr>
+        <w:t>touch SecureFiles/file1.txt SecureFiles/file2.txt SecureFiles/file3.txt</w:t>
+      </w:r>
+    </w:p>
+    <w:p>
+      <w:pPr>
+        <w:rPr>
+          <w:lang w:eastAsia="en-GB"/>
+        </w:rPr>
+      </w:pPr>
+    </w:p>
+    <w:p>
+      <w:pPr>
+        <w:rPr>
+          <w:lang w:eastAsia="en-GB"/>
+        </w:rPr>
+      </w:pPr>
+      <w:r>
+        <w:rPr>
+          <w:lang w:eastAsia="en-GB"/>
+        </w:rPr>
+        <w:t># Set permissions for file1.txt (owner: rwx, group: r--, others: r--)</w:t>
+      </w:r>
+    </w:p>
+    <w:p>
+      <w:pPr>
+        <w:rPr>
+          <w:lang w:eastAsia="en-GB"/>
+        </w:rPr>
+      </w:pPr>
+      <w:r>
+        <w:rPr>
+          <w:lang w:eastAsia="en-GB"/>
+        </w:rPr>
+        <w:t>chmod 744 SecureFiles/file1.txt</w:t>
+      </w:r>
+    </w:p>
+    <w:p>
+      <w:pPr>
+        <w:rPr>
+          <w:lang w:eastAsia="en-GB"/>
+        </w:rPr>
+      </w:pPr>
+    </w:p>
+    <w:p>
+      <w:pPr>
+        <w:rPr>
+          <w:lang w:eastAsia="en-GB"/>
+        </w:rPr>
+      </w:pPr>
+      <w:r>
+        <w:rPr>
+          <w:lang w:eastAsia="en-GB"/>
+        </w:rPr>
+        <w:t># Set permissions for file2.txt (owner: rw--, group: --, others: --)</w:t>
+      </w:r>
+    </w:p>
+    <w:p>
+      <w:pPr>
+        <w:rPr>
+          <w:lang w:eastAsia="en-GB"/>
+        </w:rPr>
+      </w:pPr>
+      <w:r>
+        <w:rPr>
+          <w:lang w:eastAsia="en-GB"/>
+        </w:rPr>
+        <w:t>chmod 600 SecureFiles/file2.txt</w:t>
+      </w:r>
+    </w:p>
+    <w:p>
+      <w:pPr>
+        <w:rPr>
+          <w:lang w:eastAsia="en-GB"/>
+        </w:rPr>
+      </w:pPr>
+    </w:p>
+    <w:p>
+      <w:pPr>
+        <w:rPr>
+          <w:lang w:eastAsia="en-GB"/>
+        </w:rPr>
+      </w:pPr>
+      <w:r>
+        <w:rPr>
+          <w:lang w:eastAsia="en-GB"/>
+        </w:rPr>
+        <w:t># Set permissions for file3.txt (owner: rwx, group: rw--, others: --)</w:t>
+      </w:r>
+    </w:p>
+    <w:p>
+      <w:pPr>
+        <w:rPr>
+          <w:lang w:eastAsia="en-GB"/>
+        </w:rPr>
+      </w:pPr>
+      <w:r>
+        <w:rPr>
+          <w:lang w:eastAsia="en-GB"/>
+        </w:rPr>
+        <w:t>chmod 660 SecureFiles/file3.txt</w:t>
+      </w:r>
+    </w:p>
+    <w:p>
+      <w:pPr>
+        <w:rPr>
+          <w:b/>
+          <w:bCs/>
+          <w:lang w:eastAsia="en-GB"/>
+        </w:rPr>
+      </w:pPr>
+      <w:r>
+        <w:rPr>
+          <w:b/>
+          <w:bCs/>
+          <w:lang w:eastAsia="en-GB"/>
+        </w:rPr>
         <w:t>Questions:</w:t>
       </w:r>
     </w:p>
@@ -778,6 +837,31 @@
           <w:lang w:eastAsia="en-GB"/>
         </w:rPr>
         <w:t>What chmod commands did you use to set the specified permissions?</w:t>
+      </w:r>
+    </w:p>
+    <w:p>
+      <w:pPr>
+        <w:rPr>
+          <w:b/>
+          <w:bCs/>
+          <w:lang w:eastAsia="en-GB"/>
+        </w:rPr>
+      </w:pPr>
+      <w:r>
+        <w:rPr>
+          <w:b/>
+          <w:bCs/>
+          <w:lang w:eastAsia="en-GB"/>
+        </w:rPr>
+        <w:t>Student’s answ</w:t>
+      </w:r>
+      <w:r>
+        <w:rPr>
+          <w:b/>
+          <w:bCs/>
+          <w:lang w:eastAsia="en-GB"/>
+        </w:rPr>
+        <w:t>er:</w:t>
       </w:r>
     </w:p>
     <w:p>
@@ -1004,82 +1088,91 @@
     <w:p>
       <w:pPr>
         <w:rPr>
-          <w:lang w:eastAsia="en-GB"/>
-        </w:rPr>
-      </w:pPr>
-    </w:p>
-    <w:p>
-      <w:pPr>
-        <w:rPr>
-          <w:lang w:eastAsia="en-GB"/>
-        </w:rPr>
-      </w:pPr>
-      <w:r>
-        <w:rPr>
-          <w:lang w:eastAsia="en-GB"/>
-        </w:rPr>
-        <w:t>file1.txt: The owner can read, write, and execute the file. Other users and the group can only read the file. They cannot modify or execute it.</w:t>
-      </w:r>
-    </w:p>
-    <w:p>
-      <w:pPr>
-        <w:rPr>
-          <w:lang w:eastAsia="en-GB"/>
-        </w:rPr>
-      </w:pPr>
-    </w:p>
-    <w:p>
-      <w:pPr>
-        <w:rPr>
-          <w:lang w:eastAsia="en-GB"/>
-        </w:rPr>
-      </w:pPr>
-      <w:r>
-        <w:rPr>
-          <w:lang w:eastAsia="en-GB"/>
-        </w:rPr>
-        <w:t>file2.txt: Only the owner can read and write the file. Other users and the group have no access to the file, meaning they cannot read, write, or execute it.</w:t>
-      </w:r>
-    </w:p>
-    <w:p>
-      <w:pPr>
-        <w:rPr>
-          <w:lang w:eastAsia="en-GB"/>
-        </w:rPr>
-      </w:pPr>
-    </w:p>
-    <w:p>
-      <w:pPr>
-        <w:rPr>
-          <w:lang w:eastAsia="en-GB"/>
-        </w:rPr>
-      </w:pPr>
-      <w:r>
-        <w:rPr>
-          <w:lang w:eastAsia="en-GB"/>
-        </w:rPr>
-        <w:t>file3.txt: The owner has full access (read, write, and execute). Additionally, the group members can also read and write the file, but they cannot execute it. Others have no access</w:t>
-      </w:r>
-    </w:p>
-    <w:p>
-      <w:pPr>
-        <w:rPr>
-          <w:lang w:eastAsia="en-GB"/>
-        </w:rPr>
-      </w:pPr>
-    </w:p>
-    <w:p>
-      <w:pPr>
-        <w:rPr>
           <w:b/>
           <w:bCs/>
+          <w:lang w:eastAsia="en-GB"/>
+        </w:rPr>
+      </w:pPr>
+      <w:r>
+        <w:rPr>
+          <w:b/>
+          <w:bCs/>
+          <w:lang w:eastAsia="en-GB"/>
+        </w:rPr>
+        <w:t>Student’s answer:</w:t>
+      </w:r>
+    </w:p>
+    <w:p>
+      <w:pPr>
+        <w:rPr>
+          <w:lang w:eastAsia="en-GB"/>
+        </w:rPr>
+      </w:pPr>
+      <w:r>
+        <w:rPr>
+          <w:lang w:eastAsia="en-GB"/>
+        </w:rPr>
+        <w:t>file1.txt: The owner can read, write, and execute the file. Other users and the group can only read the file. They cannot modify or execute it.</w:t>
+      </w:r>
+    </w:p>
+    <w:p>
+      <w:pPr>
+        <w:rPr>
+          <w:lang w:eastAsia="en-GB"/>
+        </w:rPr>
+      </w:pPr>
+    </w:p>
+    <w:p>
+      <w:pPr>
+        <w:rPr>
+          <w:lang w:eastAsia="en-GB"/>
+        </w:rPr>
+      </w:pPr>
+      <w:r>
+        <w:rPr>
+          <w:lang w:eastAsia="en-GB"/>
+        </w:rPr>
+        <w:t>file2.txt: Only the owner can read and write the file. Other users and the group have no access to the file, meaning they cannot read, write, or execute it.</w:t>
+      </w:r>
+    </w:p>
+    <w:p>
+      <w:pPr>
+        <w:rPr>
+          <w:lang w:eastAsia="en-GB"/>
+        </w:rPr>
+      </w:pPr>
+    </w:p>
+    <w:p>
+      <w:pPr>
+        <w:rPr>
+          <w:lang w:eastAsia="en-GB"/>
+        </w:rPr>
+      </w:pPr>
+      <w:r>
+        <w:rPr>
+          <w:lang w:eastAsia="en-GB"/>
+        </w:rPr>
+        <w:t>file3.txt: The owner has full access (read, write, and execute). Additionally, the group members can also read and write the file, but they cannot execute it. Others have no access</w:t>
+      </w:r>
+    </w:p>
+    <w:p>
+      <w:pPr>
+        <w:rPr>
+          <w:lang w:eastAsia="en-GB"/>
+        </w:rPr>
+      </w:pPr>
+    </w:p>
+    <w:p>
+      <w:pPr>
+        <w:rPr>
+          <w:b/>
+          <w:bCs/>
         </w:rPr>
       </w:pPr>
       <w:r>
         <w:rPr>
           <w:rFonts w:ascii="Aptos" w:hAnsi="Aptos" w:cs="Segoe UI"/>
         </w:rPr>
-        <w:lastRenderedPageBreak/>
         <w:br/>
       </w:r>
       <w:r>
@@ -1184,105 +1277,6 @@
     <w:p>
       <w:pPr>
         <w:rPr>
-          <w:lang w:eastAsia="en-GB"/>
-        </w:rPr>
-      </w:pPr>
-      <w:r>
-        <w:rPr>
-          <w:lang w:eastAsia="en-GB"/>
-        </w:rPr>
-        <w:t># Create a new user named "TestUser" (use sudo with caution)</w:t>
-      </w:r>
-    </w:p>
-    <w:p>
-      <w:pPr>
-        <w:rPr>
-          <w:lang w:eastAsia="en-GB"/>
-        </w:rPr>
-      </w:pPr>
-      <w:r>
-        <w:rPr>
-          <w:lang w:eastAsia="en-GB"/>
-        </w:rPr>
-        <w:t>sudo useradd TestUser</w:t>
-      </w:r>
-    </w:p>
-    <w:p>
-      <w:pPr>
-        <w:rPr>
-          <w:lang w:eastAsia="en-GB"/>
-        </w:rPr>
-      </w:pPr>
-    </w:p>
-    <w:p>
-      <w:pPr>
-        <w:rPr>
-          <w:lang w:eastAsia="en-GB"/>
-        </w:rPr>
-      </w:pPr>
-      <w:r>
-        <w:rPr>
-          <w:lang w:eastAsia="en-GB"/>
-        </w:rPr>
-        <w:t># Add "TestUser" to the group "SecureGroup" (replace "your_group" with the actual group name)</w:t>
-      </w:r>
-    </w:p>
-    <w:p>
-      <w:pPr>
-        <w:rPr>
-          <w:lang w:eastAsia="en-GB"/>
-        </w:rPr>
-      </w:pPr>
-      <w:r>
-        <w:rPr>
-          <w:lang w:eastAsia="en-GB"/>
-        </w:rPr>
-        <w:t>sudo usermod -a -G your_group TestUser</w:t>
-      </w:r>
-    </w:p>
-    <w:p>
-      <w:pPr>
-        <w:rPr>
-          <w:lang w:eastAsia="en-GB"/>
-        </w:rPr>
-      </w:pPr>
-    </w:p>
-    <w:p>
-      <w:pPr>
-        <w:rPr>
-          <w:lang w:eastAsia="en-GB"/>
-        </w:rPr>
-      </w:pPr>
-      <w:r>
-        <w:rPr>
-          <w:lang w:eastAsia="en-GB"/>
-        </w:rPr>
-        <w:t># Grant read and write permissions to "SecureGroup" for the "SecureFiles" directory</w:t>
-      </w:r>
-    </w:p>
-    <w:p>
-      <w:pPr>
-        <w:rPr>
-          <w:lang w:eastAsia="en-GB"/>
-        </w:rPr>
-      </w:pPr>
-      <w:r>
-        <w:rPr>
-          <w:lang w:eastAsia="en-GB"/>
-        </w:rPr>
-        <w:t>chmod g+rw SecureFiles</w:t>
-      </w:r>
-    </w:p>
-    <w:p>
-      <w:pPr>
-        <w:rPr>
-          <w:lang w:eastAsia="en-GB"/>
-        </w:rPr>
-      </w:pPr>
-    </w:p>
-    <w:p>
-      <w:pPr>
-        <w:rPr>
           <w:b/>
           <w:bCs/>
           <w:lang w:eastAsia="en-GB"/>
@@ -1294,6 +1288,122 @@
           <w:bCs/>
           <w:lang w:eastAsia="en-GB"/>
         </w:rPr>
+        <w:t>Student’s answer:</w:t>
+      </w:r>
+    </w:p>
+    <w:p>
+      <w:pPr>
+        <w:rPr>
+          <w:lang w:eastAsia="en-GB"/>
+        </w:rPr>
+      </w:pPr>
+      <w:r>
+        <w:rPr>
+          <w:lang w:eastAsia="en-GB"/>
+        </w:rPr>
+        <w:t># Create a new user named "TestUser" (use sudo with caution)</w:t>
+      </w:r>
+    </w:p>
+    <w:p>
+      <w:pPr>
+        <w:rPr>
+          <w:lang w:eastAsia="en-GB"/>
+        </w:rPr>
+      </w:pPr>
+      <w:r>
+        <w:rPr>
+          <w:lang w:eastAsia="en-GB"/>
+        </w:rPr>
+        <w:t>sudo useradd TestUser</w:t>
+      </w:r>
+    </w:p>
+    <w:p>
+      <w:pPr>
+        <w:rPr>
+          <w:lang w:eastAsia="en-GB"/>
+        </w:rPr>
+      </w:pPr>
+    </w:p>
+    <w:p>
+      <w:pPr>
+        <w:rPr>
+          <w:lang w:eastAsia="en-GB"/>
+        </w:rPr>
+      </w:pPr>
+      <w:r>
+        <w:rPr>
+          <w:lang w:eastAsia="en-GB"/>
+        </w:rPr>
+        <w:t># Add "TestUser" to the group "SecureGroup" (replace "your_group" with the actual group name)</w:t>
+      </w:r>
+    </w:p>
+    <w:p>
+      <w:pPr>
+        <w:rPr>
+          <w:lang w:eastAsia="en-GB"/>
+        </w:rPr>
+      </w:pPr>
+      <w:r>
+        <w:rPr>
+          <w:lang w:eastAsia="en-GB"/>
+        </w:rPr>
+        <w:t>sudo usermod -a -G your_group TestUser</w:t>
+      </w:r>
+    </w:p>
+    <w:p>
+      <w:pPr>
+        <w:rPr>
+          <w:lang w:eastAsia="en-GB"/>
+        </w:rPr>
+      </w:pPr>
+    </w:p>
+    <w:p>
+      <w:pPr>
+        <w:rPr>
+          <w:lang w:eastAsia="en-GB"/>
+        </w:rPr>
+      </w:pPr>
+      <w:r>
+        <w:rPr>
+          <w:lang w:eastAsia="en-GB"/>
+        </w:rPr>
+        <w:t># Grant read and write permissions to "SecureGroup" for the "SecureFiles" directory</w:t>
+      </w:r>
+    </w:p>
+    <w:p>
+      <w:pPr>
+        <w:rPr>
+          <w:lang w:eastAsia="en-GB"/>
+        </w:rPr>
+      </w:pPr>
+      <w:r>
+        <w:rPr>
+          <w:lang w:eastAsia="en-GB"/>
+        </w:rPr>
+        <w:t>chmod g+rw SecureFiles</w:t>
+      </w:r>
+    </w:p>
+    <w:p>
+      <w:pPr>
+        <w:rPr>
+          <w:lang w:eastAsia="en-GB"/>
+        </w:rPr>
+      </w:pPr>
+    </w:p>
+    <w:p>
+      <w:pPr>
+        <w:rPr>
+          <w:b/>
+          <w:bCs/>
+          <w:lang w:eastAsia="en-GB"/>
+        </w:rPr>
+      </w:pPr>
+      <w:r>
+        <w:rPr>
+          <w:b/>
+          <w:bCs/>
+          <w:lang w:eastAsia="en-GB"/>
+        </w:rPr>
         <w:t>Questions:</w:t>
       </w:r>
     </w:p>
@@ -1313,9 +1423,19 @@
     <w:p>
       <w:pPr>
         <w:rPr>
-          <w:lang w:eastAsia="en-GB"/>
-        </w:rPr>
-      </w:pPr>
+          <w:b/>
+          <w:bCs/>
+          <w:lang w:eastAsia="en-GB"/>
+        </w:rPr>
+      </w:pPr>
+      <w:r>
+        <w:rPr>
+          <w:b/>
+          <w:bCs/>
+          <w:lang w:eastAsia="en-GB"/>
+        </w:rPr>
+        <w:t>Student’s answer:</w:t>
+      </w:r>
     </w:p>
     <w:p>
       <w:r>
@@ -1345,9 +1465,19 @@
     <w:p>
       <w:pPr>
         <w:rPr>
-          <w:lang w:eastAsia="en-GB"/>
-        </w:rPr>
-      </w:pPr>
+          <w:b/>
+          <w:bCs/>
+          <w:lang w:eastAsia="en-GB"/>
+        </w:rPr>
+      </w:pPr>
+      <w:r>
+        <w:rPr>
+          <w:b/>
+          <w:bCs/>
+          <w:lang w:eastAsia="en-GB"/>
+        </w:rPr>
+        <w:t>Student’s answer:</w:t>
+      </w:r>
     </w:p>
     <w:p>
       <w:r>
@@ -1463,211 +1593,6 @@
     <w:p>
       <w:pPr>
         <w:rPr>
-          <w:lang w:eastAsia="en-GB"/>
-        </w:rPr>
-      </w:pPr>
-      <w:r>
-        <w:rPr>
-          <w:lang w:eastAsia="en-GB"/>
-        </w:rPr>
-        <w:t># Install auditd if not already present (adjust package name if necessary)</w:t>
-      </w:r>
-    </w:p>
-    <w:p>
-      <w:pPr>
-        <w:rPr>
-          <w:lang w:eastAsia="en-GB"/>
-        </w:rPr>
-      </w:pPr>
-      <w:r>
-        <w:rPr>
-          <w:lang w:eastAsia="en-GB"/>
-        </w:rPr>
-        <w:t>sudo apt install auditd</w:t>
-      </w:r>
-    </w:p>
-    <w:p>
-      <w:pPr>
-        <w:rPr>
-          <w:lang w:eastAsia="en-GB"/>
-        </w:rPr>
-      </w:pPr>
-    </w:p>
-    <w:p>
-      <w:pPr>
-        <w:rPr>
-          <w:lang w:eastAsia="en-GB"/>
-        </w:rPr>
-      </w:pPr>
-      <w:r>
-        <w:rPr>
-          <w:lang w:eastAsia="en-GB"/>
-        </w:rPr>
-        <w:t># Start the auditd service</w:t>
-      </w:r>
-    </w:p>
-    <w:p>
-      <w:pPr>
-        <w:rPr>
-          <w:lang w:eastAsia="en-GB"/>
-        </w:rPr>
-      </w:pPr>
-      <w:r>
-        <w:rPr>
-          <w:lang w:eastAsia="en-GB"/>
-        </w:rPr>
-        <w:t>sudo systemctl start auditd</w:t>
-      </w:r>
-    </w:p>
-    <w:p>
-      <w:pPr>
-        <w:rPr>
-          <w:lang w:eastAsia="en-GB"/>
-        </w:rPr>
-      </w:pPr>
-    </w:p>
-    <w:p>
-      <w:pPr>
-        <w:rPr>
-          <w:lang w:eastAsia="en-GB"/>
-        </w:rPr>
-      </w:pPr>
-      <w:r>
-        <w:rPr>
-          <w:lang w:eastAsia="en-GB"/>
-        </w:rPr>
-        <w:t># Configure auditd to log file access events for "SecureFiles"</w:t>
-      </w:r>
-    </w:p>
-    <w:p>
-      <w:pPr>
-        <w:rPr>
-          <w:lang w:eastAsia="en-GB"/>
-        </w:rPr>
-      </w:pPr>
-      <w:r>
-        <w:rPr>
-          <w:lang w:eastAsia="en-GB"/>
-        </w:rPr>
-        <w:lastRenderedPageBreak/>
-        <w:t>sudo auditctl -w /home/&lt;username&gt;/SecureFiles -p rwxa -f success,failure</w:t>
-      </w:r>
-    </w:p>
-    <w:p>
-      <w:pPr>
-        <w:rPr>
-          <w:lang w:eastAsia="en-GB"/>
-        </w:rPr>
-      </w:pPr>
-    </w:p>
-    <w:p>
-      <w:pPr>
-        <w:rPr>
-          <w:lang w:eastAsia="en-GB"/>
-        </w:rPr>
-      </w:pPr>
-      <w:r>
-        <w:rPr>
-          <w:lang w:eastAsia="en-GB"/>
-        </w:rPr>
-        <w:t># Create a log file (replace "access.log" with your desired filename)</w:t>
-      </w:r>
-    </w:p>
-    <w:p>
-      <w:pPr>
-        <w:rPr>
-          <w:lang w:eastAsia="en-GB"/>
-        </w:rPr>
-      </w:pPr>
-      <w:r>
-        <w:rPr>
-          <w:lang w:eastAsia="en-GB"/>
-        </w:rPr>
-        <w:t>touch access.log</w:t>
-      </w:r>
-    </w:p>
-    <w:p>
-      <w:pPr>
-        <w:rPr>
-          <w:lang w:eastAsia="en-GB"/>
-        </w:rPr>
-      </w:pPr>
-    </w:p>
-    <w:p>
-      <w:pPr>
-        <w:rPr>
-          <w:lang w:eastAsia="en-GB"/>
-        </w:rPr>
-      </w:pPr>
-      <w:r>
-        <w:rPr>
-          <w:lang w:eastAsia="en-GB"/>
-        </w:rPr>
-        <w:t># Access "file1.txt" from another user account</w:t>
-      </w:r>
-    </w:p>
-    <w:p>
-      <w:pPr>
-        <w:rPr>
-          <w:lang w:eastAsia="en-GB"/>
-        </w:rPr>
-      </w:pPr>
-    </w:p>
-    <w:p>
-      <w:pPr>
-        <w:rPr>
-          <w:lang w:eastAsia="en-GB"/>
-        </w:rPr>
-      </w:pPr>
-      <w:r>
-        <w:rPr>
-          <w:lang w:eastAsia="en-GB"/>
-        </w:rPr>
-        <w:t># Check the log file for recorded events (use tools like "ausearch" or "tail -f access.log")</w:t>
-      </w:r>
-    </w:p>
-    <w:p>
-      <w:pPr>
-        <w:rPr>
-          <w:lang w:eastAsia="en-GB"/>
-        </w:rPr>
-      </w:pPr>
-      <w:r>
-        <w:rPr>
-          <w:lang w:eastAsia="en-GB"/>
-        </w:rPr>
-        <w:t>sudo ausearch /home/&lt;username&gt;/SecureFiles -f</w:t>
-      </w:r>
-    </w:p>
-    <w:p>
-      <w:pPr>
-        <w:rPr>
-          <w:lang w:eastAsia="en-GB"/>
-        </w:rPr>
-      </w:pPr>
-      <w:r>
-        <w:rPr>
-          <w:lang w:eastAsia="en-GB"/>
-        </w:rPr>
-        <w:t># OR</w:t>
-      </w:r>
-    </w:p>
-    <w:p>
-      <w:pPr>
-        <w:rPr>
-          <w:lang w:eastAsia="en-GB"/>
-        </w:rPr>
-      </w:pPr>
-      <w:r>
-        <w:rPr>
-          <w:lang w:eastAsia="en-GB"/>
-        </w:rPr>
-        <w:t>sudo tail -f access.log</w:t>
-      </w:r>
-    </w:p>
-    <w:p>
-      <w:pPr>
-        <w:rPr>
           <w:b/>
           <w:bCs/>
           <w:lang w:eastAsia="en-GB"/>
@@ -1679,6 +1604,228 @@
           <w:bCs/>
           <w:lang w:eastAsia="en-GB"/>
         </w:rPr>
+        <w:t>Student’s answer:</w:t>
+      </w:r>
+    </w:p>
+    <w:p>
+      <w:pPr>
+        <w:rPr>
+          <w:lang w:eastAsia="en-GB"/>
+        </w:rPr>
+      </w:pPr>
+      <w:r>
+        <w:rPr>
+          <w:lang w:eastAsia="en-GB"/>
+        </w:rPr>
+        <w:lastRenderedPageBreak/>
+        <w:t># Install auditd if not already present (adjust package name if necessary)</w:t>
+      </w:r>
+    </w:p>
+    <w:p>
+      <w:pPr>
+        <w:rPr>
+          <w:lang w:eastAsia="en-GB"/>
+        </w:rPr>
+      </w:pPr>
+      <w:r>
+        <w:rPr>
+          <w:lang w:eastAsia="en-GB"/>
+        </w:rPr>
+        <w:t>sudo apt install auditd</w:t>
+      </w:r>
+    </w:p>
+    <w:p>
+      <w:pPr>
+        <w:rPr>
+          <w:lang w:eastAsia="en-GB"/>
+        </w:rPr>
+      </w:pPr>
+    </w:p>
+    <w:p>
+      <w:pPr>
+        <w:rPr>
+          <w:lang w:eastAsia="en-GB"/>
+        </w:rPr>
+      </w:pPr>
+      <w:r>
+        <w:rPr>
+          <w:lang w:eastAsia="en-GB"/>
+        </w:rPr>
+        <w:t># Start the auditd service</w:t>
+      </w:r>
+    </w:p>
+    <w:p>
+      <w:pPr>
+        <w:rPr>
+          <w:lang w:eastAsia="en-GB"/>
+        </w:rPr>
+      </w:pPr>
+      <w:r>
+        <w:rPr>
+          <w:lang w:eastAsia="en-GB"/>
+        </w:rPr>
+        <w:t>sudo systemctl start auditd</w:t>
+      </w:r>
+    </w:p>
+    <w:p>
+      <w:pPr>
+        <w:rPr>
+          <w:lang w:eastAsia="en-GB"/>
+        </w:rPr>
+      </w:pPr>
+    </w:p>
+    <w:p>
+      <w:pPr>
+        <w:rPr>
+          <w:lang w:eastAsia="en-GB"/>
+        </w:rPr>
+      </w:pPr>
+      <w:r>
+        <w:rPr>
+          <w:lang w:eastAsia="en-GB"/>
+        </w:rPr>
+        <w:t># Configure auditd to log file access events for "SecureFiles"</w:t>
+      </w:r>
+    </w:p>
+    <w:p>
+      <w:pPr>
+        <w:rPr>
+          <w:lang w:eastAsia="en-GB"/>
+        </w:rPr>
+      </w:pPr>
+      <w:r>
+        <w:rPr>
+          <w:lang w:eastAsia="en-GB"/>
+        </w:rPr>
+        <w:t>sudo auditctl -w /home/&lt;username&gt;/SecureFiles -p rwxa -f success,failure</w:t>
+      </w:r>
+    </w:p>
+    <w:p>
+      <w:pPr>
+        <w:rPr>
+          <w:lang w:eastAsia="en-GB"/>
+        </w:rPr>
+      </w:pPr>
+    </w:p>
+    <w:p>
+      <w:pPr>
+        <w:rPr>
+          <w:lang w:eastAsia="en-GB"/>
+        </w:rPr>
+      </w:pPr>
+      <w:r>
+        <w:rPr>
+          <w:lang w:eastAsia="en-GB"/>
+        </w:rPr>
+        <w:t># Create a log file (replace "access.log" with your desired filename)</w:t>
+      </w:r>
+    </w:p>
+    <w:p>
+      <w:pPr>
+        <w:rPr>
+          <w:lang w:eastAsia="en-GB"/>
+        </w:rPr>
+      </w:pPr>
+      <w:r>
+        <w:rPr>
+          <w:lang w:eastAsia="en-GB"/>
+        </w:rPr>
+        <w:t>touch access.log</w:t>
+      </w:r>
+    </w:p>
+    <w:p>
+      <w:pPr>
+        <w:rPr>
+          <w:lang w:eastAsia="en-GB"/>
+        </w:rPr>
+      </w:pPr>
+    </w:p>
+    <w:p>
+      <w:pPr>
+        <w:rPr>
+          <w:lang w:eastAsia="en-GB"/>
+        </w:rPr>
+      </w:pPr>
+      <w:r>
+        <w:rPr>
+          <w:lang w:eastAsia="en-GB"/>
+        </w:rPr>
+        <w:t># Access "file1.txt" from another user account</w:t>
+      </w:r>
+    </w:p>
+    <w:p>
+      <w:pPr>
+        <w:rPr>
+          <w:lang w:eastAsia="en-GB"/>
+        </w:rPr>
+      </w:pPr>
+    </w:p>
+    <w:p>
+      <w:pPr>
+        <w:rPr>
+          <w:lang w:eastAsia="en-GB"/>
+        </w:rPr>
+      </w:pPr>
+      <w:r>
+        <w:rPr>
+          <w:lang w:eastAsia="en-GB"/>
+        </w:rPr>
+        <w:t># Check the log file for recorded events (use tools like "ausearch" or "tail -f access.log")</w:t>
+      </w:r>
+    </w:p>
+    <w:p>
+      <w:pPr>
+        <w:rPr>
+          <w:lang w:eastAsia="en-GB"/>
+        </w:rPr>
+      </w:pPr>
+      <w:r>
+        <w:rPr>
+          <w:lang w:eastAsia="en-GB"/>
+        </w:rPr>
+        <w:t>sudo ausearch /home/&lt;username&gt;/SecureFiles -f</w:t>
+      </w:r>
+    </w:p>
+    <w:p>
+      <w:pPr>
+        <w:rPr>
+          <w:lang w:eastAsia="en-GB"/>
+        </w:rPr>
+      </w:pPr>
+      <w:r>
+        <w:rPr>
+          <w:lang w:eastAsia="en-GB"/>
+        </w:rPr>
+        <w:t># OR</w:t>
+      </w:r>
+    </w:p>
+    <w:p>
+      <w:pPr>
+        <w:rPr>
+          <w:lang w:eastAsia="en-GB"/>
+        </w:rPr>
+      </w:pPr>
+      <w:r>
+        <w:rPr>
+          <w:lang w:eastAsia="en-GB"/>
+        </w:rPr>
+        <w:t>sudo tail -f access.log</w:t>
+      </w:r>
+    </w:p>
+    <w:p>
+      <w:pPr>
+        <w:rPr>
+          <w:b/>
+          <w:bCs/>
+          <w:lang w:eastAsia="en-GB"/>
+        </w:rPr>
+      </w:pPr>
+      <w:r>
+        <w:rPr>
+          <w:b/>
+          <w:bCs/>
+          <w:lang w:eastAsia="en-GB"/>
+        </w:rPr>
         <w:t>Questions:</w:t>
       </w:r>
     </w:p>
@@ -1693,6 +1840,23 @@
           <w:lang w:eastAsia="en-GB"/>
         </w:rPr>
         <w:t>How did you enable file access logging for the directory?</w:t>
+      </w:r>
+    </w:p>
+    <w:p>
+      <w:pPr>
+        <w:rPr>
+          <w:b/>
+          <w:bCs/>
+          <w:lang w:eastAsia="en-GB"/>
+        </w:rPr>
+      </w:pPr>
+      <w:r>
+        <w:rPr>
+          <w:b/>
+          <w:bCs/>
+          <w:lang w:eastAsia="en-GB"/>
+        </w:rPr>
+        <w:t>Student’s answer:</w:t>
       </w:r>
     </w:p>
     <w:p>
@@ -1825,7 +1989,50 @@
     </w:p>
     <w:p>
       <w:pPr>
+        <w:rPr>
+          <w:b/>
+          <w:bCs/>
+          <w:lang w:eastAsia="en-GB"/>
+        </w:rPr>
+      </w:pPr>
+      <w:r>
+        <w:rPr>
+          <w:b/>
+          <w:bCs/>
+          <w:lang w:eastAsia="en-GB"/>
+        </w:rPr>
+        <w:t>Student’s answer:</w:t>
+      </w:r>
+    </w:p>
+    <w:p>
+      <w:pPr>
         <w:spacing w:before="100" w:beforeAutospacing="1" w:after="100" w:afterAutospacing="1"/>
+        <w:rPr>
+          <w:rFonts w:ascii="Helvetica Neue" w:eastAsia="Times New Roman" w:hAnsi="Helvetica Neue" w:cs="Times New Roman"/>
+          <w:color w:val="000000" w:themeColor="text1"/>
+          <w:kern w:val="0"/>
+          <w:lang w:eastAsia="en-GB"/>
+          <w14:ligatures w14:val="none"/>
+        </w:rPr>
+      </w:pPr>
+      <w:r>
+        <w:rPr>
+          <w:rFonts w:ascii="Helvetica Neue" w:eastAsia="Times New Roman" w:hAnsi="Helvetica Neue" w:cs="Times New Roman"/>
+          <w:color w:val="000000" w:themeColor="text1"/>
+          <w:kern w:val="0"/>
+          <w:lang w:eastAsia="en-GB"/>
+          <w14:ligatures w14:val="none"/>
+        </w:rPr>
+        <w:t>The specific information logged may vary depending on the system configuration, but it typically includes details like:</w:t>
+      </w:r>
+    </w:p>
+    <w:p>
+      <w:pPr>
+        <w:numPr>
+          <w:ilvl w:val="0"/>
+          <w:numId w:val="22"/>
+        </w:numPr>
+        <w:spacing w:before="100" w:beforeAutospacing="1"/>
         <w:rPr>
           <w:rFonts w:ascii="Helvetica Neue" w:eastAsia="Times New Roman" w:hAnsi="Helvetica Neue" w:cs="Times New Roman"/>
           <w:color w:val="000000" w:themeColor="text1"/>
@@ -1844,12 +2051,9 @@
           <w:lang w:eastAsia="en-GB"/>
           <w14:ligatures w14:val="none"/>
         </w:rPr>
-        <w:t>What information is logged when accessing "file1.txt" from another user account?</w:t>
-      </w:r>
-    </w:p>
-    <w:p>
-      <w:pPr>
-        <w:spacing w:before="100" w:beforeAutospacing="1" w:after="100" w:afterAutospacing="1"/>
+        <w:t>Timestamp:</w:t>
+      </w:r>
+      <w:r>
         <w:rPr>
           <w:rFonts w:ascii="Helvetica Neue" w:eastAsia="Times New Roman" w:hAnsi="Helvetica Neue" w:cs="Times New Roman"/>
           <w:color w:val="000000" w:themeColor="text1"/>
@@ -1857,16 +2061,7 @@
           <w:lang w:eastAsia="en-GB"/>
           <w14:ligatures w14:val="none"/>
         </w:rPr>
-      </w:pPr>
-      <w:r>
-        <w:rPr>
-          <w:rFonts w:ascii="Helvetica Neue" w:eastAsia="Times New Roman" w:hAnsi="Helvetica Neue" w:cs="Times New Roman"/>
-          <w:color w:val="000000" w:themeColor="text1"/>
-          <w:kern w:val="0"/>
-          <w:lang w:eastAsia="en-GB"/>
-          <w14:ligatures w14:val="none"/>
-        </w:rPr>
-        <w:t>The specific information logged may vary depending on the system configuration, but it typically includes details like:</w:t>
+        <w:t> Time of the access attempt.</w:t>
       </w:r>
     </w:p>
     <w:p>
@@ -1894,7 +2089,7 @@
           <w:lang w:eastAsia="en-GB"/>
           <w14:ligatures w14:val="none"/>
         </w:rPr>
-        <w:t>Timestamp:</w:t>
+        <w:t>Subject:</w:t>
       </w:r>
       <w:r>
         <w:rPr>
@@ -1904,7 +2099,7 @@
           <w:lang w:eastAsia="en-GB"/>
           <w14:ligatures w14:val="none"/>
         </w:rPr>
-        <w:t> Time of the access attempt.</w:t>
+        <w:t> User who attempted to access the file.</w:t>
       </w:r>
     </w:p>
     <w:p>
@@ -1932,7 +2127,7 @@
           <w:lang w:eastAsia="en-GB"/>
           <w14:ligatures w14:val="none"/>
         </w:rPr>
-        <w:t>Subject:</w:t>
+        <w:t>Object:</w:t>
       </w:r>
       <w:r>
         <w:rPr>
@@ -1942,7 +2137,7 @@
           <w:lang w:eastAsia="en-GB"/>
           <w14:ligatures w14:val="none"/>
         </w:rPr>
-        <w:t> User who attempted to access the file.</w:t>
+        <w:t> Path to the accessed file ("/home/&lt;username&gt;/SecureFiles/file1.txt").</w:t>
       </w:r>
     </w:p>
     <w:p>
@@ -1970,7 +2165,7 @@
           <w:lang w:eastAsia="en-GB"/>
           <w14:ligatures w14:val="none"/>
         </w:rPr>
-        <w:t>Object:</w:t>
+        <w:t>Action:</w:t>
       </w:r>
       <w:r>
         <w:rPr>
@@ -1980,7 +2175,7 @@
           <w:lang w:eastAsia="en-GB"/>
           <w14:ligatures w14:val="none"/>
         </w:rPr>
-        <w:t> Path to the accessed file ("/home/&lt;username&gt;/SecureFiles/file1.txt").</w:t>
+        <w:t> Type of access attempted (e.g., "read").</w:t>
       </w:r>
     </w:p>
     <w:p>
@@ -2008,44 +2203,6 @@
           <w:lang w:eastAsia="en-GB"/>
           <w14:ligatures w14:val="none"/>
         </w:rPr>
-        <w:t>Action:</w:t>
-      </w:r>
-      <w:r>
-        <w:rPr>
-          <w:rFonts w:ascii="Helvetica Neue" w:eastAsia="Times New Roman" w:hAnsi="Helvetica Neue" w:cs="Times New Roman"/>
-          <w:color w:val="000000" w:themeColor="text1"/>
-          <w:kern w:val="0"/>
-          <w:lang w:eastAsia="en-GB"/>
-          <w14:ligatures w14:val="none"/>
-        </w:rPr>
-        <w:t> Type of access attempted (e.g., "read").</w:t>
-      </w:r>
-    </w:p>
-    <w:p>
-      <w:pPr>
-        <w:numPr>
-          <w:ilvl w:val="0"/>
-          <w:numId w:val="22"/>
-        </w:numPr>
-        <w:spacing w:before="100" w:beforeAutospacing="1"/>
-        <w:rPr>
-          <w:rFonts w:ascii="Helvetica Neue" w:eastAsia="Times New Roman" w:hAnsi="Helvetica Neue" w:cs="Times New Roman"/>
-          <w:color w:val="000000" w:themeColor="text1"/>
-          <w:kern w:val="0"/>
-          <w:lang w:eastAsia="en-GB"/>
-          <w14:ligatures w14:val="none"/>
-        </w:rPr>
-      </w:pPr>
-      <w:r>
-        <w:rPr>
-          <w:rFonts w:ascii="Helvetica Neue" w:eastAsia="Times New Roman" w:hAnsi="Helvetica Neue" w:cs="Times New Roman"/>
-          <w:b/>
-          <w:bCs/>
-          <w:color w:val="000000" w:themeColor="text1"/>
-          <w:kern w:val="0"/>
-          <w:lang w:eastAsia="en-GB"/>
-          <w14:ligatures w14:val="none"/>
-        </w:rPr>
         <w:t>Result:</w:t>
       </w:r>
       <w:r>
@@ -2140,6 +2297,7 @@
         <w:rPr>
           <w:rFonts w:ascii="Aptos" w:hAnsi="Aptos" w:cs="Segoe UI"/>
         </w:rPr>
+        <w:lastRenderedPageBreak/>
         <w:br/>
       </w:r>
     </w:p>
@@ -2148,26 +2306,6 @@
         <w:pStyle w:val="paragraph"/>
         <w:spacing w:before="0" w:beforeAutospacing="0" w:after="0" w:afterAutospacing="0"/>
         <w:textAlignment w:val="baseline"/>
-        <w:rPr>
-          <w:rFonts w:ascii="Segoe UI" w:hAnsi="Segoe UI" w:cs="Segoe UI"/>
-          <w:sz w:val="18"/>
-          <w:szCs w:val="18"/>
-        </w:rPr>
-      </w:pPr>
-      <w:r>
-        <w:rPr>
-          <w:rStyle w:val="scxw222918798"/>
-          <w:rFonts w:ascii="Aptos" w:eastAsiaTheme="majorEastAsia" w:hAnsi="Aptos" w:cs="Segoe UI"/>
-        </w:rPr>
-        <w:t> </w:t>
-      </w:r>
-      <w:r>
-        <w:rPr>
-          <w:rFonts w:ascii="Aptos" w:hAnsi="Aptos" w:cs="Segoe UI"/>
-        </w:rPr>
-        <w:br/>
-      </w:r>
-      <w:r>
         <w:rPr>
           <w:rStyle w:val="normaltextrun"/>
           <w:rFonts w:ascii="Aptos" w:eastAsiaTheme="majorEastAsia" w:hAnsi="Aptos" w:cs="Segoe UI"/>
@@ -2175,27 +2313,59 @@
           <w:szCs w:val="44"/>
           <w:lang w:val="en-US"/>
         </w:rPr>
+      </w:pPr>
+      <w:r>
+        <w:rPr>
+          <w:rStyle w:val="scxw222918798"/>
+          <w:rFonts w:ascii="Aptos" w:eastAsiaTheme="majorEastAsia" w:hAnsi="Aptos" w:cs="Segoe UI"/>
+        </w:rPr>
+        <w:t> </w:t>
+      </w:r>
+      <w:r>
+        <w:rPr>
+          <w:rFonts w:ascii="Aptos" w:hAnsi="Aptos" w:cs="Segoe UI"/>
+        </w:rPr>
+        <w:br/>
+      </w:r>
+      <w:r>
+        <w:rPr>
+          <w:rStyle w:val="normaltextrun"/>
+          <w:rFonts w:ascii="Aptos" w:eastAsiaTheme="majorEastAsia" w:hAnsi="Aptos" w:cs="Segoe UI"/>
+          <w:sz w:val="44"/>
+          <w:szCs w:val="44"/>
+          <w:lang w:val="en-US"/>
+        </w:rPr>
         <w:t>4. Conclusions:</w:t>
       </w:r>
     </w:p>
     <w:p>
       <w:pPr>
         <w:rPr>
-          <w:lang w:eastAsia="en-GB"/>
-        </w:rPr>
-      </w:pPr>
-      <w:r>
-        <w:rPr>
-          <w:lang w:eastAsia="en-GB"/>
-        </w:rPr>
-        <w:t xml:space="preserve">This exploration of file access control in Linux has demonstrated the effectiveness of the chmod command for setting granular permissions, the role of user groups in </w:t>
-      </w:r>
-      <w:r>
-        <w:rPr>
-          <w:lang w:eastAsia="en-GB"/>
-        </w:rPr>
-        <w:lastRenderedPageBreak/>
-        <w:t>managing access privileges, and the value of file access logging for monitoring user activity.</w:t>
+          <w:b/>
+          <w:bCs/>
+          <w:lang w:eastAsia="en-GB"/>
+        </w:rPr>
+      </w:pPr>
+      <w:r>
+        <w:rPr>
+          <w:b/>
+          <w:bCs/>
+          <w:lang w:eastAsia="en-GB"/>
+        </w:rPr>
+        <w:t>Student’s answer:</w:t>
+      </w:r>
+    </w:p>
+    <w:p>
+      <w:pPr>
+        <w:rPr>
+          <w:lang w:eastAsia="en-GB"/>
+        </w:rPr>
+      </w:pPr>
+      <w:r>
+        <w:rPr>
+          <w:lang w:eastAsia="en-GB"/>
+        </w:rPr>
+        <w:t>This exploration of file access control in Linux has demonstrated the effectiveness of the chmod command for setting granular permissions, the role of user groups in managing access privileges, and the value of file access logging for monitoring user activity.</w:t>
       </w:r>
     </w:p>
     <w:p>

</xml_diff>

<commit_message>
generetaion of the criteria for each task
</commit_message>
<xml_diff>
--- a/reports/reportsC/expC_no2.docx
+++ b/reports/reportsC/expC_no2.docx
@@ -637,6 +637,51 @@
     <w:p>
       <w:pPr>
         <w:rPr>
+          <w:lang w:eastAsia="en-GB"/>
+        </w:rPr>
+      </w:pPr>
+      <w:r>
+        <w:rPr>
+          <w:lang w:eastAsia="en-GB"/>
+        </w:rPr>
+        <w:t>Also below the code answer these additional questions</w:t>
+      </w:r>
+      <w:r>
+        <w:rPr>
+          <w:lang w:eastAsia="en-GB"/>
+        </w:rPr>
+        <w:t>:</w:t>
+      </w:r>
+    </w:p>
+    <w:p>
+      <w:pPr>
+        <w:rPr>
+          <w:lang w:eastAsia="en-GB"/>
+        </w:rPr>
+      </w:pPr>
+      <w:r>
+        <w:rPr>
+          <w:lang w:eastAsia="en-GB"/>
+        </w:rPr>
+        <w:t>What chmod commands did you use to set the specified permissions?</w:t>
+      </w:r>
+    </w:p>
+    <w:p>
+      <w:pPr>
+        <w:rPr>
+          <w:lang w:eastAsia="en-GB"/>
+        </w:rPr>
+      </w:pPr>
+      <w:r>
+        <w:rPr>
+          <w:lang w:eastAsia="en-GB"/>
+        </w:rPr>
+        <w:t>How do the permissions of each file affect user access?</w:t>
+      </w:r>
+    </w:p>
+    <w:p>
+      <w:pPr>
+        <w:rPr>
           <w:b/>
           <w:bCs/>
           <w:lang w:eastAsia="en-GB"/>
@@ -1587,6 +1632,7 @@
         <w:rPr>
           <w:lang w:eastAsia="en-GB"/>
         </w:rPr>
+        <w:lastRenderedPageBreak/>
         <w:t>Access "file1.txt" from another user account, and check the log file for the recorded event.</w:t>
       </w:r>
     </w:p>
@@ -1617,7 +1663,6 @@
         <w:rPr>
           <w:lang w:eastAsia="en-GB"/>
         </w:rPr>
-        <w:lastRenderedPageBreak/>
         <w:t># Install auditd if not already present (adjust package name if necessary)</w:t>
       </w:r>
     </w:p>
@@ -2235,6 +2280,7 @@
           <w:lang w:eastAsia="en-GB"/>
           <w14:ligatures w14:val="none"/>
         </w:rPr>
+        <w:lastRenderedPageBreak/>
         <w:t xml:space="preserve">By checking the log file (e.g., using </w:t>
       </w:r>
       <w:r>
@@ -2297,7 +2343,6 @@
         <w:rPr>
           <w:rFonts w:ascii="Aptos" w:hAnsi="Aptos" w:cs="Segoe UI"/>
         </w:rPr>
-        <w:lastRenderedPageBreak/>
         <w:br/>
       </w:r>
     </w:p>

</xml_diff>

<commit_message>
Reports fix, repository title and author fix
</commit_message>
<xml_diff>
--- a/reports/reportsC/expC_no2.docx
+++ b/reports/reportsC/expC_no2.docx
@@ -1,6 +1,6 @@
 
 <file path=word/document.xml><?xml version="1.0" encoding="utf-8"?>
-<w:document xmlns:wpc="http://schemas.microsoft.com/office/word/2010/wordprocessingCanvas" xmlns:cx="http://schemas.microsoft.com/office/drawing/2014/chartex" xmlns:cx1="http://schemas.microsoft.com/office/drawing/2015/9/8/chartex" xmlns:cx2="http://schemas.microsoft.com/office/drawing/2015/10/21/chartex" xmlns:cx3="http://schemas.microsoft.com/office/drawing/2016/5/9/chartex" xmlns:cx4="http://schemas.microsoft.com/office/drawing/2016/5/10/chartex" xmlns:cx5="http://schemas.microsoft.com/office/drawing/2016/5/11/chartex" xmlns:cx6="http://schemas.microsoft.com/office/drawing/2016/5/12/chartex" xmlns:cx7="http://schemas.microsoft.com/office/drawing/2016/5/13/chartex" xmlns:cx8="http://schemas.microsoft.com/office/drawing/2016/5/14/chartex" xmlns:mc="http://schemas.openxmlformats.org/markup-compatibility/2006" xmlns:aink="http://schemas.microsoft.com/office/drawing/2016/ink" xmlns:am3d="http://schemas.microsoft.com/office/drawing/2017/model3d" xmlns:o="urn:schemas-microsoft-com:office:office" xmlns:oel="http://schemas.microsoft.com/office/2019/extlst" xmlns:r="http://schemas.openxmlformats.org/officeDocument/2006/relationships" xmlns:m="http://schemas.openxmlformats.org/officeDocument/2006/math" xmlns:v="urn:schemas-microsoft-com:vml" xmlns:wp14="http://schemas.microsoft.com/office/word/2010/wordprocessingDrawing" xmlns:wp="http://schemas.openxmlformats.org/drawingml/2006/wordprocessingDrawing" xmlns:w10="urn:schemas-microsoft-com:office:word" xmlns:w="http://schemas.openxmlformats.org/wordprocessingml/2006/main" xmlns:w14="http://schemas.microsoft.com/office/word/2010/wordml" xmlns:w15="http://schemas.microsoft.com/office/word/2012/wordml" xmlns:w16cex="http://schemas.microsoft.com/office/word/2018/wordml/cex" xmlns:w16cid="http://schemas.microsoft.com/office/word/2016/wordml/cid" xmlns:w16="http://schemas.microsoft.com/office/word/2018/wordml" xmlns:w16du="http://schemas.microsoft.com/office/word/2023/wordml/word16du" xmlns:w16sdtdh="http://schemas.microsoft.com/office/word/2020/wordml/sdtdatahash" xmlns:w16se="http://schemas.microsoft.com/office/word/2015/wordml/symex" xmlns:wpg="http://schemas.microsoft.com/office/word/2010/wordprocessingGroup" xmlns:wpi="http://schemas.microsoft.com/office/word/2010/wordprocessingInk" xmlns:wne="http://schemas.microsoft.com/office/word/2006/wordml" xmlns:wps="http://schemas.microsoft.com/office/word/2010/wordprocessingShape" mc:Ignorable="w14 w15 w16se w16cid w16 w16cex w16sdtdh w16du wp14">
+<w:document xmlns:wpc="http://schemas.microsoft.com/office/word/2010/wordprocessingCanvas" xmlns:cx="http://schemas.microsoft.com/office/drawing/2014/chartex" xmlns:cx1="http://schemas.microsoft.com/office/drawing/2015/9/8/chartex" xmlns:cx2="http://schemas.microsoft.com/office/drawing/2015/10/21/chartex" xmlns:cx3="http://schemas.microsoft.com/office/drawing/2016/5/9/chartex" xmlns:cx4="http://schemas.microsoft.com/office/drawing/2016/5/10/chartex" xmlns:cx5="http://schemas.microsoft.com/office/drawing/2016/5/11/chartex" xmlns:cx6="http://schemas.microsoft.com/office/drawing/2016/5/12/chartex" xmlns:cx7="http://schemas.microsoft.com/office/drawing/2016/5/13/chartex" xmlns:cx8="http://schemas.microsoft.com/office/drawing/2016/5/14/chartex" xmlns:mc="http://schemas.openxmlformats.org/markup-compatibility/2006" xmlns:aink="http://schemas.microsoft.com/office/drawing/2016/ink" xmlns:am3d="http://schemas.microsoft.com/office/drawing/2017/model3d" xmlns:o="urn:schemas-microsoft-com:office:office" xmlns:oel="http://schemas.microsoft.com/office/2019/extlst" xmlns:r="http://schemas.openxmlformats.org/officeDocument/2006/relationships" xmlns:m="http://schemas.openxmlformats.org/officeDocument/2006/math" xmlns:v="urn:schemas-microsoft-com:vml" xmlns:wp14="http://schemas.microsoft.com/office/word/2010/wordprocessingDrawing" xmlns:wp="http://schemas.openxmlformats.org/drawingml/2006/wordprocessingDrawing" xmlns:w10="urn:schemas-microsoft-com:office:word" xmlns:w="http://schemas.openxmlformats.org/wordprocessingml/2006/main" xmlns:w14="http://schemas.microsoft.com/office/word/2010/wordml" xmlns:w15="http://schemas.microsoft.com/office/word/2012/wordml" xmlns:w16cex="http://schemas.microsoft.com/office/word/2018/wordml/cex" xmlns:w16cid="http://schemas.microsoft.com/office/word/2016/wordml/cid" xmlns:w16="http://schemas.microsoft.com/office/word/2018/wordml" xmlns:w16sdtdh="http://schemas.microsoft.com/office/word/2020/wordml/sdtdatahash" xmlns:w16se="http://schemas.microsoft.com/office/word/2015/wordml/symex" xmlns:wpg="http://schemas.microsoft.com/office/word/2010/wordprocessingGroup" xmlns:wpi="http://schemas.microsoft.com/office/word/2010/wordprocessingInk" xmlns:wne="http://schemas.microsoft.com/office/word/2006/wordml" xmlns:wps="http://schemas.microsoft.com/office/word/2010/wordprocessingShape" mc:Ignorable="w14 w15 w16se w16cid w16 w16cex w16sdtdh wp14">
   <w:body>
     <w:p>
       <w:pPr>
@@ -37,6 +37,7 @@
           <w:rFonts w:ascii="Segoe UI" w:hAnsi="Segoe UI" w:cs="Segoe UI"/>
           <w:sz w:val="18"/>
           <w:szCs w:val="18"/>
+          <w:lang w:val="en-US"/>
         </w:rPr>
       </w:pPr>
       <w:r>
@@ -53,6 +54,7 @@
         <w:rPr>
           <w:sz w:val="44"/>
           <w:szCs w:val="44"/>
+          <w:lang w:val="en-US"/>
         </w:rPr>
         <w:t>Security Analysis of File Permissions and User Access in Linux Operating Systems</w:t>
       </w:r>
@@ -67,18 +69,21 @@
           <w:rFonts w:ascii="Aptos" w:eastAsiaTheme="majorEastAsia" w:hAnsi="Aptos" w:cs="Segoe UI"/>
           <w:sz w:val="44"/>
           <w:szCs w:val="44"/>
+          <w:lang w:val="en-US"/>
         </w:rPr>
       </w:pPr>
       <w:r>
         <w:rPr>
           <w:rStyle w:val="scxw222918798"/>
           <w:rFonts w:ascii="Aptos" w:eastAsiaTheme="majorEastAsia" w:hAnsi="Aptos" w:cs="Segoe UI"/>
+          <w:lang w:val="en-US"/>
         </w:rPr>
         <w:t> </w:t>
       </w:r>
       <w:r>
         <w:rPr>
           <w:rFonts w:ascii="Aptos" w:hAnsi="Aptos" w:cs="Segoe UI"/>
+          <w:lang w:val="en-US"/>
         </w:rPr>
         <w:br/>
       </w:r>
@@ -98,7 +103,7 @@
         <w:rPr>
           <w:b/>
           <w:bCs/>
-          <w:lang w:eastAsia="en-GB"/>
+          <w:lang w:val="en-US" w:eastAsia="en-GB"/>
         </w:rPr>
       </w:pPr>
       <w:bookmarkStart w:id="1" w:name="_Hlk164777617"/>
@@ -106,7 +111,7 @@
         <w:rPr>
           <w:b/>
           <w:bCs/>
-          <w:lang w:eastAsia="en-GB"/>
+          <w:lang w:val="en-US" w:eastAsia="en-GB"/>
         </w:rPr>
         <w:t>Student’s answer:</w:t>
       </w:r>
@@ -118,17 +123,29 @@
         <w:spacing w:before="0" w:beforeAutospacing="0" w:after="0" w:afterAutospacing="0"/>
         <w:jc w:val="both"/>
         <w:textAlignment w:val="baseline"/>
-      </w:pPr>
-      <w:r>
+        <w:rPr>
+          <w:lang w:val="en-US"/>
+        </w:rPr>
+      </w:pPr>
+      <w:r>
+        <w:rPr>
+          <w:lang w:val="en-US"/>
+        </w:rPr>
         <w:t xml:space="preserve">This experiment aims to explore the functionalities of the </w:t>
       </w:r>
+      <w:proofErr w:type="spellStart"/>
       <w:r>
         <w:rPr>
           <w:rFonts w:eastAsiaTheme="majorEastAsia"/>
+          <w:lang w:val="en-US"/>
         </w:rPr>
         <w:t>chmod</w:t>
       </w:r>
-      <w:r>
+      <w:proofErr w:type="spellEnd"/>
+      <w:r>
+        <w:rPr>
+          <w:lang w:val="en-US"/>
+        </w:rPr>
         <w:t xml:space="preserve"> command for setting file permissions, understand the impact of permissions on user access, and analyze the capabilities of user groups and file access logging in a Linux environment.</w:t>
       </w:r>
     </w:p>
@@ -143,11 +160,13 @@
           <w:rFonts w:ascii="Aptos" w:eastAsiaTheme="majorEastAsia" w:hAnsi="Aptos" w:cs="Segoe UI"/>
           <w:sz w:val="44"/>
           <w:szCs w:val="44"/>
+          <w:lang w:val="en-US"/>
         </w:rPr>
       </w:pPr>
       <w:r>
         <w:rPr>
           <w:rFonts w:ascii="Aptos" w:hAnsi="Aptos" w:cs="Segoe UI"/>
+          <w:lang w:val="en-US"/>
         </w:rPr>
         <w:br/>
       </w:r>
@@ -168,14 +187,14 @@
           <w:rStyle w:val="scxw222918798"/>
           <w:b/>
           <w:bCs/>
-          <w:lang w:eastAsia="en-GB"/>
+          <w:lang w:val="en-US" w:eastAsia="en-GB"/>
         </w:rPr>
       </w:pPr>
       <w:r>
         <w:rPr>
           <w:b/>
           <w:bCs/>
-          <w:lang w:eastAsia="en-GB"/>
+          <w:lang w:val="en-US" w:eastAsia="en-GB"/>
         </w:rPr>
         <w:t>Student’s answer:</w:t>
       </w:r>
@@ -190,15 +209,85 @@
         <w:rPr>
           <w:b/>
           <w:bCs/>
+          <w:lang w:val="en-US" w:eastAsia="en-GB"/>
+        </w:rPr>
+        <w:t>File Permissions</w:t>
+      </w:r>
+      <w:r>
+        <w:rPr>
+          <w:lang w:val="en-US" w:eastAsia="en-GB"/>
+        </w:rPr>
+        <w:t xml:space="preserve">: In Linux, each file and directory </w:t>
+      </w:r>
+      <w:proofErr w:type="gramStart"/>
+      <w:r>
+        <w:rPr>
+          <w:lang w:val="en-US" w:eastAsia="en-GB"/>
+        </w:rPr>
+        <w:t>is</w:t>
+      </w:r>
+      <w:proofErr w:type="gramEnd"/>
+      <w:r>
+        <w:rPr>
+          <w:lang w:val="en-US" w:eastAsia="en-GB"/>
+        </w:rPr>
+        <w:t xml:space="preserve"> associated with a set of permissions that determine how users can access and modify them. </w:t>
+      </w:r>
+      <w:proofErr w:type="spellStart"/>
+      <w:r>
+        <w:rPr>
           <w:lang w:eastAsia="en-GB"/>
         </w:rPr>
-        <w:t>File Permissions</w:t>
-      </w:r>
+        <w:t>These</w:t>
+      </w:r>
+      <w:proofErr w:type="spellEnd"/>
       <w:r>
         <w:rPr>
           <w:lang w:eastAsia="en-GB"/>
         </w:rPr>
-        <w:t>: In Linux, each file and directory is associated with a set of permissions that determine how users can access and modify them. These permissions are categorized into three levels:</w:t>
+        <w:t xml:space="preserve"> </w:t>
+      </w:r>
+      <w:proofErr w:type="spellStart"/>
+      <w:r>
+        <w:rPr>
+          <w:lang w:eastAsia="en-GB"/>
+        </w:rPr>
+        <w:t>permissions</w:t>
+      </w:r>
+      <w:proofErr w:type="spellEnd"/>
+      <w:r>
+        <w:rPr>
+          <w:lang w:eastAsia="en-GB"/>
+        </w:rPr>
+        <w:t xml:space="preserve"> </w:t>
+      </w:r>
+      <w:proofErr w:type="spellStart"/>
+      <w:r>
+        <w:rPr>
+          <w:lang w:eastAsia="en-GB"/>
+        </w:rPr>
+        <w:t>are</w:t>
+      </w:r>
+      <w:proofErr w:type="spellEnd"/>
+      <w:r>
+        <w:rPr>
+          <w:lang w:eastAsia="en-GB"/>
+        </w:rPr>
+        <w:t xml:space="preserve"> </w:t>
+      </w:r>
+      <w:proofErr w:type="spellStart"/>
+      <w:r>
+        <w:rPr>
+          <w:lang w:eastAsia="en-GB"/>
+        </w:rPr>
+        <w:t>categorized</w:t>
+      </w:r>
+      <w:proofErr w:type="spellEnd"/>
+      <w:r>
+        <w:rPr>
+          <w:lang w:eastAsia="en-GB"/>
+        </w:rPr>
+        <w:t xml:space="preserve"> into three levels:</w:t>
       </w:r>
     </w:p>
     <w:p>
@@ -209,12 +298,12 @@
           <w:numId w:val="12"/>
         </w:numPr>
         <w:rPr>
-          <w:lang w:eastAsia="en-GB"/>
-        </w:rPr>
-      </w:pPr>
-      <w:r>
-        <w:rPr>
-          <w:lang w:eastAsia="en-GB"/>
+          <w:lang w:val="en-US" w:eastAsia="en-GB"/>
+        </w:rPr>
+      </w:pPr>
+      <w:r>
+        <w:rPr>
+          <w:lang w:val="en-US" w:eastAsia="en-GB"/>
         </w:rPr>
         <w:t>Owner: Permissions granted to the file owner.</w:t>
       </w:r>
@@ -227,12 +316,12 @@
           <w:numId w:val="12"/>
         </w:numPr>
         <w:rPr>
-          <w:lang w:eastAsia="en-GB"/>
-        </w:rPr>
-      </w:pPr>
-      <w:r>
-        <w:rPr>
-          <w:lang w:eastAsia="en-GB"/>
+          <w:lang w:val="en-US" w:eastAsia="en-GB"/>
+        </w:rPr>
+      </w:pPr>
+      <w:r>
+        <w:rPr>
+          <w:lang w:val="en-US" w:eastAsia="en-GB"/>
         </w:rPr>
         <w:t>Group: Permissions granted to the group the file belongs to.</w:t>
       </w:r>
@@ -245,12 +334,12 @@
           <w:numId w:val="12"/>
         </w:numPr>
         <w:rPr>
-          <w:lang w:eastAsia="en-GB"/>
-        </w:rPr>
-      </w:pPr>
-      <w:r>
-        <w:rPr>
-          <w:lang w:eastAsia="en-GB"/>
+          <w:lang w:val="en-US" w:eastAsia="en-GB"/>
+        </w:rPr>
+      </w:pPr>
+      <w:r>
+        <w:rPr>
+          <w:lang w:val="en-US" w:eastAsia="en-GB"/>
         </w:rPr>
         <w:t>Others: Permissions granted to all other users on the system.</w:t>
       </w:r>
@@ -258,22 +347,74 @@
     <w:p>
       <w:pPr>
         <w:rPr>
-          <w:lang w:eastAsia="en-GB"/>
-        </w:rPr>
-      </w:pPr>
+          <w:lang w:val="en-US" w:eastAsia="en-GB"/>
+        </w:rPr>
+      </w:pPr>
+      <w:proofErr w:type="spellStart"/>
       <w:r>
         <w:rPr>
           <w:b/>
           <w:bCs/>
-          <w:lang w:eastAsia="en-GB"/>
-        </w:rPr>
-        <w:t>chmod Command</w:t>
-      </w:r>
-      <w:r>
-        <w:rPr>
-          <w:lang w:eastAsia="en-GB"/>
-        </w:rPr>
-        <w:t>: This command allows modifying file permissions using a specific syntax: chmod &lt;permission_code&gt; &lt;file_name&gt;. The permission code is a combination of numbers and letters representing specific access levels:</w:t>
+          <w:lang w:val="en-US" w:eastAsia="en-GB"/>
+        </w:rPr>
+        <w:t>chmod</w:t>
+      </w:r>
+      <w:proofErr w:type="spellEnd"/>
+      <w:r>
+        <w:rPr>
+          <w:b/>
+          <w:bCs/>
+          <w:lang w:val="en-US" w:eastAsia="en-GB"/>
+        </w:rPr>
+        <w:t xml:space="preserve"> Command</w:t>
+      </w:r>
+      <w:r>
+        <w:rPr>
+          <w:lang w:val="en-US" w:eastAsia="en-GB"/>
+        </w:rPr>
+        <w:t>: This command allows modifying file permissions using a specific syntax: </w:t>
+      </w:r>
+      <w:proofErr w:type="spellStart"/>
+      <w:r>
+        <w:rPr>
+          <w:lang w:val="en-US" w:eastAsia="en-GB"/>
+        </w:rPr>
+        <w:t>chmod</w:t>
+      </w:r>
+      <w:proofErr w:type="spellEnd"/>
+      <w:r>
+        <w:rPr>
+          <w:lang w:val="en-US" w:eastAsia="en-GB"/>
+        </w:rPr>
+        <w:t xml:space="preserve"> &lt;</w:t>
+      </w:r>
+      <w:proofErr w:type="spellStart"/>
+      <w:r>
+        <w:rPr>
+          <w:lang w:val="en-US" w:eastAsia="en-GB"/>
+        </w:rPr>
+        <w:t>permission_code</w:t>
+      </w:r>
+      <w:proofErr w:type="spellEnd"/>
+      <w:r>
+        <w:rPr>
+          <w:lang w:val="en-US" w:eastAsia="en-GB"/>
+        </w:rPr>
+        <w:t>&gt; &lt;</w:t>
+      </w:r>
+      <w:proofErr w:type="spellStart"/>
+      <w:r>
+        <w:rPr>
+          <w:lang w:val="en-US" w:eastAsia="en-GB"/>
+        </w:rPr>
+        <w:t>file_name</w:t>
+      </w:r>
+      <w:proofErr w:type="spellEnd"/>
+      <w:r>
+        <w:rPr>
+          <w:lang w:val="en-US" w:eastAsia="en-GB"/>
+        </w:rPr>
+        <w:t>&gt;. The permission code is a combination of numbers and letters representing specific access levels:</w:t>
       </w:r>
     </w:p>
     <w:p>
@@ -291,8 +432,16 @@
         <w:rPr>
           <w:lang w:eastAsia="en-GB"/>
         </w:rPr>
-        <w:t>r (4): Read permission</w:t>
-      </w:r>
+        <w:t xml:space="preserve">r (4): Read </w:t>
+      </w:r>
+      <w:proofErr w:type="spellStart"/>
+      <w:r>
+        <w:rPr>
+          <w:lang w:eastAsia="en-GB"/>
+        </w:rPr>
+        <w:t>permission</w:t>
+      </w:r>
+      <w:proofErr w:type="spellEnd"/>
     </w:p>
     <w:p>
       <w:pPr>
@@ -387,20 +536,20 @@
     <w:p>
       <w:pPr>
         <w:rPr>
-          <w:lang w:eastAsia="en-GB"/>
+          <w:lang w:val="en-US" w:eastAsia="en-GB"/>
         </w:rPr>
       </w:pPr>
       <w:r>
         <w:rPr>
           <w:b/>
           <w:bCs/>
-          <w:lang w:eastAsia="en-GB"/>
+          <w:lang w:val="en-US" w:eastAsia="en-GB"/>
         </w:rPr>
         <w:t>User Groups</w:t>
       </w:r>
       <w:r>
         <w:rPr>
-          <w:lang w:eastAsia="en-GB"/>
+          <w:lang w:val="en-US" w:eastAsia="en-GB"/>
         </w:rPr>
         <w:t>: Groups are collections of users who share specific access privileges. Granting permissions to a group allows efficient management of access for multiple users.</w:t>
       </w:r>
@@ -408,20 +557,20 @@
     <w:p>
       <w:pPr>
         <w:rPr>
-          <w:lang w:eastAsia="en-GB"/>
+          <w:lang w:val="en-US" w:eastAsia="en-GB"/>
         </w:rPr>
       </w:pPr>
       <w:r>
         <w:rPr>
           <w:b/>
           <w:bCs/>
-          <w:lang w:eastAsia="en-GB"/>
+          <w:lang w:val="en-US" w:eastAsia="en-GB"/>
         </w:rPr>
         <w:t>File Access Logging</w:t>
       </w:r>
       <w:r>
         <w:rPr>
-          <w:lang w:eastAsia="en-GB"/>
+          <w:lang w:val="en-US" w:eastAsia="en-GB"/>
         </w:rPr>
         <w:t>: Linux offers the ability to track file access attempts through logging functionalities. This enables monitoring user activity and detecting potential security breaches.</w:t>
       </w:r>
@@ -429,12 +578,12 @@
     <w:p>
       <w:pPr>
         <w:rPr>
-          <w:lang w:eastAsia="en-GB"/>
-        </w:rPr>
-      </w:pPr>
-      <w:r>
-        <w:rPr>
-          <w:lang w:eastAsia="en-GB"/>
+          <w:lang w:val="en-US" w:eastAsia="en-GB"/>
+        </w:rPr>
+      </w:pPr>
+      <w:r>
+        <w:rPr>
+          <w:lang w:val="en-US" w:eastAsia="en-GB"/>
         </w:rPr>
         <w:t>This report will provide practical examples and explanations for each exercise, demonstrating how the theoretical concepts are applied in a real-world scenario.</w:t>
       </w:r>
@@ -446,11 +595,13 @@
           <w:rFonts w:ascii="Aptos" w:hAnsi="Aptos" w:cs="Segoe UI"/>
           <w:sz w:val="44"/>
           <w:szCs w:val="44"/>
+          <w:lang w:val="en-US"/>
         </w:rPr>
       </w:pPr>
       <w:r>
         <w:rPr>
           <w:rFonts w:ascii="Aptos" w:hAnsi="Aptos" w:cs="Segoe UI"/>
+          <w:lang w:val="en-US"/>
         </w:rPr>
         <w:br/>
       </w:r>
@@ -480,6 +631,7 @@
           <w:rFonts w:ascii="Aptos" w:hAnsi="Aptos" w:cs="Segoe UI"/>
           <w:sz w:val="44"/>
           <w:szCs w:val="44"/>
+          <w:lang w:val="en-US"/>
         </w:rPr>
         <w:t> </w:t>
       </w:r>
@@ -489,6 +641,7 @@
         <w:rPr>
           <w:b/>
           <w:bCs/>
+          <w:lang w:val="en-US"/>
         </w:rPr>
       </w:pPr>
       <w:r>
@@ -496,6 +649,7 @@
           <w:rFonts w:ascii="Aptos" w:hAnsi="Aptos" w:cs="Segoe UI"/>
           <w:sz w:val="44"/>
           <w:szCs w:val="44"/>
+          <w:lang w:val="en-US"/>
         </w:rPr>
         <w:br/>
       </w:r>
@@ -515,6 +669,7 @@
           <w:rFonts w:ascii="Aptos" w:hAnsi="Aptos" w:cs="Segoe UI"/>
           <w:b/>
           <w:bCs/>
+          <w:lang w:val="en-US"/>
         </w:rPr>
         <w:t> </w:t>
       </w:r>
@@ -522,46 +677,81 @@
         <w:rPr>
           <w:b/>
           <w:bCs/>
-        </w:rPr>
-        <w:t>Exploring chmod Commands Scenario:</w:t>
-      </w:r>
-    </w:p>
-    <w:p>
-      <w:pPr>
-        <w:rPr>
-          <w:lang w:eastAsia="en-GB"/>
-        </w:rPr>
-      </w:pPr>
-      <w:r>
-        <w:rPr>
-          <w:lang w:eastAsia="en-GB"/>
-        </w:rPr>
-        <w:t xml:space="preserve">1. </w:t>
-      </w:r>
-      <w:r>
-        <w:rPr>
-          <w:lang w:eastAsia="en-GB"/>
-        </w:rPr>
-        <w:t>Create a new directory named "SecureFiles" in your home directory.</w:t>
-      </w:r>
-    </w:p>
-    <w:p>
-      <w:pPr>
-        <w:rPr>
-          <w:lang w:eastAsia="en-GB"/>
-        </w:rPr>
-      </w:pPr>
-      <w:r>
-        <w:rPr>
-          <w:lang w:eastAsia="en-GB"/>
-        </w:rPr>
-        <w:t xml:space="preserve">2. </w:t>
-      </w:r>
-      <w:r>
-        <w:rPr>
-          <w:lang w:eastAsia="en-GB"/>
-        </w:rPr>
-        <w:t>Inside "SecureFiles," create three text files: "file1.txt," "file2.txt," and "file3.txt."</w:t>
+          <w:lang w:val="en-US"/>
+        </w:rPr>
+        <w:t xml:space="preserve">Exploring </w:t>
+      </w:r>
+      <w:proofErr w:type="spellStart"/>
+      <w:r>
+        <w:rPr>
+          <w:b/>
+          <w:bCs/>
+          <w:lang w:val="en-US"/>
+        </w:rPr>
+        <w:t>chmod</w:t>
+      </w:r>
+      <w:proofErr w:type="spellEnd"/>
+      <w:r>
+        <w:rPr>
+          <w:b/>
+          <w:bCs/>
+          <w:lang w:val="en-US"/>
+        </w:rPr>
+        <w:t xml:space="preserve"> Commands Scenario:</w:t>
+      </w:r>
+    </w:p>
+    <w:p>
+      <w:pPr>
+        <w:rPr>
+          <w:lang w:val="en-US" w:eastAsia="en-GB"/>
+        </w:rPr>
+      </w:pPr>
+      <w:r>
+        <w:rPr>
+          <w:lang w:val="en-US" w:eastAsia="en-GB"/>
+        </w:rPr>
+        <w:t>1. Create a new directory named "</w:t>
+      </w:r>
+      <w:proofErr w:type="spellStart"/>
+      <w:r>
+        <w:rPr>
+          <w:lang w:val="en-US" w:eastAsia="en-GB"/>
+        </w:rPr>
+        <w:t>SecureFiles</w:t>
+      </w:r>
+      <w:proofErr w:type="spellEnd"/>
+      <w:r>
+        <w:rPr>
+          <w:lang w:val="en-US" w:eastAsia="en-GB"/>
+        </w:rPr>
+        <w:t>" in your home directory.</w:t>
+      </w:r>
+    </w:p>
+    <w:p>
+      <w:pPr>
+        <w:rPr>
+          <w:lang w:val="en-US" w:eastAsia="en-GB"/>
+        </w:rPr>
+      </w:pPr>
+      <w:r>
+        <w:rPr>
+          <w:lang w:val="en-US" w:eastAsia="en-GB"/>
+        </w:rPr>
+        <w:t>2. Inside "</w:t>
+      </w:r>
+      <w:proofErr w:type="spellStart"/>
+      <w:r>
+        <w:rPr>
+          <w:lang w:val="en-US" w:eastAsia="en-GB"/>
+        </w:rPr>
+        <w:t>SecureFiles</w:t>
+      </w:r>
+      <w:proofErr w:type="spellEnd"/>
+      <w:r>
+        <w:rPr>
+          <w:lang w:val="en-US" w:eastAsia="en-GB"/>
+        </w:rPr>
+        <w:t>," create three text files: "file1.txt," "file2.txt," and "file3.txt."</w:t>
       </w:r>
     </w:p>
     <w:p>
@@ -591,12 +781,12 @@
           <w:numId w:val="4"/>
         </w:numPr>
         <w:rPr>
-          <w:lang w:eastAsia="en-GB"/>
-        </w:rPr>
-      </w:pPr>
-      <w:r>
-        <w:rPr>
-          <w:lang w:eastAsia="en-GB"/>
+          <w:lang w:val="en-US" w:eastAsia="en-GB"/>
+        </w:rPr>
+      </w:pPr>
+      <w:r>
+        <w:rPr>
+          <w:lang w:val="en-US" w:eastAsia="en-GB"/>
         </w:rPr>
         <w:lastRenderedPageBreak/>
         <w:t>"file1.txt" should be readable, writable, and executable by the owner, and readable by others.</w:t>
@@ -610,12 +800,12 @@
           <w:numId w:val="4"/>
         </w:numPr>
         <w:rPr>
-          <w:lang w:eastAsia="en-GB"/>
-        </w:rPr>
-      </w:pPr>
-      <w:r>
-        <w:rPr>
-          <w:lang w:eastAsia="en-GB"/>
+          <w:lang w:val="en-US" w:eastAsia="en-GB"/>
+        </w:rPr>
+      </w:pPr>
+      <w:r>
+        <w:rPr>
+          <w:lang w:val="en-US" w:eastAsia="en-GB"/>
         </w:rPr>
         <w:t>"file2.txt" should be readable and writable by the owner only.</w:t>
       </w:r>
@@ -628,12 +818,12 @@
           <w:numId w:val="4"/>
         </w:numPr>
         <w:rPr>
-          <w:lang w:eastAsia="en-GB"/>
-        </w:rPr>
-      </w:pPr>
-      <w:r>
-        <w:rPr>
-          <w:lang w:eastAsia="en-GB"/>
+          <w:lang w:val="en-US" w:eastAsia="en-GB"/>
+        </w:rPr>
+      </w:pPr>
+      <w:r>
+        <w:rPr>
+          <w:lang w:val="en-US" w:eastAsia="en-GB"/>
         </w:rPr>
         <w:t>"file3.txt" should be readable, writable, and executable by the owner and the group.</w:t>
       </w:r>
@@ -641,18 +831,26 @@
     <w:p>
       <w:pPr>
         <w:rPr>
-          <w:lang w:eastAsia="en-GB"/>
-        </w:rPr>
-      </w:pPr>
-      <w:r>
-        <w:rPr>
-          <w:lang w:eastAsia="en-GB"/>
-        </w:rPr>
-        <w:t>Also below the code answer these additional questions</w:t>
-      </w:r>
-      <w:r>
-        <w:rPr>
-          <w:lang w:eastAsia="en-GB"/>
+          <w:lang w:val="en-US" w:eastAsia="en-GB"/>
+        </w:rPr>
+      </w:pPr>
+      <w:proofErr w:type="gramStart"/>
+      <w:r>
+        <w:rPr>
+          <w:lang w:val="en-US" w:eastAsia="en-GB"/>
+        </w:rPr>
+        <w:t>Also</w:t>
+      </w:r>
+      <w:proofErr w:type="gramEnd"/>
+      <w:r>
+        <w:rPr>
+          <w:lang w:val="en-US" w:eastAsia="en-GB"/>
+        </w:rPr>
+        <w:t xml:space="preserve"> below the code answer these additional questions</w:t>
+      </w:r>
+      <w:r>
+        <w:rPr>
+          <w:lang w:val="en-US" w:eastAsia="en-GB"/>
         </w:rPr>
         <w:t>:</w:t>
       </w:r>
@@ -660,25 +858,39 @@
     <w:p>
       <w:pPr>
         <w:rPr>
-          <w:lang w:eastAsia="en-GB"/>
-        </w:rPr>
-      </w:pPr>
-      <w:r>
-        <w:rPr>
-          <w:lang w:eastAsia="en-GB"/>
-        </w:rPr>
-        <w:t>What chmod commands did you use to set the specified permissions?</w:t>
-      </w:r>
-    </w:p>
-    <w:p>
-      <w:pPr>
-        <w:rPr>
-          <w:lang w:eastAsia="en-GB"/>
-        </w:rPr>
-      </w:pPr>
-      <w:r>
-        <w:rPr>
-          <w:lang w:eastAsia="en-GB"/>
+          <w:lang w:val="en-US" w:eastAsia="en-GB"/>
+        </w:rPr>
+      </w:pPr>
+      <w:r>
+        <w:rPr>
+          <w:lang w:val="en-US" w:eastAsia="en-GB"/>
+        </w:rPr>
+        <w:t xml:space="preserve">What </w:t>
+      </w:r>
+      <w:proofErr w:type="spellStart"/>
+      <w:r>
+        <w:rPr>
+          <w:lang w:val="en-US" w:eastAsia="en-GB"/>
+        </w:rPr>
+        <w:t>chmod</w:t>
+      </w:r>
+      <w:proofErr w:type="spellEnd"/>
+      <w:r>
+        <w:rPr>
+          <w:lang w:val="en-US" w:eastAsia="en-GB"/>
+        </w:rPr>
+        <w:t xml:space="preserve"> commands did you use to set the specified permissions?</w:t>
+      </w:r>
+    </w:p>
+    <w:p>
+      <w:pPr>
+        <w:rPr>
+          <w:lang w:val="en-US" w:eastAsia="en-GB"/>
+        </w:rPr>
+      </w:pPr>
+      <w:r>
+        <w:rPr>
+          <w:lang w:val="en-US" w:eastAsia="en-GB"/>
         </w:rPr>
         <w:t>How do the permissions of each file affect user access?</w:t>
       </w:r>
@@ -688,14 +900,14 @@
         <w:rPr>
           <w:b/>
           <w:bCs/>
-          <w:lang w:eastAsia="en-GB"/>
+          <w:lang w:val="en-US" w:eastAsia="en-GB"/>
         </w:rPr>
       </w:pPr>
       <w:r>
         <w:rPr>
           <w:b/>
           <w:bCs/>
-          <w:lang w:eastAsia="en-GB"/>
+          <w:lang w:val="en-US" w:eastAsia="en-GB"/>
         </w:rPr>
         <w:t>Student’s answer:</w:t>
       </w:r>
@@ -703,159 +915,367 @@
     <w:p>
       <w:pPr>
         <w:rPr>
-          <w:lang w:eastAsia="en-GB"/>
-        </w:rPr>
-      </w:pPr>
-      <w:r>
-        <w:rPr>
-          <w:lang w:eastAsia="en-GB"/>
-        </w:rPr>
-        <w:t># Create the directory "SecureFiles"</w:t>
-      </w:r>
-    </w:p>
-    <w:p>
-      <w:pPr>
-        <w:rPr>
-          <w:lang w:eastAsia="en-GB"/>
-        </w:rPr>
-      </w:pPr>
-      <w:r>
-        <w:rPr>
-          <w:lang w:eastAsia="en-GB"/>
-        </w:rPr>
-        <w:t>mkdir SecureFiles</w:t>
-      </w:r>
-    </w:p>
-    <w:p>
-      <w:pPr>
-        <w:rPr>
-          <w:lang w:eastAsia="en-GB"/>
-        </w:rPr>
-      </w:pPr>
-    </w:p>
-    <w:p>
-      <w:pPr>
-        <w:rPr>
-          <w:lang w:eastAsia="en-GB"/>
-        </w:rPr>
-      </w:pPr>
-      <w:r>
-        <w:rPr>
-          <w:lang w:eastAsia="en-GB"/>
-        </w:rPr>
-        <w:t># Create three text files inside "SecureFiles"</w:t>
-      </w:r>
-    </w:p>
-    <w:p>
-      <w:pPr>
-        <w:rPr>
-          <w:lang w:eastAsia="en-GB"/>
-        </w:rPr>
-      </w:pPr>
-      <w:r>
-        <w:rPr>
-          <w:lang w:eastAsia="en-GB"/>
-        </w:rPr>
-        <w:t>touch SecureFiles/file1.txt SecureFiles/file2.txt SecureFiles/file3.txt</w:t>
-      </w:r>
-    </w:p>
-    <w:p>
-      <w:pPr>
-        <w:rPr>
-          <w:lang w:eastAsia="en-GB"/>
-        </w:rPr>
-      </w:pPr>
-    </w:p>
-    <w:p>
-      <w:pPr>
-        <w:rPr>
-          <w:lang w:eastAsia="en-GB"/>
-        </w:rPr>
-      </w:pPr>
-      <w:r>
-        <w:rPr>
-          <w:lang w:eastAsia="en-GB"/>
-        </w:rPr>
-        <w:t># Set permissions for file1.txt (owner: rwx, group: r--, others: r--)</w:t>
-      </w:r>
-    </w:p>
-    <w:p>
-      <w:pPr>
-        <w:rPr>
-          <w:lang w:eastAsia="en-GB"/>
-        </w:rPr>
-      </w:pPr>
-      <w:r>
-        <w:rPr>
-          <w:lang w:eastAsia="en-GB"/>
-        </w:rPr>
-        <w:t>chmod 744 SecureFiles/file1.txt</w:t>
-      </w:r>
-    </w:p>
-    <w:p>
-      <w:pPr>
-        <w:rPr>
-          <w:lang w:eastAsia="en-GB"/>
-        </w:rPr>
-      </w:pPr>
-    </w:p>
-    <w:p>
-      <w:pPr>
-        <w:rPr>
-          <w:lang w:eastAsia="en-GB"/>
-        </w:rPr>
-      </w:pPr>
-      <w:r>
-        <w:rPr>
-          <w:lang w:eastAsia="en-GB"/>
-        </w:rPr>
-        <w:t># Set permissions for file2.txt (owner: rw--, group: --, others: --)</w:t>
-      </w:r>
-    </w:p>
-    <w:p>
-      <w:pPr>
-        <w:rPr>
-          <w:lang w:eastAsia="en-GB"/>
-        </w:rPr>
-      </w:pPr>
-      <w:r>
-        <w:rPr>
-          <w:lang w:eastAsia="en-GB"/>
-        </w:rPr>
-        <w:t>chmod 600 SecureFiles/file2.txt</w:t>
-      </w:r>
-    </w:p>
-    <w:p>
-      <w:pPr>
-        <w:rPr>
-          <w:lang w:eastAsia="en-GB"/>
-        </w:rPr>
-      </w:pPr>
-    </w:p>
-    <w:p>
-      <w:pPr>
-        <w:rPr>
-          <w:lang w:eastAsia="en-GB"/>
-        </w:rPr>
-      </w:pPr>
-      <w:r>
-        <w:rPr>
-          <w:lang w:eastAsia="en-GB"/>
-        </w:rPr>
-        <w:t># Set permissions for file3.txt (owner: rwx, group: rw--, others: --)</w:t>
-      </w:r>
-    </w:p>
-    <w:p>
-      <w:pPr>
-        <w:rPr>
-          <w:lang w:eastAsia="en-GB"/>
-        </w:rPr>
-      </w:pPr>
-      <w:r>
-        <w:rPr>
-          <w:lang w:eastAsia="en-GB"/>
-        </w:rPr>
-        <w:t>chmod 660 SecureFiles/file3.txt</w:t>
+          <w:lang w:val="en-US" w:eastAsia="en-GB"/>
+        </w:rPr>
+      </w:pPr>
+      <w:r>
+        <w:rPr>
+          <w:lang w:val="en-US" w:eastAsia="en-GB"/>
+        </w:rPr>
+        <w:t># Create the directory "</w:t>
+      </w:r>
+      <w:proofErr w:type="spellStart"/>
+      <w:r>
+        <w:rPr>
+          <w:lang w:val="en-US" w:eastAsia="en-GB"/>
+        </w:rPr>
+        <w:t>SecureFiles</w:t>
+      </w:r>
+      <w:proofErr w:type="spellEnd"/>
+      <w:r>
+        <w:rPr>
+          <w:lang w:val="en-US" w:eastAsia="en-GB"/>
+        </w:rPr>
+        <w:t>"</w:t>
+      </w:r>
+    </w:p>
+    <w:p>
+      <w:pPr>
+        <w:rPr>
+          <w:lang w:val="en-US" w:eastAsia="en-GB"/>
+        </w:rPr>
+      </w:pPr>
+      <w:proofErr w:type="spellStart"/>
+      <w:r>
+        <w:rPr>
+          <w:lang w:val="en-US" w:eastAsia="en-GB"/>
+        </w:rPr>
+        <w:t>mkdir</w:t>
+      </w:r>
+      <w:proofErr w:type="spellEnd"/>
+      <w:r>
+        <w:rPr>
+          <w:lang w:val="en-US" w:eastAsia="en-GB"/>
+        </w:rPr>
+        <w:t xml:space="preserve"> </w:t>
+      </w:r>
+      <w:proofErr w:type="spellStart"/>
+      <w:r>
+        <w:rPr>
+          <w:lang w:val="en-US" w:eastAsia="en-GB"/>
+        </w:rPr>
+        <w:t>SecureFiles</w:t>
+      </w:r>
+      <w:proofErr w:type="spellEnd"/>
+    </w:p>
+    <w:p>
+      <w:pPr>
+        <w:rPr>
+          <w:lang w:val="en-US" w:eastAsia="en-GB"/>
+        </w:rPr>
+      </w:pPr>
+    </w:p>
+    <w:p>
+      <w:pPr>
+        <w:rPr>
+          <w:lang w:val="en-US" w:eastAsia="en-GB"/>
+        </w:rPr>
+      </w:pPr>
+      <w:r>
+        <w:rPr>
+          <w:lang w:val="en-US" w:eastAsia="en-GB"/>
+        </w:rPr>
+        <w:t># Create three text files inside "</w:t>
+      </w:r>
+      <w:proofErr w:type="spellStart"/>
+      <w:r>
+        <w:rPr>
+          <w:lang w:val="en-US" w:eastAsia="en-GB"/>
+        </w:rPr>
+        <w:t>SecureFiles</w:t>
+      </w:r>
+      <w:proofErr w:type="spellEnd"/>
+      <w:r>
+        <w:rPr>
+          <w:lang w:val="en-US" w:eastAsia="en-GB"/>
+        </w:rPr>
+        <w:t>"</w:t>
+      </w:r>
+    </w:p>
+    <w:p>
+      <w:pPr>
+        <w:rPr>
+          <w:lang w:val="en-US" w:eastAsia="en-GB"/>
+        </w:rPr>
+      </w:pPr>
+      <w:r>
+        <w:rPr>
+          <w:lang w:val="en-US" w:eastAsia="en-GB"/>
+        </w:rPr>
+        <w:t xml:space="preserve">touch </w:t>
+      </w:r>
+      <w:proofErr w:type="spellStart"/>
+      <w:r>
+        <w:rPr>
+          <w:lang w:val="en-US" w:eastAsia="en-GB"/>
+        </w:rPr>
+        <w:t>SecureFiles</w:t>
+      </w:r>
+      <w:proofErr w:type="spellEnd"/>
+      <w:r>
+        <w:rPr>
+          <w:lang w:val="en-US" w:eastAsia="en-GB"/>
+        </w:rPr>
+        <w:t xml:space="preserve">/file1.txt </w:t>
+      </w:r>
+      <w:proofErr w:type="spellStart"/>
+      <w:r>
+        <w:rPr>
+          <w:lang w:val="en-US" w:eastAsia="en-GB"/>
+        </w:rPr>
+        <w:t>SecureFiles</w:t>
+      </w:r>
+      <w:proofErr w:type="spellEnd"/>
+      <w:r>
+        <w:rPr>
+          <w:lang w:val="en-US" w:eastAsia="en-GB"/>
+        </w:rPr>
+        <w:t xml:space="preserve">/file2.txt </w:t>
+      </w:r>
+      <w:proofErr w:type="spellStart"/>
+      <w:r>
+        <w:rPr>
+          <w:lang w:val="en-US" w:eastAsia="en-GB"/>
+        </w:rPr>
+        <w:t>SecureFiles</w:t>
+      </w:r>
+      <w:proofErr w:type="spellEnd"/>
+      <w:r>
+        <w:rPr>
+          <w:lang w:val="en-US" w:eastAsia="en-GB"/>
+        </w:rPr>
+        <w:t>/file3.txt</w:t>
+      </w:r>
+    </w:p>
+    <w:p>
+      <w:pPr>
+        <w:rPr>
+          <w:lang w:val="en-US" w:eastAsia="en-GB"/>
+        </w:rPr>
+      </w:pPr>
+    </w:p>
+    <w:p>
+      <w:pPr>
+        <w:rPr>
+          <w:lang w:val="en-US" w:eastAsia="en-GB"/>
+        </w:rPr>
+      </w:pPr>
+      <w:r>
+        <w:rPr>
+          <w:lang w:val="en-US" w:eastAsia="en-GB"/>
+        </w:rPr>
+        <w:t xml:space="preserve"># Set permissions for file1.txt (owner: </w:t>
+      </w:r>
+      <w:proofErr w:type="spellStart"/>
+      <w:r>
+        <w:rPr>
+          <w:lang w:val="en-US" w:eastAsia="en-GB"/>
+        </w:rPr>
+        <w:t>rwx</w:t>
+      </w:r>
+      <w:proofErr w:type="spellEnd"/>
+      <w:r>
+        <w:rPr>
+          <w:lang w:val="en-US" w:eastAsia="en-GB"/>
+        </w:rPr>
+        <w:t>, group: r--, others: r--)</w:t>
+      </w:r>
+    </w:p>
+    <w:p>
+      <w:pPr>
+        <w:rPr>
+          <w:lang w:val="en-US" w:eastAsia="en-GB"/>
+        </w:rPr>
+      </w:pPr>
+      <w:proofErr w:type="spellStart"/>
+      <w:r>
+        <w:rPr>
+          <w:lang w:val="en-US" w:eastAsia="en-GB"/>
+        </w:rPr>
+        <w:t>chmod</w:t>
+      </w:r>
+      <w:proofErr w:type="spellEnd"/>
+      <w:r>
+        <w:rPr>
+          <w:lang w:val="en-US" w:eastAsia="en-GB"/>
+        </w:rPr>
+        <w:t xml:space="preserve"> 744 </w:t>
+      </w:r>
+      <w:proofErr w:type="spellStart"/>
+      <w:r>
+        <w:rPr>
+          <w:lang w:val="en-US" w:eastAsia="en-GB"/>
+        </w:rPr>
+        <w:t>SecureFiles</w:t>
+      </w:r>
+      <w:proofErr w:type="spellEnd"/>
+      <w:r>
+        <w:rPr>
+          <w:lang w:val="en-US" w:eastAsia="en-GB"/>
+        </w:rPr>
+        <w:t>/file1.txt</w:t>
+      </w:r>
+    </w:p>
+    <w:p>
+      <w:pPr>
+        <w:rPr>
+          <w:lang w:val="en-US" w:eastAsia="en-GB"/>
+        </w:rPr>
+      </w:pPr>
+    </w:p>
+    <w:p>
+      <w:pPr>
+        <w:rPr>
+          <w:lang w:val="en-US" w:eastAsia="en-GB"/>
+        </w:rPr>
+      </w:pPr>
+      <w:r>
+        <w:rPr>
+          <w:lang w:val="en-US" w:eastAsia="en-GB"/>
+        </w:rPr>
+        <w:t xml:space="preserve"># Set permissions for file2.txt (owner: </w:t>
+      </w:r>
+      <w:proofErr w:type="spellStart"/>
+      <w:r>
+        <w:rPr>
+          <w:lang w:val="en-US" w:eastAsia="en-GB"/>
+        </w:rPr>
+        <w:t>rw</w:t>
+      </w:r>
+      <w:proofErr w:type="spellEnd"/>
+      <w:r>
+        <w:rPr>
+          <w:lang w:val="en-US" w:eastAsia="en-GB"/>
+        </w:rPr>
+        <w:t>--, group: --, others: --)</w:t>
+      </w:r>
+    </w:p>
+    <w:p>
+      <w:pPr>
+        <w:rPr>
+          <w:lang w:val="en-US" w:eastAsia="en-GB"/>
+        </w:rPr>
+      </w:pPr>
+      <w:proofErr w:type="spellStart"/>
+      <w:r>
+        <w:rPr>
+          <w:lang w:val="en-US" w:eastAsia="en-GB"/>
+        </w:rPr>
+        <w:t>chmod</w:t>
+      </w:r>
+      <w:proofErr w:type="spellEnd"/>
+      <w:r>
+        <w:rPr>
+          <w:lang w:val="en-US" w:eastAsia="en-GB"/>
+        </w:rPr>
+        <w:t xml:space="preserve"> 600 </w:t>
+      </w:r>
+      <w:proofErr w:type="spellStart"/>
+      <w:r>
+        <w:rPr>
+          <w:lang w:val="en-US" w:eastAsia="en-GB"/>
+        </w:rPr>
+        <w:t>SecureFiles</w:t>
+      </w:r>
+      <w:proofErr w:type="spellEnd"/>
+      <w:r>
+        <w:rPr>
+          <w:lang w:val="en-US" w:eastAsia="en-GB"/>
+        </w:rPr>
+        <w:t>/file2.txt</w:t>
+      </w:r>
+    </w:p>
+    <w:p>
+      <w:pPr>
+        <w:rPr>
+          <w:lang w:val="en-US" w:eastAsia="en-GB"/>
+        </w:rPr>
+      </w:pPr>
+    </w:p>
+    <w:p>
+      <w:pPr>
+        <w:rPr>
+          <w:lang w:val="en-US" w:eastAsia="en-GB"/>
+        </w:rPr>
+      </w:pPr>
+      <w:r>
+        <w:rPr>
+          <w:lang w:val="en-US" w:eastAsia="en-GB"/>
+        </w:rPr>
+        <w:t xml:space="preserve"># Set permissions for file3.txt (owner: </w:t>
+      </w:r>
+      <w:proofErr w:type="spellStart"/>
+      <w:r>
+        <w:rPr>
+          <w:lang w:val="en-US" w:eastAsia="en-GB"/>
+        </w:rPr>
+        <w:t>rwx</w:t>
+      </w:r>
+      <w:proofErr w:type="spellEnd"/>
+      <w:r>
+        <w:rPr>
+          <w:lang w:val="en-US" w:eastAsia="en-GB"/>
+        </w:rPr>
+        <w:t xml:space="preserve">, group: </w:t>
+      </w:r>
+      <w:proofErr w:type="spellStart"/>
+      <w:r>
+        <w:rPr>
+          <w:lang w:val="en-US" w:eastAsia="en-GB"/>
+        </w:rPr>
+        <w:t>rw</w:t>
+      </w:r>
+      <w:proofErr w:type="spellEnd"/>
+      <w:r>
+        <w:rPr>
+          <w:lang w:val="en-US" w:eastAsia="en-GB"/>
+        </w:rPr>
+        <w:t>--, others: --)</w:t>
+      </w:r>
+    </w:p>
+    <w:p>
+      <w:pPr>
+        <w:rPr>
+          <w:lang w:val="en-US" w:eastAsia="en-GB"/>
+        </w:rPr>
+      </w:pPr>
+      <w:proofErr w:type="spellStart"/>
+      <w:r>
+        <w:rPr>
+          <w:lang w:val="en-US" w:eastAsia="en-GB"/>
+        </w:rPr>
+        <w:t>chmod</w:t>
+      </w:r>
+      <w:proofErr w:type="spellEnd"/>
+      <w:r>
+        <w:rPr>
+          <w:lang w:val="en-US" w:eastAsia="en-GB"/>
+        </w:rPr>
+        <w:t xml:space="preserve"> 660 </w:t>
+      </w:r>
+      <w:proofErr w:type="spellStart"/>
+      <w:r>
+        <w:rPr>
+          <w:lang w:val="en-US" w:eastAsia="en-GB"/>
+        </w:rPr>
+        <w:t>SecureFiles</w:t>
+      </w:r>
+      <w:proofErr w:type="spellEnd"/>
+      <w:r>
+        <w:rPr>
+          <w:lang w:val="en-US" w:eastAsia="en-GB"/>
+        </w:rPr>
+        <w:t>/file3.txt</w:t>
       </w:r>
     </w:p>
     <w:p>
@@ -863,14 +1283,14 @@
         <w:rPr>
           <w:b/>
           <w:bCs/>
-          <w:lang w:eastAsia="en-GB"/>
+          <w:lang w:val="en-US" w:eastAsia="en-GB"/>
         </w:rPr>
       </w:pPr>
       <w:r>
         <w:rPr>
           <w:b/>
           <w:bCs/>
-          <w:lang w:eastAsia="en-GB"/>
+          <w:lang w:val="en-US" w:eastAsia="en-GB"/>
         </w:rPr>
         <w:t>Questions:</w:t>
       </w:r>
@@ -878,14 +1298,28 @@
     <w:p>
       <w:pPr>
         <w:rPr>
-          <w:lang w:eastAsia="en-GB"/>
-        </w:rPr>
-      </w:pPr>
-      <w:r>
-        <w:rPr>
-          <w:lang w:eastAsia="en-GB"/>
-        </w:rPr>
-        <w:t>What chmod commands did you use to set the specified permissions?</w:t>
+          <w:lang w:val="en-US" w:eastAsia="en-GB"/>
+        </w:rPr>
+      </w:pPr>
+      <w:r>
+        <w:rPr>
+          <w:lang w:val="en-US" w:eastAsia="en-GB"/>
+        </w:rPr>
+        <w:t xml:space="preserve">What </w:t>
+      </w:r>
+      <w:proofErr w:type="spellStart"/>
+      <w:r>
+        <w:rPr>
+          <w:lang w:val="en-US" w:eastAsia="en-GB"/>
+        </w:rPr>
+        <w:t>chmod</w:t>
+      </w:r>
+      <w:proofErr w:type="spellEnd"/>
+      <w:r>
+        <w:rPr>
+          <w:lang w:val="en-US" w:eastAsia="en-GB"/>
+        </w:rPr>
+        <w:t xml:space="preserve"> commands did you use to set the specified permissions?</w:t>
       </w:r>
     </w:p>
     <w:p>
@@ -893,14 +1327,14 @@
         <w:rPr>
           <w:b/>
           <w:bCs/>
-          <w:lang w:eastAsia="en-GB"/>
+          <w:lang w:val="en-US" w:eastAsia="en-GB"/>
         </w:rPr>
       </w:pPr>
       <w:r>
         <w:rPr>
           <w:b/>
           <w:bCs/>
-          <w:lang w:eastAsia="en-GB"/>
+          <w:lang w:val="en-US" w:eastAsia="en-GB"/>
         </w:rPr>
         <w:t>Student’s answ</w:t>
       </w:r>
@@ -908,7 +1342,7 @@
         <w:rPr>
           <w:b/>
           <w:bCs/>
-          <w:lang w:eastAsia="en-GB"/>
+          <w:lang w:val="en-US" w:eastAsia="en-GB"/>
         </w:rPr>
         <w:t>er:</w:t>
       </w:r>
@@ -916,14 +1350,36 @@
     <w:p>
       <w:pPr>
         <w:rPr>
-          <w:lang w:eastAsia="en-GB"/>
-        </w:rPr>
-      </w:pPr>
-      <w:r>
-        <w:rPr>
-          <w:lang w:eastAsia="en-GB"/>
-        </w:rPr>
-        <w:t>chmod 744 SecureFiles/file1.txt: This command sets the permissions for file1.txt as follows:</w:t>
+          <w:lang w:val="en-US" w:eastAsia="en-GB"/>
+        </w:rPr>
+      </w:pPr>
+      <w:proofErr w:type="spellStart"/>
+      <w:r>
+        <w:rPr>
+          <w:lang w:val="en-US" w:eastAsia="en-GB"/>
+        </w:rPr>
+        <w:t>chmod</w:t>
+      </w:r>
+      <w:proofErr w:type="spellEnd"/>
+      <w:r>
+        <w:rPr>
+          <w:lang w:val="en-US" w:eastAsia="en-GB"/>
+        </w:rPr>
+        <w:t xml:space="preserve"> 744 </w:t>
+      </w:r>
+      <w:proofErr w:type="spellStart"/>
+      <w:r>
+        <w:rPr>
+          <w:lang w:val="en-US" w:eastAsia="en-GB"/>
+        </w:rPr>
+        <w:t>SecureFiles</w:t>
+      </w:r>
+      <w:proofErr w:type="spellEnd"/>
+      <w:r>
+        <w:rPr>
+          <w:lang w:val="en-US" w:eastAsia="en-GB"/>
+        </w:rPr>
+        <w:t>/file1.txt: This command sets the permissions for file1.txt as follows:</w:t>
       </w:r>
     </w:p>
     <w:p>
@@ -934,12 +1390,12 @@
           <w:numId w:val="15"/>
         </w:numPr>
         <w:rPr>
-          <w:lang w:eastAsia="en-GB"/>
-        </w:rPr>
-      </w:pPr>
-      <w:r>
-        <w:rPr>
-          <w:lang w:eastAsia="en-GB"/>
+          <w:lang w:val="en-US" w:eastAsia="en-GB"/>
+        </w:rPr>
+      </w:pPr>
+      <w:r>
+        <w:rPr>
+          <w:lang w:val="en-US" w:eastAsia="en-GB"/>
         </w:rPr>
         <w:t>Owner: read (4), write (2), and execute (1) - all permissions granted (7)</w:t>
       </w:r>
@@ -952,12 +1408,12 @@
           <w:numId w:val="15"/>
         </w:numPr>
         <w:rPr>
-          <w:lang w:eastAsia="en-GB"/>
-        </w:rPr>
-      </w:pPr>
-      <w:r>
-        <w:rPr>
-          <w:lang w:eastAsia="en-GB"/>
+          <w:lang w:val="en-US" w:eastAsia="en-GB"/>
+        </w:rPr>
+      </w:pPr>
+      <w:r>
+        <w:rPr>
+          <w:lang w:val="en-US" w:eastAsia="en-GB"/>
         </w:rPr>
         <w:t>Group: read (4) - only read permission granted</w:t>
       </w:r>
@@ -970,12 +1426,12 @@
           <w:numId w:val="15"/>
         </w:numPr>
         <w:rPr>
-          <w:lang w:eastAsia="en-GB"/>
-        </w:rPr>
-      </w:pPr>
-      <w:r>
-        <w:rPr>
-          <w:lang w:eastAsia="en-GB"/>
+          <w:lang w:val="en-US" w:eastAsia="en-GB"/>
+        </w:rPr>
+      </w:pPr>
+      <w:r>
+        <w:rPr>
+          <w:lang w:val="en-US" w:eastAsia="en-GB"/>
         </w:rPr>
         <w:t>Others: read (4) - only read permission granted</w:t>
       </w:r>
@@ -983,14 +1439,36 @@
     <w:p>
       <w:pPr>
         <w:rPr>
-          <w:lang w:eastAsia="en-GB"/>
-        </w:rPr>
-      </w:pPr>
-      <w:r>
-        <w:rPr>
-          <w:lang w:eastAsia="en-GB"/>
-        </w:rPr>
-        <w:t>chmod 600 SecureFiles/file2.txt: This command sets the permissions for file2.txt as follows:</w:t>
+          <w:lang w:val="en-US" w:eastAsia="en-GB"/>
+        </w:rPr>
+      </w:pPr>
+      <w:proofErr w:type="spellStart"/>
+      <w:r>
+        <w:rPr>
+          <w:lang w:val="en-US" w:eastAsia="en-GB"/>
+        </w:rPr>
+        <w:t>chmod</w:t>
+      </w:r>
+      <w:proofErr w:type="spellEnd"/>
+      <w:r>
+        <w:rPr>
+          <w:lang w:val="en-US" w:eastAsia="en-GB"/>
+        </w:rPr>
+        <w:t xml:space="preserve"> 600 </w:t>
+      </w:r>
+      <w:proofErr w:type="spellStart"/>
+      <w:r>
+        <w:rPr>
+          <w:lang w:val="en-US" w:eastAsia="en-GB"/>
+        </w:rPr>
+        <w:t>SecureFiles</w:t>
+      </w:r>
+      <w:proofErr w:type="spellEnd"/>
+      <w:r>
+        <w:rPr>
+          <w:lang w:val="en-US" w:eastAsia="en-GB"/>
+        </w:rPr>
+        <w:t>/file2.txt: This command sets the permissions for file2.txt as follows:</w:t>
       </w:r>
     </w:p>
     <w:p>
@@ -1001,12 +1479,12 @@
           <w:numId w:val="16"/>
         </w:numPr>
         <w:rPr>
-          <w:lang w:eastAsia="en-GB"/>
-        </w:rPr>
-      </w:pPr>
-      <w:r>
-        <w:rPr>
-          <w:lang w:eastAsia="en-GB"/>
+          <w:lang w:val="en-US" w:eastAsia="en-GB"/>
+        </w:rPr>
+      </w:pPr>
+      <w:r>
+        <w:rPr>
+          <w:lang w:val="en-US" w:eastAsia="en-GB"/>
         </w:rPr>
         <w:t>Owner: read (4) and write (2) - read and write permissions granted (6)</w:t>
       </w:r>
@@ -1022,11 +1500,33 @@
           <w:lang w:eastAsia="en-GB"/>
         </w:rPr>
       </w:pPr>
+      <w:proofErr w:type="spellStart"/>
       <w:r>
         <w:rPr>
           <w:lang w:eastAsia="en-GB"/>
         </w:rPr>
-        <w:t>Group: no permissions (0)</w:t>
+        <w:t>Group</w:t>
+      </w:r>
+      <w:proofErr w:type="spellEnd"/>
+      <w:r>
+        <w:rPr>
+          <w:lang w:eastAsia="en-GB"/>
+        </w:rPr>
+        <w:t xml:space="preserve">: no </w:t>
+      </w:r>
+      <w:proofErr w:type="spellStart"/>
+      <w:r>
+        <w:rPr>
+          <w:lang w:eastAsia="en-GB"/>
+        </w:rPr>
+        <w:t>permissions</w:t>
+      </w:r>
+      <w:proofErr w:type="spellEnd"/>
+      <w:r>
+        <w:rPr>
+          <w:lang w:eastAsia="en-GB"/>
+        </w:rPr>
+        <w:t xml:space="preserve"> (0)</w:t>
       </w:r>
     </w:p>
     <w:p>
@@ -1050,14 +1550,36 @@
     <w:p>
       <w:pPr>
         <w:rPr>
-          <w:lang w:eastAsia="en-GB"/>
-        </w:rPr>
-      </w:pPr>
-      <w:r>
-        <w:rPr>
-          <w:lang w:eastAsia="en-GB"/>
-        </w:rPr>
-        <w:t>chmod 660 SecureFiles/file3.txt: This command sets the permissions for file3.txt as follows:</w:t>
+          <w:lang w:val="en-US" w:eastAsia="en-GB"/>
+        </w:rPr>
+      </w:pPr>
+      <w:proofErr w:type="spellStart"/>
+      <w:r>
+        <w:rPr>
+          <w:lang w:val="en-US" w:eastAsia="en-GB"/>
+        </w:rPr>
+        <w:t>chmod</w:t>
+      </w:r>
+      <w:proofErr w:type="spellEnd"/>
+      <w:r>
+        <w:rPr>
+          <w:lang w:val="en-US" w:eastAsia="en-GB"/>
+        </w:rPr>
+        <w:t xml:space="preserve"> 660 </w:t>
+      </w:r>
+      <w:proofErr w:type="spellStart"/>
+      <w:r>
+        <w:rPr>
+          <w:lang w:val="en-US" w:eastAsia="en-GB"/>
+        </w:rPr>
+        <w:t>SecureFiles</w:t>
+      </w:r>
+      <w:proofErr w:type="spellEnd"/>
+      <w:r>
+        <w:rPr>
+          <w:lang w:val="en-US" w:eastAsia="en-GB"/>
+        </w:rPr>
+        <w:t>/file3.txt: This command sets the permissions for file3.txt as follows:</w:t>
       </w:r>
     </w:p>
     <w:p>
@@ -1068,12 +1590,12 @@
           <w:numId w:val="17"/>
         </w:numPr>
         <w:rPr>
-          <w:lang w:eastAsia="en-GB"/>
-        </w:rPr>
-      </w:pPr>
-      <w:r>
-        <w:rPr>
-          <w:lang w:eastAsia="en-GB"/>
+          <w:lang w:val="en-US" w:eastAsia="en-GB"/>
+        </w:rPr>
+      </w:pPr>
+      <w:r>
+        <w:rPr>
+          <w:lang w:val="en-US" w:eastAsia="en-GB"/>
         </w:rPr>
         <w:t>Owner: read (4), write (2), and execute (1) - all permissions granted (6)</w:t>
       </w:r>
@@ -1086,12 +1608,12 @@
           <w:numId w:val="17"/>
         </w:numPr>
         <w:rPr>
-          <w:lang w:eastAsia="en-GB"/>
-        </w:rPr>
-      </w:pPr>
-      <w:r>
-        <w:rPr>
-          <w:lang w:eastAsia="en-GB"/>
+          <w:lang w:val="en-US" w:eastAsia="en-GB"/>
+        </w:rPr>
+      </w:pPr>
+      <w:r>
+        <w:rPr>
+          <w:lang w:val="en-US" w:eastAsia="en-GB"/>
         </w:rPr>
         <w:t>Group: read (4) and write (2) - read and write permissions granted (6)</w:t>
       </w:r>
@@ -1107,29 +1629,51 @@
           <w:lang w:eastAsia="en-GB"/>
         </w:rPr>
       </w:pPr>
+      <w:proofErr w:type="spellStart"/>
       <w:r>
         <w:rPr>
           <w:lang w:eastAsia="en-GB"/>
         </w:rPr>
-        <w:t>Others: no permissions (0)</w:t>
-      </w:r>
-    </w:p>
-    <w:p>
-      <w:pPr>
+        <w:t>Others</w:t>
+      </w:r>
+      <w:proofErr w:type="spellEnd"/>
+      <w:r>
         <w:rPr>
           <w:lang w:eastAsia="en-GB"/>
         </w:rPr>
-      </w:pPr>
-    </w:p>
-    <w:p>
-      <w:pPr>
+        <w:t xml:space="preserve">: no </w:t>
+      </w:r>
+      <w:proofErr w:type="spellStart"/>
+      <w:r>
         <w:rPr>
           <w:lang w:eastAsia="en-GB"/>
         </w:rPr>
-      </w:pPr>
+        <w:t>permissions</w:t>
+      </w:r>
+      <w:proofErr w:type="spellEnd"/>
       <w:r>
         <w:rPr>
           <w:lang w:eastAsia="en-GB"/>
+        </w:rPr>
+        <w:t xml:space="preserve"> (0)</w:t>
+      </w:r>
+    </w:p>
+    <w:p>
+      <w:pPr>
+        <w:rPr>
+          <w:lang w:eastAsia="en-GB"/>
+        </w:rPr>
+      </w:pPr>
+    </w:p>
+    <w:p>
+      <w:pPr>
+        <w:rPr>
+          <w:lang w:val="en-US" w:eastAsia="en-GB"/>
+        </w:rPr>
+      </w:pPr>
+      <w:r>
+        <w:rPr>
+          <w:lang w:val="en-US" w:eastAsia="en-GB"/>
         </w:rPr>
         <w:t>How do the permissions of each file affect user access?</w:t>
       </w:r>
@@ -1139,14 +1683,14 @@
         <w:rPr>
           <w:b/>
           <w:bCs/>
-          <w:lang w:eastAsia="en-GB"/>
+          <w:lang w:val="en-US" w:eastAsia="en-GB"/>
         </w:rPr>
       </w:pPr>
       <w:r>
         <w:rPr>
           <w:b/>
           <w:bCs/>
-          <w:lang w:eastAsia="en-GB"/>
+          <w:lang w:val="en-US" w:eastAsia="en-GB"/>
         </w:rPr>
         <w:t>Student’s answer:</w:t>
       </w:r>
@@ -1154,12 +1698,12 @@
     <w:p>
       <w:pPr>
         <w:rPr>
-          <w:lang w:eastAsia="en-GB"/>
-        </w:rPr>
-      </w:pPr>
-      <w:r>
-        <w:rPr>
-          <w:lang w:eastAsia="en-GB"/>
+          <w:lang w:val="en-US" w:eastAsia="en-GB"/>
+        </w:rPr>
+      </w:pPr>
+      <w:r>
+        <w:rPr>
+          <w:lang w:val="en-US" w:eastAsia="en-GB"/>
         </w:rPr>
         <w:t>file1.txt: The owner can read, write, and execute the file. Other users and the group can only read the file. They cannot modify or execute it.</w:t>
       </w:r>
@@ -1167,19 +1711,19 @@
     <w:p>
       <w:pPr>
         <w:rPr>
-          <w:lang w:eastAsia="en-GB"/>
-        </w:rPr>
-      </w:pPr>
-    </w:p>
-    <w:p>
-      <w:pPr>
-        <w:rPr>
-          <w:lang w:eastAsia="en-GB"/>
-        </w:rPr>
-      </w:pPr>
-      <w:r>
-        <w:rPr>
-          <w:lang w:eastAsia="en-GB"/>
+          <w:lang w:val="en-US" w:eastAsia="en-GB"/>
+        </w:rPr>
+      </w:pPr>
+    </w:p>
+    <w:p>
+      <w:pPr>
+        <w:rPr>
+          <w:lang w:val="en-US" w:eastAsia="en-GB"/>
+        </w:rPr>
+      </w:pPr>
+      <w:r>
+        <w:rPr>
+          <w:lang w:val="en-US" w:eastAsia="en-GB"/>
         </w:rPr>
         <w:t>file2.txt: Only the owner can read and write the file. Other users and the group have no access to the file, meaning they cannot read, write, or execute it.</w:t>
       </w:r>
@@ -1187,27 +1731,35 @@
     <w:p>
       <w:pPr>
         <w:rPr>
-          <w:lang w:eastAsia="en-GB"/>
-        </w:rPr>
-      </w:pPr>
-    </w:p>
-    <w:p>
-      <w:pPr>
-        <w:rPr>
-          <w:lang w:eastAsia="en-GB"/>
-        </w:rPr>
-      </w:pPr>
-      <w:r>
-        <w:rPr>
-          <w:lang w:eastAsia="en-GB"/>
-        </w:rPr>
-        <w:t>file3.txt: The owner has full access (read, write, and execute). Additionally, the group members can also read and write the file, but they cannot execute it. Others have no access</w:t>
-      </w:r>
-    </w:p>
-    <w:p>
-      <w:pPr>
-        <w:rPr>
-          <w:lang w:eastAsia="en-GB"/>
+          <w:lang w:val="en-US" w:eastAsia="en-GB"/>
+        </w:rPr>
+      </w:pPr>
+    </w:p>
+    <w:p>
+      <w:pPr>
+        <w:rPr>
+          <w:lang w:val="en-US" w:eastAsia="en-GB"/>
+        </w:rPr>
+      </w:pPr>
+      <w:r>
+        <w:rPr>
+          <w:lang w:val="en-US" w:eastAsia="en-GB"/>
+        </w:rPr>
+        <w:t xml:space="preserve">file3.txt: The owner has full access (read, write, and execute). Additionally, the group members can also read and write the file, but they cannot execute it. Others have no </w:t>
+      </w:r>
+      <w:proofErr w:type="gramStart"/>
+      <w:r>
+        <w:rPr>
+          <w:lang w:val="en-US" w:eastAsia="en-GB"/>
+        </w:rPr>
+        <w:t>access</w:t>
+      </w:r>
+      <w:proofErr w:type="gramEnd"/>
+    </w:p>
+    <w:p>
+      <w:pPr>
+        <w:rPr>
+          <w:lang w:val="en-US" w:eastAsia="en-GB"/>
         </w:rPr>
       </w:pPr>
     </w:p>
@@ -1216,11 +1768,13 @@
         <w:rPr>
           <w:b/>
           <w:bCs/>
+          <w:lang w:val="en-US"/>
         </w:rPr>
       </w:pPr>
       <w:r>
         <w:rPr>
           <w:rFonts w:ascii="Aptos" w:hAnsi="Aptos" w:cs="Segoe UI"/>
+          <w:lang w:val="en-US"/>
         </w:rPr>
         <w:br/>
       </w:r>
@@ -1240,6 +1794,7 @@
           <w:rFonts w:ascii="Aptos" w:hAnsi="Aptos" w:cs="Segoe UI"/>
           <w:b/>
           <w:bCs/>
+          <w:lang w:val="en-US"/>
         </w:rPr>
         <w:t> </w:t>
       </w:r>
@@ -1247,6 +1802,7 @@
         <w:rPr>
           <w:b/>
           <w:bCs/>
+          <w:lang w:val="en-US"/>
         </w:rPr>
         <w:t>User Groups and File Access Scenario:</w:t>
       </w:r>
@@ -1259,14 +1815,28 @@
           <w:numId w:val="7"/>
         </w:numPr>
         <w:rPr>
-          <w:lang w:eastAsia="en-GB"/>
-        </w:rPr>
-      </w:pPr>
-      <w:r>
-        <w:rPr>
-          <w:lang w:eastAsia="en-GB"/>
-        </w:rPr>
-        <w:t>Create a new user named "TestUser" on your Linux system.</w:t>
+          <w:lang w:val="en-US" w:eastAsia="en-GB"/>
+        </w:rPr>
+      </w:pPr>
+      <w:r>
+        <w:rPr>
+          <w:lang w:val="en-US" w:eastAsia="en-GB"/>
+        </w:rPr>
+        <w:t>Create a new user named "</w:t>
+      </w:r>
+      <w:proofErr w:type="spellStart"/>
+      <w:r>
+        <w:rPr>
+          <w:lang w:val="en-US" w:eastAsia="en-GB"/>
+        </w:rPr>
+        <w:t>TestUser</w:t>
+      </w:r>
+      <w:proofErr w:type="spellEnd"/>
+      <w:r>
+        <w:rPr>
+          <w:lang w:val="en-US" w:eastAsia="en-GB"/>
+        </w:rPr>
+        <w:t>" on your Linux system.</w:t>
       </w:r>
     </w:p>
     <w:p>
@@ -1277,14 +1847,42 @@
           <w:numId w:val="7"/>
         </w:numPr>
         <w:rPr>
-          <w:lang w:eastAsia="en-GB"/>
-        </w:rPr>
-      </w:pPr>
-      <w:r>
-        <w:rPr>
-          <w:lang w:eastAsia="en-GB"/>
-        </w:rPr>
-        <w:t>Add "TestUser" to a group named "SecureGroup."</w:t>
+          <w:lang w:val="en-US" w:eastAsia="en-GB"/>
+        </w:rPr>
+      </w:pPr>
+      <w:r>
+        <w:rPr>
+          <w:lang w:val="en-US" w:eastAsia="en-GB"/>
+        </w:rPr>
+        <w:t>Add "</w:t>
+      </w:r>
+      <w:proofErr w:type="spellStart"/>
+      <w:r>
+        <w:rPr>
+          <w:lang w:val="en-US" w:eastAsia="en-GB"/>
+        </w:rPr>
+        <w:t>TestUser</w:t>
+      </w:r>
+      <w:proofErr w:type="spellEnd"/>
+      <w:r>
+        <w:rPr>
+          <w:lang w:val="en-US" w:eastAsia="en-GB"/>
+        </w:rPr>
+        <w:t>" to a group named "</w:t>
+      </w:r>
+      <w:proofErr w:type="spellStart"/>
+      <w:r>
+        <w:rPr>
+          <w:lang w:val="en-US" w:eastAsia="en-GB"/>
+        </w:rPr>
+        <w:t>SecureGroup</w:t>
+      </w:r>
+      <w:proofErr w:type="spellEnd"/>
+      <w:r>
+        <w:rPr>
+          <w:lang w:val="en-US" w:eastAsia="en-GB"/>
+        </w:rPr>
+        <w:t>."</w:t>
       </w:r>
     </w:p>
     <w:p>
@@ -1295,14 +1893,42 @@
           <w:numId w:val="7"/>
         </w:numPr>
         <w:rPr>
-          <w:lang w:eastAsia="en-GB"/>
-        </w:rPr>
-      </w:pPr>
-      <w:r>
-        <w:rPr>
-          <w:lang w:eastAsia="en-GB"/>
-        </w:rPr>
-        <w:t>Ensure that "SecureGroup" has read and write access to all files inside the "SecureFiles" directory.</w:t>
+          <w:lang w:val="en-US" w:eastAsia="en-GB"/>
+        </w:rPr>
+      </w:pPr>
+      <w:r>
+        <w:rPr>
+          <w:lang w:val="en-US" w:eastAsia="en-GB"/>
+        </w:rPr>
+        <w:t>Ensure that "</w:t>
+      </w:r>
+      <w:proofErr w:type="spellStart"/>
+      <w:r>
+        <w:rPr>
+          <w:lang w:val="en-US" w:eastAsia="en-GB"/>
+        </w:rPr>
+        <w:t>SecureGroup</w:t>
+      </w:r>
+      <w:proofErr w:type="spellEnd"/>
+      <w:r>
+        <w:rPr>
+          <w:lang w:val="en-US" w:eastAsia="en-GB"/>
+        </w:rPr>
+        <w:t>" has read and write access to all files inside the "</w:t>
+      </w:r>
+      <w:proofErr w:type="spellStart"/>
+      <w:r>
+        <w:rPr>
+          <w:lang w:val="en-US" w:eastAsia="en-GB"/>
+        </w:rPr>
+        <w:t>SecureFiles</w:t>
+      </w:r>
+      <w:proofErr w:type="spellEnd"/>
+      <w:r>
+        <w:rPr>
+          <w:lang w:val="en-US" w:eastAsia="en-GB"/>
+        </w:rPr>
+        <w:t>" directory.</w:t>
       </w:r>
     </w:p>
     <w:p>
@@ -1313,14 +1939,42 @@
           <w:numId w:val="7"/>
         </w:numPr>
         <w:rPr>
-          <w:lang w:eastAsia="en-GB"/>
-        </w:rPr>
-      </w:pPr>
-      <w:r>
-        <w:rPr>
-          <w:lang w:eastAsia="en-GB"/>
-        </w:rPr>
-        <w:t>Log in as "TestUser" and attempt to modify "file3.txt" inside the "SecureFiles" directory.</w:t>
+          <w:lang w:val="en-US" w:eastAsia="en-GB"/>
+        </w:rPr>
+      </w:pPr>
+      <w:r>
+        <w:rPr>
+          <w:lang w:val="en-US" w:eastAsia="en-GB"/>
+        </w:rPr>
+        <w:t>Log in as "</w:t>
+      </w:r>
+      <w:proofErr w:type="spellStart"/>
+      <w:r>
+        <w:rPr>
+          <w:lang w:val="en-US" w:eastAsia="en-GB"/>
+        </w:rPr>
+        <w:t>TestUser</w:t>
+      </w:r>
+      <w:proofErr w:type="spellEnd"/>
+      <w:r>
+        <w:rPr>
+          <w:lang w:val="en-US" w:eastAsia="en-GB"/>
+        </w:rPr>
+        <w:t>" and attempt to modify "file3.txt" inside the "</w:t>
+      </w:r>
+      <w:proofErr w:type="spellStart"/>
+      <w:r>
+        <w:rPr>
+          <w:lang w:val="en-US" w:eastAsia="en-GB"/>
+        </w:rPr>
+        <w:t>SecureFiles</w:t>
+      </w:r>
+      <w:proofErr w:type="spellEnd"/>
+      <w:r>
+        <w:rPr>
+          <w:lang w:val="en-US" w:eastAsia="en-GB"/>
+        </w:rPr>
+        <w:t>" directory.</w:t>
       </w:r>
     </w:p>
     <w:p>
@@ -1328,14 +1982,14 @@
         <w:rPr>
           <w:b/>
           <w:bCs/>
-          <w:lang w:eastAsia="en-GB"/>
+          <w:lang w:val="en-US" w:eastAsia="en-GB"/>
         </w:rPr>
       </w:pPr>
       <w:r>
         <w:rPr>
           <w:b/>
           <w:bCs/>
-          <w:lang w:eastAsia="en-GB"/>
+          <w:lang w:val="en-US" w:eastAsia="en-GB"/>
         </w:rPr>
         <w:t>Student’s answer:</w:t>
       </w:r>
@@ -1343,99 +1997,301 @@
     <w:p>
       <w:pPr>
         <w:rPr>
-          <w:lang w:eastAsia="en-GB"/>
-        </w:rPr>
-      </w:pPr>
-      <w:r>
-        <w:rPr>
-          <w:lang w:eastAsia="en-GB"/>
-        </w:rPr>
-        <w:t># Create a new user named "TestUser" (use sudo with caution)</w:t>
-      </w:r>
-    </w:p>
-    <w:p>
-      <w:pPr>
-        <w:rPr>
-          <w:lang w:eastAsia="en-GB"/>
-        </w:rPr>
-      </w:pPr>
-      <w:r>
-        <w:rPr>
-          <w:lang w:eastAsia="en-GB"/>
-        </w:rPr>
-        <w:t>sudo useradd TestUser</w:t>
-      </w:r>
-    </w:p>
-    <w:p>
-      <w:pPr>
-        <w:rPr>
-          <w:lang w:eastAsia="en-GB"/>
-        </w:rPr>
-      </w:pPr>
-    </w:p>
-    <w:p>
-      <w:pPr>
-        <w:rPr>
-          <w:lang w:eastAsia="en-GB"/>
-        </w:rPr>
-      </w:pPr>
-      <w:r>
-        <w:rPr>
-          <w:lang w:eastAsia="en-GB"/>
-        </w:rPr>
-        <w:t># Add "TestUser" to the group "SecureGroup" (replace "your_group" with the actual group name)</w:t>
-      </w:r>
-    </w:p>
-    <w:p>
-      <w:pPr>
-        <w:rPr>
-          <w:lang w:eastAsia="en-GB"/>
-        </w:rPr>
-      </w:pPr>
-      <w:r>
-        <w:rPr>
-          <w:lang w:eastAsia="en-GB"/>
-        </w:rPr>
-        <w:t>sudo usermod -a -G your_group TestUser</w:t>
-      </w:r>
-    </w:p>
-    <w:p>
-      <w:pPr>
-        <w:rPr>
-          <w:lang w:eastAsia="en-GB"/>
-        </w:rPr>
-      </w:pPr>
-    </w:p>
-    <w:p>
-      <w:pPr>
-        <w:rPr>
-          <w:lang w:eastAsia="en-GB"/>
-        </w:rPr>
-      </w:pPr>
-      <w:r>
-        <w:rPr>
-          <w:lang w:eastAsia="en-GB"/>
-        </w:rPr>
-        <w:t># Grant read and write permissions to "SecureGroup" for the "SecureFiles" directory</w:t>
-      </w:r>
-    </w:p>
-    <w:p>
-      <w:pPr>
-        <w:rPr>
-          <w:lang w:eastAsia="en-GB"/>
-        </w:rPr>
-      </w:pPr>
-      <w:r>
-        <w:rPr>
-          <w:lang w:eastAsia="en-GB"/>
-        </w:rPr>
-        <w:t>chmod g+rw SecureFiles</w:t>
-      </w:r>
-    </w:p>
-    <w:p>
-      <w:pPr>
-        <w:rPr>
-          <w:lang w:eastAsia="en-GB"/>
+          <w:lang w:val="en-US" w:eastAsia="en-GB"/>
+        </w:rPr>
+      </w:pPr>
+      <w:r>
+        <w:rPr>
+          <w:lang w:val="en-US" w:eastAsia="en-GB"/>
+        </w:rPr>
+        <w:t># Create a new user named "</w:t>
+      </w:r>
+      <w:proofErr w:type="spellStart"/>
+      <w:r>
+        <w:rPr>
+          <w:lang w:val="en-US" w:eastAsia="en-GB"/>
+        </w:rPr>
+        <w:t>TestUser</w:t>
+      </w:r>
+      <w:proofErr w:type="spellEnd"/>
+      <w:r>
+        <w:rPr>
+          <w:lang w:val="en-US" w:eastAsia="en-GB"/>
+        </w:rPr>
+        <w:t xml:space="preserve">" (use </w:t>
+      </w:r>
+      <w:proofErr w:type="spellStart"/>
+      <w:r>
+        <w:rPr>
+          <w:lang w:val="en-US" w:eastAsia="en-GB"/>
+        </w:rPr>
+        <w:t>sudo</w:t>
+      </w:r>
+      <w:proofErr w:type="spellEnd"/>
+      <w:r>
+        <w:rPr>
+          <w:lang w:val="en-US" w:eastAsia="en-GB"/>
+        </w:rPr>
+        <w:t xml:space="preserve"> with caution)</w:t>
+      </w:r>
+    </w:p>
+    <w:p>
+      <w:pPr>
+        <w:rPr>
+          <w:lang w:val="en-US" w:eastAsia="en-GB"/>
+        </w:rPr>
+      </w:pPr>
+      <w:proofErr w:type="spellStart"/>
+      <w:r>
+        <w:rPr>
+          <w:lang w:val="en-US" w:eastAsia="en-GB"/>
+        </w:rPr>
+        <w:t>sudo</w:t>
+      </w:r>
+      <w:proofErr w:type="spellEnd"/>
+      <w:r>
+        <w:rPr>
+          <w:lang w:val="en-US" w:eastAsia="en-GB"/>
+        </w:rPr>
+        <w:t xml:space="preserve"> </w:t>
+      </w:r>
+      <w:proofErr w:type="spellStart"/>
+      <w:r>
+        <w:rPr>
+          <w:lang w:val="en-US" w:eastAsia="en-GB"/>
+        </w:rPr>
+        <w:t>useradd</w:t>
+      </w:r>
+      <w:proofErr w:type="spellEnd"/>
+      <w:r>
+        <w:rPr>
+          <w:lang w:val="en-US" w:eastAsia="en-GB"/>
+        </w:rPr>
+        <w:t xml:space="preserve"> </w:t>
+      </w:r>
+      <w:proofErr w:type="spellStart"/>
+      <w:r>
+        <w:rPr>
+          <w:lang w:val="en-US" w:eastAsia="en-GB"/>
+        </w:rPr>
+        <w:t>TestUser</w:t>
+      </w:r>
+      <w:proofErr w:type="spellEnd"/>
+    </w:p>
+    <w:p>
+      <w:pPr>
+        <w:rPr>
+          <w:lang w:val="en-US" w:eastAsia="en-GB"/>
+        </w:rPr>
+      </w:pPr>
+    </w:p>
+    <w:p>
+      <w:pPr>
+        <w:rPr>
+          <w:lang w:val="en-US" w:eastAsia="en-GB"/>
+        </w:rPr>
+      </w:pPr>
+      <w:r>
+        <w:rPr>
+          <w:lang w:val="en-US" w:eastAsia="en-GB"/>
+        </w:rPr>
+        <w:t># Add "</w:t>
+      </w:r>
+      <w:proofErr w:type="spellStart"/>
+      <w:r>
+        <w:rPr>
+          <w:lang w:val="en-US" w:eastAsia="en-GB"/>
+        </w:rPr>
+        <w:t>TestUser</w:t>
+      </w:r>
+      <w:proofErr w:type="spellEnd"/>
+      <w:r>
+        <w:rPr>
+          <w:lang w:val="en-US" w:eastAsia="en-GB"/>
+        </w:rPr>
+        <w:t>" to the group "</w:t>
+      </w:r>
+      <w:proofErr w:type="spellStart"/>
+      <w:r>
+        <w:rPr>
+          <w:lang w:val="en-US" w:eastAsia="en-GB"/>
+        </w:rPr>
+        <w:t>SecureGroup</w:t>
+      </w:r>
+      <w:proofErr w:type="spellEnd"/>
+      <w:r>
+        <w:rPr>
+          <w:lang w:val="en-US" w:eastAsia="en-GB"/>
+        </w:rPr>
+        <w:t>" (replace "</w:t>
+      </w:r>
+      <w:proofErr w:type="spellStart"/>
+      <w:r>
+        <w:rPr>
+          <w:lang w:val="en-US" w:eastAsia="en-GB"/>
+        </w:rPr>
+        <w:t>your_group</w:t>
+      </w:r>
+      <w:proofErr w:type="spellEnd"/>
+      <w:r>
+        <w:rPr>
+          <w:lang w:val="en-US" w:eastAsia="en-GB"/>
+        </w:rPr>
+        <w:t>" with the actual group name)</w:t>
+      </w:r>
+    </w:p>
+    <w:p>
+      <w:pPr>
+        <w:rPr>
+          <w:lang w:val="en-US" w:eastAsia="en-GB"/>
+        </w:rPr>
+      </w:pPr>
+      <w:proofErr w:type="spellStart"/>
+      <w:r>
+        <w:rPr>
+          <w:lang w:val="en-US" w:eastAsia="en-GB"/>
+        </w:rPr>
+        <w:t>sudo</w:t>
+      </w:r>
+      <w:proofErr w:type="spellEnd"/>
+      <w:r>
+        <w:rPr>
+          <w:lang w:val="en-US" w:eastAsia="en-GB"/>
+        </w:rPr>
+        <w:t xml:space="preserve"> </w:t>
+      </w:r>
+      <w:proofErr w:type="spellStart"/>
+      <w:r>
+        <w:rPr>
+          <w:lang w:val="en-US" w:eastAsia="en-GB"/>
+        </w:rPr>
+        <w:t>usermod</w:t>
+      </w:r>
+      <w:proofErr w:type="spellEnd"/>
+      <w:r>
+        <w:rPr>
+          <w:lang w:val="en-US" w:eastAsia="en-GB"/>
+        </w:rPr>
+        <w:t xml:space="preserve"> -a -G </w:t>
+      </w:r>
+      <w:proofErr w:type="spellStart"/>
+      <w:r>
+        <w:rPr>
+          <w:lang w:val="en-US" w:eastAsia="en-GB"/>
+        </w:rPr>
+        <w:t>your_group</w:t>
+      </w:r>
+      <w:proofErr w:type="spellEnd"/>
+      <w:r>
+        <w:rPr>
+          <w:lang w:val="en-US" w:eastAsia="en-GB"/>
+        </w:rPr>
+        <w:t xml:space="preserve"> </w:t>
+      </w:r>
+      <w:proofErr w:type="spellStart"/>
+      <w:r>
+        <w:rPr>
+          <w:lang w:val="en-US" w:eastAsia="en-GB"/>
+        </w:rPr>
+        <w:t>TestUser</w:t>
+      </w:r>
+      <w:proofErr w:type="spellEnd"/>
+    </w:p>
+    <w:p>
+      <w:pPr>
+        <w:rPr>
+          <w:lang w:val="en-US" w:eastAsia="en-GB"/>
+        </w:rPr>
+      </w:pPr>
+    </w:p>
+    <w:p>
+      <w:pPr>
+        <w:rPr>
+          <w:lang w:val="en-US" w:eastAsia="en-GB"/>
+        </w:rPr>
+      </w:pPr>
+      <w:r>
+        <w:rPr>
+          <w:lang w:val="en-US" w:eastAsia="en-GB"/>
+        </w:rPr>
+        <w:t># Grant read and write permissions to "</w:t>
+      </w:r>
+      <w:proofErr w:type="spellStart"/>
+      <w:r>
+        <w:rPr>
+          <w:lang w:val="en-US" w:eastAsia="en-GB"/>
+        </w:rPr>
+        <w:t>SecureGroup</w:t>
+      </w:r>
+      <w:proofErr w:type="spellEnd"/>
+      <w:r>
+        <w:rPr>
+          <w:lang w:val="en-US" w:eastAsia="en-GB"/>
+        </w:rPr>
+        <w:t>" for the "</w:t>
+      </w:r>
+      <w:proofErr w:type="spellStart"/>
+      <w:r>
+        <w:rPr>
+          <w:lang w:val="en-US" w:eastAsia="en-GB"/>
+        </w:rPr>
+        <w:t>SecureFiles</w:t>
+      </w:r>
+      <w:proofErr w:type="spellEnd"/>
+      <w:r>
+        <w:rPr>
+          <w:lang w:val="en-US" w:eastAsia="en-GB"/>
+        </w:rPr>
+        <w:t>" directory</w:t>
+      </w:r>
+    </w:p>
+    <w:p>
+      <w:pPr>
+        <w:rPr>
+          <w:lang w:val="en-US" w:eastAsia="en-GB"/>
+        </w:rPr>
+      </w:pPr>
+      <w:proofErr w:type="spellStart"/>
+      <w:r>
+        <w:rPr>
+          <w:lang w:val="en-US" w:eastAsia="en-GB"/>
+        </w:rPr>
+        <w:t>chmod</w:t>
+      </w:r>
+      <w:proofErr w:type="spellEnd"/>
+      <w:r>
+        <w:rPr>
+          <w:lang w:val="en-US" w:eastAsia="en-GB"/>
+        </w:rPr>
+        <w:t xml:space="preserve"> </w:t>
+      </w:r>
+      <w:proofErr w:type="spellStart"/>
+      <w:r>
+        <w:rPr>
+          <w:lang w:val="en-US" w:eastAsia="en-GB"/>
+        </w:rPr>
+        <w:t>g+rw</w:t>
+      </w:r>
+      <w:proofErr w:type="spellEnd"/>
+      <w:r>
+        <w:rPr>
+          <w:lang w:val="en-US" w:eastAsia="en-GB"/>
+        </w:rPr>
+        <w:t xml:space="preserve"> </w:t>
+      </w:r>
+      <w:proofErr w:type="spellStart"/>
+      <w:r>
+        <w:rPr>
+          <w:lang w:val="en-US" w:eastAsia="en-GB"/>
+        </w:rPr>
+        <w:t>SecureFiles</w:t>
+      </w:r>
+      <w:proofErr w:type="spellEnd"/>
+    </w:p>
+    <w:p>
+      <w:pPr>
+        <w:rPr>
+          <w:lang w:val="en-US" w:eastAsia="en-GB"/>
         </w:rPr>
       </w:pPr>
     </w:p>
@@ -1444,14 +2300,14 @@
         <w:rPr>
           <w:b/>
           <w:bCs/>
-          <w:lang w:eastAsia="en-GB"/>
+          <w:lang w:val="en-US" w:eastAsia="en-GB"/>
         </w:rPr>
       </w:pPr>
       <w:r>
         <w:rPr>
           <w:b/>
           <w:bCs/>
-          <w:lang w:eastAsia="en-GB"/>
+          <w:lang w:val="en-US" w:eastAsia="en-GB"/>
         </w:rPr>
         <w:t>Questions:</w:t>
       </w:r>
@@ -1459,14 +2315,42 @@
     <w:p>
       <w:pPr>
         <w:rPr>
-          <w:lang w:eastAsia="en-GB"/>
-        </w:rPr>
-      </w:pPr>
-      <w:r>
-        <w:rPr>
-          <w:lang w:eastAsia="en-GB"/>
-        </w:rPr>
-        <w:t>How did you add "TestUser" to the "SecureGroup"?</w:t>
+          <w:lang w:val="en-US" w:eastAsia="en-GB"/>
+        </w:rPr>
+      </w:pPr>
+      <w:r>
+        <w:rPr>
+          <w:lang w:val="en-US" w:eastAsia="en-GB"/>
+        </w:rPr>
+        <w:t>How did you add "</w:t>
+      </w:r>
+      <w:proofErr w:type="spellStart"/>
+      <w:r>
+        <w:rPr>
+          <w:lang w:val="en-US" w:eastAsia="en-GB"/>
+        </w:rPr>
+        <w:t>TestUser</w:t>
+      </w:r>
+      <w:proofErr w:type="spellEnd"/>
+      <w:r>
+        <w:rPr>
+          <w:lang w:val="en-US" w:eastAsia="en-GB"/>
+        </w:rPr>
+        <w:t>" to the "</w:t>
+      </w:r>
+      <w:proofErr w:type="spellStart"/>
+      <w:r>
+        <w:rPr>
+          <w:lang w:val="en-US" w:eastAsia="en-GB"/>
+        </w:rPr>
+        <w:t>SecureGroup</w:t>
+      </w:r>
+      <w:proofErr w:type="spellEnd"/>
+      <w:r>
+        <w:rPr>
+          <w:lang w:val="en-US" w:eastAsia="en-GB"/>
+        </w:rPr>
+        <w:t>"?</w:t>
       </w:r>
     </w:p>
     <w:p>
@@ -1474,41 +2358,115 @@
         <w:rPr>
           <w:b/>
           <w:bCs/>
-          <w:lang w:eastAsia="en-GB"/>
+          <w:lang w:val="en-US" w:eastAsia="en-GB"/>
         </w:rPr>
       </w:pPr>
       <w:r>
         <w:rPr>
           <w:b/>
           <w:bCs/>
-          <w:lang w:eastAsia="en-GB"/>
+          <w:lang w:val="en-US" w:eastAsia="en-GB"/>
         </w:rPr>
         <w:t>Student’s answer:</w:t>
       </w:r>
     </w:p>
     <w:p>
-      <w:r>
-        <w:t>The command used is: sudo usermod -a -G your_group TestUser</w:t>
-      </w:r>
-    </w:p>
-    <w:p>
-      <w:pPr>
-        <w:rPr>
-          <w:lang w:eastAsia="en-GB"/>
-        </w:rPr>
-      </w:pPr>
-    </w:p>
-    <w:p>
-      <w:pPr>
-        <w:rPr>
-          <w:lang w:eastAsia="en-GB"/>
-        </w:rPr>
-      </w:pPr>
-      <w:r>
-        <w:rPr>
-          <w:lang w:eastAsia="en-GB"/>
-        </w:rPr>
-        <w:t>Why was "TestUser" unable to modify "file3.txt"? What permissions were missing?</w:t>
+      <w:pPr>
+        <w:rPr>
+          <w:lang w:val="en-US"/>
+        </w:rPr>
+      </w:pPr>
+      <w:r>
+        <w:rPr>
+          <w:lang w:val="en-US"/>
+        </w:rPr>
+        <w:t xml:space="preserve">The command used is: </w:t>
+      </w:r>
+      <w:proofErr w:type="spellStart"/>
+      <w:r>
+        <w:rPr>
+          <w:lang w:val="en-US"/>
+        </w:rPr>
+        <w:t>sudo</w:t>
+      </w:r>
+      <w:proofErr w:type="spellEnd"/>
+      <w:r>
+        <w:rPr>
+          <w:lang w:val="en-US"/>
+        </w:rPr>
+        <w:t xml:space="preserve"> </w:t>
+      </w:r>
+      <w:proofErr w:type="spellStart"/>
+      <w:r>
+        <w:rPr>
+          <w:lang w:val="en-US"/>
+        </w:rPr>
+        <w:t>usermod</w:t>
+      </w:r>
+      <w:proofErr w:type="spellEnd"/>
+      <w:r>
+        <w:rPr>
+          <w:lang w:val="en-US"/>
+        </w:rPr>
+        <w:t xml:space="preserve"> -a -G </w:t>
+      </w:r>
+      <w:proofErr w:type="spellStart"/>
+      <w:r>
+        <w:rPr>
+          <w:lang w:val="en-US"/>
+        </w:rPr>
+        <w:t>your_group</w:t>
+      </w:r>
+      <w:proofErr w:type="spellEnd"/>
+      <w:r>
+        <w:rPr>
+          <w:lang w:val="en-US"/>
+        </w:rPr>
+        <w:t xml:space="preserve"> </w:t>
+      </w:r>
+      <w:proofErr w:type="spellStart"/>
+      <w:proofErr w:type="gramStart"/>
+      <w:r>
+        <w:rPr>
+          <w:lang w:val="en-US"/>
+        </w:rPr>
+        <w:t>TestUser</w:t>
+      </w:r>
+      <w:proofErr w:type="spellEnd"/>
+      <w:proofErr w:type="gramEnd"/>
+    </w:p>
+    <w:p>
+      <w:pPr>
+        <w:rPr>
+          <w:lang w:val="en-US" w:eastAsia="en-GB"/>
+        </w:rPr>
+      </w:pPr>
+    </w:p>
+    <w:p>
+      <w:pPr>
+        <w:rPr>
+          <w:lang w:val="en-US" w:eastAsia="en-GB"/>
+        </w:rPr>
+      </w:pPr>
+      <w:r>
+        <w:rPr>
+          <w:lang w:val="en-US" w:eastAsia="en-GB"/>
+        </w:rPr>
+        <w:t>Why was "</w:t>
+      </w:r>
+      <w:proofErr w:type="spellStart"/>
+      <w:r>
+        <w:rPr>
+          <w:lang w:val="en-US" w:eastAsia="en-GB"/>
+        </w:rPr>
+        <w:t>TestUser</w:t>
+      </w:r>
+      <w:proofErr w:type="spellEnd"/>
+      <w:r>
+        <w:rPr>
+          <w:lang w:val="en-US" w:eastAsia="en-GB"/>
+        </w:rPr>
+        <w:t>" unable to modify "file3.txt"? What permissions were missing?</w:t>
       </w:r>
     </w:p>
     <w:p>
@@ -1516,32 +2474,188 @@
         <w:rPr>
           <w:b/>
           <w:bCs/>
-          <w:lang w:eastAsia="en-GB"/>
+          <w:lang w:val="en-US" w:eastAsia="en-GB"/>
         </w:rPr>
       </w:pPr>
       <w:r>
         <w:rPr>
           <w:b/>
           <w:bCs/>
-          <w:lang w:eastAsia="en-GB"/>
+          <w:lang w:val="en-US" w:eastAsia="en-GB"/>
         </w:rPr>
         <w:t>Student’s answer:</w:t>
       </w:r>
     </w:p>
     <w:p>
-      <w:r>
-        <w:t>"TestUser" was unable to modify "file3.txt" because the group "SecureGroup" lacked the execute permission for the directory "SecureFiles". While the group had read and write permissions, attempting to modify a file requires traversing the directory structure, which needs the execute permission.</w:t>
-      </w:r>
-    </w:p>
-    <w:p>
-      <w:r>
-        <w:t>To resolve this issue, the command chmod g+rw SecureFiles was used. This grants read (r) and write (w) permissions to the group (g) for the directory "SecureFiles". This allows members of the "SecureGroup", including "TestUser", to navigate the directory and access the files within it, enabling them to modify "file3.txt".</w:t>
-      </w:r>
-    </w:p>
-    <w:p>
-      <w:pPr>
-        <w:rPr>
-          <w:lang w:eastAsia="en-GB"/>
+      <w:pPr>
+        <w:rPr>
+          <w:lang w:val="en-US"/>
+        </w:rPr>
+      </w:pPr>
+      <w:r>
+        <w:rPr>
+          <w:lang w:val="en-US"/>
+        </w:rPr>
+        <w:t>"</w:t>
+      </w:r>
+      <w:proofErr w:type="spellStart"/>
+      <w:r>
+        <w:rPr>
+          <w:lang w:val="en-US"/>
+        </w:rPr>
+        <w:t>TestUser</w:t>
+      </w:r>
+      <w:proofErr w:type="spellEnd"/>
+      <w:r>
+        <w:rPr>
+          <w:lang w:val="en-US"/>
+        </w:rPr>
+        <w:t>" was unable to modify "file3.txt" because the group "</w:t>
+      </w:r>
+      <w:proofErr w:type="spellStart"/>
+      <w:r>
+        <w:rPr>
+          <w:lang w:val="en-US"/>
+        </w:rPr>
+        <w:t>SecureGroup</w:t>
+      </w:r>
+      <w:proofErr w:type="spellEnd"/>
+      <w:r>
+        <w:rPr>
+          <w:lang w:val="en-US"/>
+        </w:rPr>
+        <w:t>" lacked the execute permission for the directory "</w:t>
+      </w:r>
+      <w:proofErr w:type="spellStart"/>
+      <w:r>
+        <w:rPr>
+          <w:lang w:val="en-US"/>
+        </w:rPr>
+        <w:t>SecureFiles</w:t>
+      </w:r>
+      <w:proofErr w:type="spellEnd"/>
+      <w:r>
+        <w:rPr>
+          <w:lang w:val="en-US"/>
+        </w:rPr>
+        <w:t>". While the group had read and write permissions, attempting to modify a file requires traversing the directory structure, which needs the execute permission.</w:t>
+      </w:r>
+    </w:p>
+    <w:p>
+      <w:pPr>
+        <w:rPr>
+          <w:lang w:val="en-US"/>
+        </w:rPr>
+      </w:pPr>
+      <w:r>
+        <w:rPr>
+          <w:lang w:val="en-US"/>
+        </w:rPr>
+        <w:t xml:space="preserve">To resolve this issue, the command </w:t>
+      </w:r>
+      <w:proofErr w:type="spellStart"/>
+      <w:r>
+        <w:rPr>
+          <w:lang w:val="en-US"/>
+        </w:rPr>
+        <w:t>chmod</w:t>
+      </w:r>
+      <w:proofErr w:type="spellEnd"/>
+      <w:r>
+        <w:rPr>
+          <w:lang w:val="en-US"/>
+        </w:rPr>
+        <w:t xml:space="preserve"> </w:t>
+      </w:r>
+      <w:proofErr w:type="spellStart"/>
+      <w:r>
+        <w:rPr>
+          <w:lang w:val="en-US"/>
+        </w:rPr>
+        <w:t>g+rw</w:t>
+      </w:r>
+      <w:proofErr w:type="spellEnd"/>
+      <w:r>
+        <w:rPr>
+          <w:lang w:val="en-US"/>
+        </w:rPr>
+        <w:t xml:space="preserve"> </w:t>
+      </w:r>
+      <w:proofErr w:type="spellStart"/>
+      <w:r>
+        <w:rPr>
+          <w:lang w:val="en-US"/>
+        </w:rPr>
+        <w:t>SecureFiles</w:t>
+      </w:r>
+      <w:proofErr w:type="spellEnd"/>
+      <w:r>
+        <w:rPr>
+          <w:lang w:val="en-US"/>
+        </w:rPr>
+        <w:t xml:space="preserve"> was used. </w:t>
+      </w:r>
+      <w:proofErr w:type="gramStart"/>
+      <w:r>
+        <w:rPr>
+          <w:lang w:val="en-US"/>
+        </w:rPr>
+        <w:t>This grants</w:t>
+      </w:r>
+      <w:proofErr w:type="gramEnd"/>
+      <w:r>
+        <w:rPr>
+          <w:lang w:val="en-US"/>
+        </w:rPr>
+        <w:t xml:space="preserve"> read (r) and write (w) permissions to the group (g) for the directory "</w:t>
+      </w:r>
+      <w:proofErr w:type="spellStart"/>
+      <w:r>
+        <w:rPr>
+          <w:lang w:val="en-US"/>
+        </w:rPr>
+        <w:t>SecureFiles</w:t>
+      </w:r>
+      <w:proofErr w:type="spellEnd"/>
+      <w:r>
+        <w:rPr>
+          <w:lang w:val="en-US"/>
+        </w:rPr>
+        <w:t>". This allows members of the "</w:t>
+      </w:r>
+      <w:proofErr w:type="spellStart"/>
+      <w:r>
+        <w:rPr>
+          <w:lang w:val="en-US"/>
+        </w:rPr>
+        <w:t>SecureGroup</w:t>
+      </w:r>
+      <w:proofErr w:type="spellEnd"/>
+      <w:r>
+        <w:rPr>
+          <w:lang w:val="en-US"/>
+        </w:rPr>
+        <w:t>", including "</w:t>
+      </w:r>
+      <w:proofErr w:type="spellStart"/>
+      <w:r>
+        <w:rPr>
+          <w:lang w:val="en-US"/>
+        </w:rPr>
+        <w:t>TestUser</w:t>
+      </w:r>
+      <w:proofErr w:type="spellEnd"/>
+      <w:r>
+        <w:rPr>
+          <w:lang w:val="en-US"/>
+        </w:rPr>
+        <w:t>", to navigate the directory and access the files within it, enabling them to modify "file3.txt".</w:t>
+      </w:r>
+    </w:p>
+    <w:p>
+      <w:pPr>
+        <w:rPr>
+          <w:lang w:val="en-US" w:eastAsia="en-GB"/>
         </w:rPr>
       </w:pPr>
     </w:p>
@@ -1550,11 +2664,13 @@
         <w:rPr>
           <w:b/>
           <w:bCs/>
+          <w:lang w:val="en-US"/>
         </w:rPr>
       </w:pPr>
       <w:r>
         <w:rPr>
           <w:rFonts w:ascii="Aptos" w:hAnsi="Aptos" w:cs="Segoe UI"/>
+          <w:lang w:val="en-US"/>
         </w:rPr>
         <w:br/>
       </w:r>
@@ -1574,6 +2690,7 @@
           <w:rFonts w:ascii="Aptos" w:hAnsi="Aptos" w:cs="Segoe UI"/>
           <w:b/>
           <w:bCs/>
+          <w:lang w:val="en-US"/>
         </w:rPr>
         <w:t> </w:t>
       </w:r>
@@ -1581,6 +2698,7 @@
         <w:rPr>
           <w:b/>
           <w:bCs/>
+          <w:lang w:val="en-US"/>
         </w:rPr>
         <w:t>Logging and Monitoring File Access Scenario:</w:t>
       </w:r>
@@ -1593,14 +2711,28 @@
           <w:numId w:val="10"/>
         </w:numPr>
         <w:rPr>
-          <w:lang w:eastAsia="en-GB"/>
-        </w:rPr>
-      </w:pPr>
-      <w:r>
-        <w:rPr>
-          <w:lang w:eastAsia="en-GB"/>
-        </w:rPr>
-        <w:t>Enable file access logging for the "SecureFiles" directory.</w:t>
+          <w:lang w:val="en-US" w:eastAsia="en-GB"/>
+        </w:rPr>
+      </w:pPr>
+      <w:r>
+        <w:rPr>
+          <w:lang w:val="en-US" w:eastAsia="en-GB"/>
+        </w:rPr>
+        <w:t>Enable file access logging for the "</w:t>
+      </w:r>
+      <w:proofErr w:type="spellStart"/>
+      <w:r>
+        <w:rPr>
+          <w:lang w:val="en-US" w:eastAsia="en-GB"/>
+        </w:rPr>
+        <w:t>SecureFiles</w:t>
+      </w:r>
+      <w:proofErr w:type="spellEnd"/>
+      <w:r>
+        <w:rPr>
+          <w:lang w:val="en-US" w:eastAsia="en-GB"/>
+        </w:rPr>
+        <w:t>" directory.</w:t>
       </w:r>
     </w:p>
     <w:p>
@@ -1611,12 +2743,12 @@
           <w:numId w:val="10"/>
         </w:numPr>
         <w:rPr>
-          <w:lang w:eastAsia="en-GB"/>
-        </w:rPr>
-      </w:pPr>
-      <w:r>
-        <w:rPr>
-          <w:lang w:eastAsia="en-GB"/>
+          <w:lang w:val="en-US" w:eastAsia="en-GB"/>
+        </w:rPr>
+      </w:pPr>
+      <w:r>
+        <w:rPr>
+          <w:lang w:val="en-US" w:eastAsia="en-GB"/>
         </w:rPr>
         <w:t>Create a log file to record all file access events.</w:t>
       </w:r>
@@ -1629,15 +2761,510 @@
           <w:numId w:val="10"/>
         </w:numPr>
         <w:rPr>
-          <w:lang w:eastAsia="en-GB"/>
-        </w:rPr>
-      </w:pPr>
-      <w:r>
-        <w:rPr>
-          <w:lang w:eastAsia="en-GB"/>
+          <w:lang w:val="en-US" w:eastAsia="en-GB"/>
+        </w:rPr>
+      </w:pPr>
+      <w:r>
+        <w:rPr>
+          <w:lang w:val="en-US" w:eastAsia="en-GB"/>
         </w:rPr>
         <w:lastRenderedPageBreak/>
-        <w:t>Access "file1.txt" from another user account, and check the log file for the recorded event.</w:t>
+        <w:t xml:space="preserve">Access "file1.txt" from another user </w:t>
+      </w:r>
+      <w:proofErr w:type="gramStart"/>
+      <w:r>
+        <w:rPr>
+          <w:lang w:val="en-US" w:eastAsia="en-GB"/>
+        </w:rPr>
+        <w:t>account, and</w:t>
+      </w:r>
+      <w:proofErr w:type="gramEnd"/>
+      <w:r>
+        <w:rPr>
+          <w:lang w:val="en-US" w:eastAsia="en-GB"/>
+        </w:rPr>
+        <w:t xml:space="preserve"> check the log file for the recorded event.</w:t>
+      </w:r>
+    </w:p>
+    <w:p>
+      <w:pPr>
+        <w:rPr>
+          <w:b/>
+          <w:bCs/>
+          <w:lang w:val="en-US" w:eastAsia="en-GB"/>
+        </w:rPr>
+      </w:pPr>
+      <w:r>
+        <w:rPr>
+          <w:b/>
+          <w:bCs/>
+          <w:lang w:val="en-US" w:eastAsia="en-GB"/>
+        </w:rPr>
+        <w:t>Student’s answer:</w:t>
+      </w:r>
+    </w:p>
+    <w:p>
+      <w:pPr>
+        <w:rPr>
+          <w:lang w:val="en-US" w:eastAsia="en-GB"/>
+        </w:rPr>
+      </w:pPr>
+      <w:r>
+        <w:rPr>
+          <w:lang w:val="en-US" w:eastAsia="en-GB"/>
+        </w:rPr>
+        <w:t xml:space="preserve"># Install </w:t>
+      </w:r>
+      <w:proofErr w:type="spellStart"/>
+      <w:r>
+        <w:rPr>
+          <w:lang w:val="en-US" w:eastAsia="en-GB"/>
+        </w:rPr>
+        <w:t>auditd</w:t>
+      </w:r>
+      <w:proofErr w:type="spellEnd"/>
+      <w:r>
+        <w:rPr>
+          <w:lang w:val="en-US" w:eastAsia="en-GB"/>
+        </w:rPr>
+        <w:t xml:space="preserve"> if not already present (adjust package name if necessary)</w:t>
+      </w:r>
+    </w:p>
+    <w:p>
+      <w:pPr>
+        <w:rPr>
+          <w:lang w:val="en-US" w:eastAsia="en-GB"/>
+        </w:rPr>
+      </w:pPr>
+      <w:proofErr w:type="spellStart"/>
+      <w:r>
+        <w:rPr>
+          <w:lang w:val="en-US" w:eastAsia="en-GB"/>
+        </w:rPr>
+        <w:t>sudo</w:t>
+      </w:r>
+      <w:proofErr w:type="spellEnd"/>
+      <w:r>
+        <w:rPr>
+          <w:lang w:val="en-US" w:eastAsia="en-GB"/>
+        </w:rPr>
+        <w:t xml:space="preserve"> apt install </w:t>
+      </w:r>
+      <w:proofErr w:type="spellStart"/>
+      <w:r>
+        <w:rPr>
+          <w:lang w:val="en-US" w:eastAsia="en-GB"/>
+        </w:rPr>
+        <w:t>auditd</w:t>
+      </w:r>
+      <w:proofErr w:type="spellEnd"/>
+    </w:p>
+    <w:p>
+      <w:pPr>
+        <w:rPr>
+          <w:lang w:val="en-US" w:eastAsia="en-GB"/>
+        </w:rPr>
+      </w:pPr>
+    </w:p>
+    <w:p>
+      <w:pPr>
+        <w:rPr>
+          <w:lang w:val="en-US" w:eastAsia="en-GB"/>
+        </w:rPr>
+      </w:pPr>
+      <w:r>
+        <w:rPr>
+          <w:lang w:val="en-US" w:eastAsia="en-GB"/>
+        </w:rPr>
+        <w:t xml:space="preserve"># Start the </w:t>
+      </w:r>
+      <w:proofErr w:type="spellStart"/>
+      <w:r>
+        <w:rPr>
+          <w:lang w:val="en-US" w:eastAsia="en-GB"/>
+        </w:rPr>
+        <w:t>auditd</w:t>
+      </w:r>
+      <w:proofErr w:type="spellEnd"/>
+      <w:r>
+        <w:rPr>
+          <w:lang w:val="en-US" w:eastAsia="en-GB"/>
+        </w:rPr>
+        <w:t xml:space="preserve"> service</w:t>
+      </w:r>
+    </w:p>
+    <w:p>
+      <w:pPr>
+        <w:rPr>
+          <w:lang w:val="en-US" w:eastAsia="en-GB"/>
+        </w:rPr>
+      </w:pPr>
+      <w:proofErr w:type="spellStart"/>
+      <w:r>
+        <w:rPr>
+          <w:lang w:val="en-US" w:eastAsia="en-GB"/>
+        </w:rPr>
+        <w:t>sudo</w:t>
+      </w:r>
+      <w:proofErr w:type="spellEnd"/>
+      <w:r>
+        <w:rPr>
+          <w:lang w:val="en-US" w:eastAsia="en-GB"/>
+        </w:rPr>
+        <w:t xml:space="preserve"> </w:t>
+      </w:r>
+      <w:proofErr w:type="spellStart"/>
+      <w:r>
+        <w:rPr>
+          <w:lang w:val="en-US" w:eastAsia="en-GB"/>
+        </w:rPr>
+        <w:t>systemctl</w:t>
+      </w:r>
+      <w:proofErr w:type="spellEnd"/>
+      <w:r>
+        <w:rPr>
+          <w:lang w:val="en-US" w:eastAsia="en-GB"/>
+        </w:rPr>
+        <w:t xml:space="preserve"> start </w:t>
+      </w:r>
+      <w:proofErr w:type="spellStart"/>
+      <w:proofErr w:type="gramStart"/>
+      <w:r>
+        <w:rPr>
+          <w:lang w:val="en-US" w:eastAsia="en-GB"/>
+        </w:rPr>
+        <w:t>auditd</w:t>
+      </w:r>
+      <w:proofErr w:type="spellEnd"/>
+      <w:proofErr w:type="gramEnd"/>
+    </w:p>
+    <w:p>
+      <w:pPr>
+        <w:rPr>
+          <w:lang w:val="en-US" w:eastAsia="en-GB"/>
+        </w:rPr>
+      </w:pPr>
+    </w:p>
+    <w:p>
+      <w:pPr>
+        <w:rPr>
+          <w:lang w:val="en-US" w:eastAsia="en-GB"/>
+        </w:rPr>
+      </w:pPr>
+      <w:r>
+        <w:rPr>
+          <w:lang w:val="en-US" w:eastAsia="en-GB"/>
+        </w:rPr>
+        <w:t xml:space="preserve"># Configure </w:t>
+      </w:r>
+      <w:proofErr w:type="spellStart"/>
+      <w:r>
+        <w:rPr>
+          <w:lang w:val="en-US" w:eastAsia="en-GB"/>
+        </w:rPr>
+        <w:t>auditd</w:t>
+      </w:r>
+      <w:proofErr w:type="spellEnd"/>
+      <w:r>
+        <w:rPr>
+          <w:lang w:val="en-US" w:eastAsia="en-GB"/>
+        </w:rPr>
+        <w:t xml:space="preserve"> to log file access events for "</w:t>
+      </w:r>
+      <w:proofErr w:type="spellStart"/>
+      <w:r>
+        <w:rPr>
+          <w:lang w:val="en-US" w:eastAsia="en-GB"/>
+        </w:rPr>
+        <w:t>SecureFiles</w:t>
+      </w:r>
+      <w:proofErr w:type="spellEnd"/>
+      <w:r>
+        <w:rPr>
+          <w:lang w:val="en-US" w:eastAsia="en-GB"/>
+        </w:rPr>
+        <w:t>"</w:t>
+      </w:r>
+    </w:p>
+    <w:p>
+      <w:pPr>
+        <w:rPr>
+          <w:lang w:val="en-US" w:eastAsia="en-GB"/>
+        </w:rPr>
+      </w:pPr>
+      <w:proofErr w:type="spellStart"/>
+      <w:r>
+        <w:rPr>
+          <w:lang w:val="en-US" w:eastAsia="en-GB"/>
+        </w:rPr>
+        <w:t>sudo</w:t>
+      </w:r>
+      <w:proofErr w:type="spellEnd"/>
+      <w:r>
+        <w:rPr>
+          <w:lang w:val="en-US" w:eastAsia="en-GB"/>
+        </w:rPr>
+        <w:t xml:space="preserve"> </w:t>
+      </w:r>
+      <w:proofErr w:type="spellStart"/>
+      <w:r>
+        <w:rPr>
+          <w:lang w:val="en-US" w:eastAsia="en-GB"/>
+        </w:rPr>
+        <w:t>auditctl</w:t>
+      </w:r>
+      <w:proofErr w:type="spellEnd"/>
+      <w:r>
+        <w:rPr>
+          <w:lang w:val="en-US" w:eastAsia="en-GB"/>
+        </w:rPr>
+        <w:t xml:space="preserve"> -w /home/&lt;username&gt;/</w:t>
+      </w:r>
+      <w:proofErr w:type="spellStart"/>
+      <w:r>
+        <w:rPr>
+          <w:lang w:val="en-US" w:eastAsia="en-GB"/>
+        </w:rPr>
+        <w:t>SecureFiles</w:t>
+      </w:r>
+      <w:proofErr w:type="spellEnd"/>
+      <w:r>
+        <w:rPr>
+          <w:lang w:val="en-US" w:eastAsia="en-GB"/>
+        </w:rPr>
+        <w:t xml:space="preserve"> -p </w:t>
+      </w:r>
+      <w:proofErr w:type="spellStart"/>
+      <w:r>
+        <w:rPr>
+          <w:lang w:val="en-US" w:eastAsia="en-GB"/>
+        </w:rPr>
+        <w:t>rwxa</w:t>
+      </w:r>
+      <w:proofErr w:type="spellEnd"/>
+      <w:r>
+        <w:rPr>
+          <w:lang w:val="en-US" w:eastAsia="en-GB"/>
+        </w:rPr>
+        <w:t xml:space="preserve"> -f </w:t>
+      </w:r>
+      <w:proofErr w:type="spellStart"/>
+      <w:proofErr w:type="gramStart"/>
+      <w:r>
+        <w:rPr>
+          <w:lang w:val="en-US" w:eastAsia="en-GB"/>
+        </w:rPr>
+        <w:t>success,failure</w:t>
+      </w:r>
+      <w:proofErr w:type="spellEnd"/>
+      <w:proofErr w:type="gramEnd"/>
+    </w:p>
+    <w:p>
+      <w:pPr>
+        <w:rPr>
+          <w:lang w:val="en-US" w:eastAsia="en-GB"/>
+        </w:rPr>
+      </w:pPr>
+    </w:p>
+    <w:p>
+      <w:pPr>
+        <w:rPr>
+          <w:lang w:val="en-US" w:eastAsia="en-GB"/>
+        </w:rPr>
+      </w:pPr>
+      <w:r>
+        <w:rPr>
+          <w:lang w:val="en-US" w:eastAsia="en-GB"/>
+        </w:rPr>
+        <w:t># Create a log file (replace "access.log" with your desired filename)</w:t>
+      </w:r>
+    </w:p>
+    <w:p>
+      <w:pPr>
+        <w:rPr>
+          <w:lang w:val="en-US" w:eastAsia="en-GB"/>
+        </w:rPr>
+      </w:pPr>
+      <w:r>
+        <w:rPr>
+          <w:lang w:val="en-US" w:eastAsia="en-GB"/>
+        </w:rPr>
+        <w:t xml:space="preserve">touch </w:t>
+      </w:r>
+      <w:proofErr w:type="gramStart"/>
+      <w:r>
+        <w:rPr>
+          <w:lang w:val="en-US" w:eastAsia="en-GB"/>
+        </w:rPr>
+        <w:t>access.log</w:t>
+      </w:r>
+      <w:proofErr w:type="gramEnd"/>
+    </w:p>
+    <w:p>
+      <w:pPr>
+        <w:rPr>
+          <w:lang w:val="en-US" w:eastAsia="en-GB"/>
+        </w:rPr>
+      </w:pPr>
+    </w:p>
+    <w:p>
+      <w:pPr>
+        <w:rPr>
+          <w:lang w:val="en-US" w:eastAsia="en-GB"/>
+        </w:rPr>
+      </w:pPr>
+      <w:r>
+        <w:rPr>
+          <w:lang w:val="en-US" w:eastAsia="en-GB"/>
+        </w:rPr>
+        <w:t># Access "file1.txt" from another user account</w:t>
+      </w:r>
+    </w:p>
+    <w:p>
+      <w:pPr>
+        <w:rPr>
+          <w:lang w:val="en-US" w:eastAsia="en-GB"/>
+        </w:rPr>
+      </w:pPr>
+    </w:p>
+    <w:p>
+      <w:pPr>
+        <w:rPr>
+          <w:lang w:val="en-US" w:eastAsia="en-GB"/>
+        </w:rPr>
+      </w:pPr>
+      <w:r>
+        <w:rPr>
+          <w:lang w:val="en-US" w:eastAsia="en-GB"/>
+        </w:rPr>
+        <w:t># Check the log file for recorded events (use tools like "</w:t>
+      </w:r>
+      <w:proofErr w:type="spellStart"/>
+      <w:r>
+        <w:rPr>
+          <w:lang w:val="en-US" w:eastAsia="en-GB"/>
+        </w:rPr>
+        <w:t>ausearch</w:t>
+      </w:r>
+      <w:proofErr w:type="spellEnd"/>
+      <w:r>
+        <w:rPr>
+          <w:lang w:val="en-US" w:eastAsia="en-GB"/>
+        </w:rPr>
+        <w:t>" or "tail -f access.log")</w:t>
+      </w:r>
+    </w:p>
+    <w:p>
+      <w:pPr>
+        <w:rPr>
+          <w:lang w:val="en-US" w:eastAsia="en-GB"/>
+        </w:rPr>
+      </w:pPr>
+      <w:proofErr w:type="spellStart"/>
+      <w:r>
+        <w:rPr>
+          <w:lang w:val="en-US" w:eastAsia="en-GB"/>
+        </w:rPr>
+        <w:t>sudo</w:t>
+      </w:r>
+      <w:proofErr w:type="spellEnd"/>
+      <w:r>
+        <w:rPr>
+          <w:lang w:val="en-US" w:eastAsia="en-GB"/>
+        </w:rPr>
+        <w:t xml:space="preserve"> </w:t>
+      </w:r>
+      <w:proofErr w:type="spellStart"/>
+      <w:r>
+        <w:rPr>
+          <w:lang w:val="en-US" w:eastAsia="en-GB"/>
+        </w:rPr>
+        <w:t>ausearch</w:t>
+      </w:r>
+      <w:proofErr w:type="spellEnd"/>
+      <w:r>
+        <w:rPr>
+          <w:lang w:val="en-US" w:eastAsia="en-GB"/>
+        </w:rPr>
+        <w:t xml:space="preserve"> /home/&lt;username&gt;/</w:t>
+      </w:r>
+      <w:proofErr w:type="spellStart"/>
+      <w:r>
+        <w:rPr>
+          <w:lang w:val="en-US" w:eastAsia="en-GB"/>
+        </w:rPr>
+        <w:t>SecureFiles</w:t>
+      </w:r>
+      <w:proofErr w:type="spellEnd"/>
+      <w:r>
+        <w:rPr>
+          <w:lang w:val="en-US" w:eastAsia="en-GB"/>
+        </w:rPr>
+        <w:t xml:space="preserve"> -f</w:t>
+      </w:r>
+    </w:p>
+    <w:p>
+      <w:pPr>
+        <w:rPr>
+          <w:lang w:val="en-US" w:eastAsia="en-GB"/>
+        </w:rPr>
+      </w:pPr>
+      <w:r>
+        <w:rPr>
+          <w:lang w:val="en-US" w:eastAsia="en-GB"/>
+        </w:rPr>
+        <w:t># OR</w:t>
+      </w:r>
+    </w:p>
+    <w:p>
+      <w:pPr>
+        <w:rPr>
+          <w:lang w:val="en-US" w:eastAsia="en-GB"/>
+        </w:rPr>
+      </w:pPr>
+      <w:proofErr w:type="spellStart"/>
+      <w:r>
+        <w:rPr>
+          <w:lang w:val="en-US" w:eastAsia="en-GB"/>
+        </w:rPr>
+        <w:t>sudo</w:t>
+      </w:r>
+      <w:proofErr w:type="spellEnd"/>
+      <w:r>
+        <w:rPr>
+          <w:lang w:val="en-US" w:eastAsia="en-GB"/>
+        </w:rPr>
+        <w:t xml:space="preserve"> tail -f access.log</w:t>
+      </w:r>
+    </w:p>
+    <w:p>
+      <w:pPr>
+        <w:rPr>
+          <w:b/>
+          <w:bCs/>
+          <w:lang w:val="en-US" w:eastAsia="en-GB"/>
+        </w:rPr>
+      </w:pPr>
+      <w:r>
+        <w:rPr>
+          <w:b/>
+          <w:bCs/>
+          <w:lang w:val="en-US" w:eastAsia="en-GB"/>
+        </w:rPr>
+        <w:t>Questions:</w:t>
+      </w:r>
+    </w:p>
+    <w:p>
+      <w:pPr>
+        <w:rPr>
+          <w:lang w:val="en-US" w:eastAsia="en-GB"/>
+        </w:rPr>
+      </w:pPr>
+      <w:r>
+        <w:rPr>
+          <w:lang w:val="en-US" w:eastAsia="en-GB"/>
+        </w:rPr>
+        <w:t>How did you enable file access logging for the directory?</w:t>
       </w:r>
     </w:p>
     <w:p>
@@ -1648,264 +3275,41 @@
           <w:lang w:eastAsia="en-GB"/>
         </w:rPr>
       </w:pPr>
+      <w:proofErr w:type="spellStart"/>
       <w:r>
         <w:rPr>
           <w:b/>
           <w:bCs/>
           <w:lang w:eastAsia="en-GB"/>
         </w:rPr>
-        <w:t>Student’s answer:</w:t>
-      </w:r>
-    </w:p>
-    <w:p>
-      <w:pPr>
-        <w:rPr>
-          <w:lang w:eastAsia="en-GB"/>
-        </w:rPr>
-      </w:pPr>
-      <w:r>
-        <w:rPr>
-          <w:lang w:eastAsia="en-GB"/>
-        </w:rPr>
-        <w:t># Install auditd if not already present (adjust package name if necessary)</w:t>
-      </w:r>
-    </w:p>
-    <w:p>
-      <w:pPr>
-        <w:rPr>
-          <w:lang w:eastAsia="en-GB"/>
-        </w:rPr>
-      </w:pPr>
-      <w:r>
-        <w:rPr>
-          <w:lang w:eastAsia="en-GB"/>
-        </w:rPr>
-        <w:t>sudo apt install auditd</w:t>
-      </w:r>
-    </w:p>
-    <w:p>
-      <w:pPr>
-        <w:rPr>
-          <w:lang w:eastAsia="en-GB"/>
-        </w:rPr>
-      </w:pPr>
-    </w:p>
-    <w:p>
-      <w:pPr>
-        <w:rPr>
-          <w:lang w:eastAsia="en-GB"/>
-        </w:rPr>
-      </w:pPr>
-      <w:r>
-        <w:rPr>
-          <w:lang w:eastAsia="en-GB"/>
-        </w:rPr>
-        <w:t># Start the auditd service</w:t>
-      </w:r>
-    </w:p>
-    <w:p>
-      <w:pPr>
-        <w:rPr>
-          <w:lang w:eastAsia="en-GB"/>
-        </w:rPr>
-      </w:pPr>
-      <w:r>
-        <w:rPr>
-          <w:lang w:eastAsia="en-GB"/>
-        </w:rPr>
-        <w:t>sudo systemctl start auditd</w:t>
-      </w:r>
-    </w:p>
-    <w:p>
-      <w:pPr>
-        <w:rPr>
-          <w:lang w:eastAsia="en-GB"/>
-        </w:rPr>
-      </w:pPr>
-    </w:p>
-    <w:p>
-      <w:pPr>
-        <w:rPr>
-          <w:lang w:eastAsia="en-GB"/>
-        </w:rPr>
-      </w:pPr>
-      <w:r>
-        <w:rPr>
-          <w:lang w:eastAsia="en-GB"/>
-        </w:rPr>
-        <w:t># Configure auditd to log file access events for "SecureFiles"</w:t>
-      </w:r>
-    </w:p>
-    <w:p>
-      <w:pPr>
-        <w:rPr>
-          <w:lang w:eastAsia="en-GB"/>
-        </w:rPr>
-      </w:pPr>
-      <w:r>
-        <w:rPr>
-          <w:lang w:eastAsia="en-GB"/>
-        </w:rPr>
-        <w:t>sudo auditctl -w /home/&lt;username&gt;/SecureFiles -p rwxa -f success,failure</w:t>
-      </w:r>
-    </w:p>
-    <w:p>
-      <w:pPr>
-        <w:rPr>
-          <w:lang w:eastAsia="en-GB"/>
-        </w:rPr>
-      </w:pPr>
-    </w:p>
-    <w:p>
-      <w:pPr>
-        <w:rPr>
-          <w:lang w:eastAsia="en-GB"/>
-        </w:rPr>
-      </w:pPr>
-      <w:r>
-        <w:rPr>
-          <w:lang w:eastAsia="en-GB"/>
-        </w:rPr>
-        <w:t># Create a log file (replace "access.log" with your desired filename)</w:t>
-      </w:r>
-    </w:p>
-    <w:p>
-      <w:pPr>
-        <w:rPr>
-          <w:lang w:eastAsia="en-GB"/>
-        </w:rPr>
-      </w:pPr>
-      <w:r>
-        <w:rPr>
-          <w:lang w:eastAsia="en-GB"/>
-        </w:rPr>
-        <w:t>touch access.log</w:t>
-      </w:r>
-    </w:p>
-    <w:p>
-      <w:pPr>
-        <w:rPr>
-          <w:lang w:eastAsia="en-GB"/>
-        </w:rPr>
-      </w:pPr>
-    </w:p>
-    <w:p>
-      <w:pPr>
-        <w:rPr>
-          <w:lang w:eastAsia="en-GB"/>
-        </w:rPr>
-      </w:pPr>
-      <w:r>
-        <w:rPr>
-          <w:lang w:eastAsia="en-GB"/>
-        </w:rPr>
-        <w:t># Access "file1.txt" from another user account</w:t>
-      </w:r>
-    </w:p>
-    <w:p>
-      <w:pPr>
-        <w:rPr>
-          <w:lang w:eastAsia="en-GB"/>
-        </w:rPr>
-      </w:pPr>
-    </w:p>
-    <w:p>
-      <w:pPr>
-        <w:rPr>
-          <w:lang w:eastAsia="en-GB"/>
-        </w:rPr>
-      </w:pPr>
-      <w:r>
-        <w:rPr>
-          <w:lang w:eastAsia="en-GB"/>
-        </w:rPr>
-        <w:t># Check the log file for recorded events (use tools like "ausearch" or "tail -f access.log")</w:t>
-      </w:r>
-    </w:p>
-    <w:p>
-      <w:pPr>
-        <w:rPr>
-          <w:lang w:eastAsia="en-GB"/>
-        </w:rPr>
-      </w:pPr>
-      <w:r>
-        <w:rPr>
-          <w:lang w:eastAsia="en-GB"/>
-        </w:rPr>
-        <w:t>sudo ausearch /home/&lt;username&gt;/SecureFiles -f</w:t>
-      </w:r>
-    </w:p>
-    <w:p>
-      <w:pPr>
-        <w:rPr>
-          <w:lang w:eastAsia="en-GB"/>
-        </w:rPr>
-      </w:pPr>
-      <w:r>
-        <w:rPr>
-          <w:lang w:eastAsia="en-GB"/>
-        </w:rPr>
-        <w:t># OR</w:t>
-      </w:r>
-    </w:p>
-    <w:p>
-      <w:pPr>
-        <w:rPr>
-          <w:lang w:eastAsia="en-GB"/>
-        </w:rPr>
-      </w:pPr>
-      <w:r>
-        <w:rPr>
-          <w:lang w:eastAsia="en-GB"/>
-        </w:rPr>
-        <w:t>sudo tail -f access.log</w:t>
-      </w:r>
-    </w:p>
-    <w:p>
-      <w:pPr>
+        <w:t>Student’s</w:t>
+      </w:r>
+      <w:proofErr w:type="spellEnd"/>
+      <w:r>
         <w:rPr>
           <w:b/>
           <w:bCs/>
           <w:lang w:eastAsia="en-GB"/>
         </w:rPr>
-      </w:pPr>
+        <w:t xml:space="preserve"> </w:t>
+      </w:r>
+      <w:proofErr w:type="spellStart"/>
       <w:r>
         <w:rPr>
           <w:b/>
           <w:bCs/>
           <w:lang w:eastAsia="en-GB"/>
         </w:rPr>
-        <w:t>Questions:</w:t>
-      </w:r>
-    </w:p>
-    <w:p>
-      <w:pPr>
-        <w:rPr>
-          <w:lang w:eastAsia="en-GB"/>
-        </w:rPr>
-      </w:pPr>
-      <w:r>
-        <w:rPr>
-          <w:lang w:eastAsia="en-GB"/>
-        </w:rPr>
-        <w:t>How did you enable file access logging for the directory?</w:t>
-      </w:r>
-    </w:p>
-    <w:p>
-      <w:pPr>
+        <w:t>answer</w:t>
+      </w:r>
+      <w:proofErr w:type="spellEnd"/>
+      <w:r>
         <w:rPr>
           <w:b/>
           <w:bCs/>
           <w:lang w:eastAsia="en-GB"/>
         </w:rPr>
-      </w:pPr>
-      <w:r>
-        <w:rPr>
-          <w:b/>
-          <w:bCs/>
-          <w:lang w:eastAsia="en-GB"/>
-        </w:rPr>
-        <w:t>Student’s answer:</w:t>
+        <w:t>:</w:t>
       </w:r>
     </w:p>
     <w:p>
@@ -1916,14 +3320,28 @@
           <w:numId w:val="21"/>
         </w:numPr>
         <w:rPr>
-          <w:lang w:eastAsia="en-GB"/>
-        </w:rPr>
-      </w:pPr>
-      <w:r>
-        <w:rPr>
-          <w:lang w:eastAsia="en-GB"/>
-        </w:rPr>
-        <w:t>Install auditd: This daemon is responsible for system auditing, including file access events.</w:t>
+          <w:lang w:val="en-US" w:eastAsia="en-GB"/>
+        </w:rPr>
+      </w:pPr>
+      <w:r>
+        <w:rPr>
+          <w:lang w:val="en-US" w:eastAsia="en-GB"/>
+        </w:rPr>
+        <w:t>Install </w:t>
+      </w:r>
+      <w:proofErr w:type="spellStart"/>
+      <w:r>
+        <w:rPr>
+          <w:lang w:val="en-US" w:eastAsia="en-GB"/>
+        </w:rPr>
+        <w:t>auditd</w:t>
+      </w:r>
+      <w:proofErr w:type="spellEnd"/>
+      <w:r>
+        <w:rPr>
+          <w:lang w:val="en-US" w:eastAsia="en-GB"/>
+        </w:rPr>
+        <w:t>: This daemon is responsible for system auditing, including file access events.</w:t>
       </w:r>
     </w:p>
     <w:p>
@@ -1934,14 +3352,28 @@
           <w:numId w:val="21"/>
         </w:numPr>
         <w:rPr>
-          <w:lang w:eastAsia="en-GB"/>
-        </w:rPr>
-      </w:pPr>
-      <w:r>
-        <w:rPr>
-          <w:lang w:eastAsia="en-GB"/>
-        </w:rPr>
-        <w:t>Start the auditd service: This ensures the daemon is running and capturing logs.</w:t>
+          <w:lang w:val="en-US" w:eastAsia="en-GB"/>
+        </w:rPr>
+      </w:pPr>
+      <w:r>
+        <w:rPr>
+          <w:lang w:val="en-US" w:eastAsia="en-GB"/>
+        </w:rPr>
+        <w:t>Start the </w:t>
+      </w:r>
+      <w:proofErr w:type="spellStart"/>
+      <w:r>
+        <w:rPr>
+          <w:lang w:val="en-US" w:eastAsia="en-GB"/>
+        </w:rPr>
+        <w:t>auditd</w:t>
+      </w:r>
+      <w:proofErr w:type="spellEnd"/>
+      <w:r>
+        <w:rPr>
+          <w:lang w:val="en-US" w:eastAsia="en-GB"/>
+        </w:rPr>
+        <w:t> service: This ensures the daemon is running and capturing logs.</w:t>
       </w:r>
     </w:p>
     <w:p>
@@ -1957,9 +3389,71 @@
       </w:pPr>
       <w:r>
         <w:rPr>
+          <w:lang w:val="en-US" w:eastAsia="en-GB"/>
+        </w:rPr>
+        <w:t xml:space="preserve">Configure </w:t>
+      </w:r>
+      <w:proofErr w:type="spellStart"/>
+      <w:r>
+        <w:rPr>
+          <w:lang w:val="en-US" w:eastAsia="en-GB"/>
+        </w:rPr>
+        <w:t>auditd</w:t>
+      </w:r>
+      <w:proofErr w:type="spellEnd"/>
+      <w:r>
+        <w:rPr>
+          <w:lang w:val="en-US" w:eastAsia="en-GB"/>
+        </w:rPr>
+        <w:t>: The </w:t>
+      </w:r>
+      <w:proofErr w:type="spellStart"/>
+      <w:r>
+        <w:rPr>
+          <w:lang w:val="en-US" w:eastAsia="en-GB"/>
+        </w:rPr>
+        <w:t>auditctl</w:t>
+      </w:r>
+      <w:proofErr w:type="spellEnd"/>
+      <w:r>
+        <w:rPr>
+          <w:lang w:val="en-US" w:eastAsia="en-GB"/>
+        </w:rPr>
+        <w:t xml:space="preserve"> command is used to define specific rules for what gets logged. </w:t>
+      </w:r>
+      <w:r>
+        <w:rPr>
           <w:lang w:eastAsia="en-GB"/>
         </w:rPr>
-        <w:t>Configure auditd: The auditctl command is used to define specific rules for what gets logged. In this case, the command:</w:t>
+        <w:t xml:space="preserve">In </w:t>
+      </w:r>
+      <w:proofErr w:type="spellStart"/>
+      <w:r>
+        <w:rPr>
+          <w:lang w:eastAsia="en-GB"/>
+        </w:rPr>
+        <w:t>this</w:t>
+      </w:r>
+      <w:proofErr w:type="spellEnd"/>
+      <w:r>
+        <w:rPr>
+          <w:lang w:eastAsia="en-GB"/>
+        </w:rPr>
+        <w:t xml:space="preserve"> </w:t>
+      </w:r>
+      <w:proofErr w:type="spellStart"/>
+      <w:r>
+        <w:rPr>
+          <w:lang w:eastAsia="en-GB"/>
+        </w:rPr>
+        <w:t>case</w:t>
+      </w:r>
+      <w:proofErr w:type="spellEnd"/>
+      <w:r>
+        <w:rPr>
+          <w:lang w:eastAsia="en-GB"/>
+        </w:rPr>
+        <w:t>, the command:</w:t>
       </w:r>
     </w:p>
     <w:p>
@@ -1970,14 +3464,42 @@
           <w:numId w:val="21"/>
         </w:numPr>
         <w:rPr>
-          <w:lang w:eastAsia="en-GB"/>
-        </w:rPr>
-      </w:pPr>
-      <w:r>
-        <w:rPr>
-          <w:lang w:eastAsia="en-GB"/>
-        </w:rPr>
-        <w:t>-w /home/&lt;username&gt;/SecureFiles: Specifies the directory to be monitored ("SecureFiles").</w:t>
+          <w:lang w:val="en-US" w:eastAsia="en-GB"/>
+        </w:rPr>
+      </w:pPr>
+      <w:r>
+        <w:rPr>
+          <w:lang w:val="en-US" w:eastAsia="en-GB"/>
+        </w:rPr>
+        <w:t>-w /home/&lt;username&gt;/</w:t>
+      </w:r>
+      <w:proofErr w:type="spellStart"/>
+      <w:r>
+        <w:rPr>
+          <w:lang w:val="en-US" w:eastAsia="en-GB"/>
+        </w:rPr>
+        <w:t>SecureFiles</w:t>
+      </w:r>
+      <w:proofErr w:type="spellEnd"/>
+      <w:r>
+        <w:rPr>
+          <w:lang w:val="en-US" w:eastAsia="en-GB"/>
+        </w:rPr>
+        <w:t>: Specifies the directory to be monitored ("</w:t>
+      </w:r>
+      <w:proofErr w:type="spellStart"/>
+      <w:r>
+        <w:rPr>
+          <w:lang w:val="en-US" w:eastAsia="en-GB"/>
+        </w:rPr>
+        <w:t>SecureFiles</w:t>
+      </w:r>
+      <w:proofErr w:type="spellEnd"/>
+      <w:r>
+        <w:rPr>
+          <w:lang w:val="en-US" w:eastAsia="en-GB"/>
+        </w:rPr>
+        <w:t>").</w:t>
       </w:r>
     </w:p>
     <w:p>
@@ -1988,14 +3510,28 @@
           <w:numId w:val="21"/>
         </w:numPr>
         <w:rPr>
-          <w:lang w:eastAsia="en-GB"/>
-        </w:rPr>
-      </w:pPr>
-      <w:r>
-        <w:rPr>
-          <w:lang w:eastAsia="en-GB"/>
-        </w:rPr>
-        <w:t>-p rwxa: Defines the types of events to be logged (read, write, execute, and attribute changes).</w:t>
+          <w:lang w:val="en-US" w:eastAsia="en-GB"/>
+        </w:rPr>
+      </w:pPr>
+      <w:r>
+        <w:rPr>
+          <w:lang w:val="en-US" w:eastAsia="en-GB"/>
+        </w:rPr>
+        <w:t xml:space="preserve">-p </w:t>
+      </w:r>
+      <w:proofErr w:type="spellStart"/>
+      <w:r>
+        <w:rPr>
+          <w:lang w:val="en-US" w:eastAsia="en-GB"/>
+        </w:rPr>
+        <w:t>rwxa</w:t>
+      </w:r>
+      <w:proofErr w:type="spellEnd"/>
+      <w:r>
+        <w:rPr>
+          <w:lang w:val="en-US" w:eastAsia="en-GB"/>
+        </w:rPr>
+        <w:t>: Defines the types of events to be logged (read, write, execute, and attribute changes).</w:t>
       </w:r>
     </w:p>
     <w:p>
@@ -2006,32 +3542,48 @@
           <w:numId w:val="21"/>
         </w:numPr>
         <w:rPr>
-          <w:lang w:eastAsia="en-GB"/>
-        </w:rPr>
-      </w:pPr>
-      <w:r>
-        <w:rPr>
-          <w:lang w:eastAsia="en-GB"/>
-        </w:rPr>
-        <w:t>-f success,failure: Logs both successful and failed access attempts.</w:t>
-      </w:r>
-    </w:p>
-    <w:p>
-      <w:pPr>
-        <w:rPr>
-          <w:lang w:eastAsia="en-GB"/>
-        </w:rPr>
-      </w:pPr>
-    </w:p>
-    <w:p>
-      <w:pPr>
-        <w:rPr>
-          <w:lang w:eastAsia="en-GB"/>
-        </w:rPr>
-      </w:pPr>
-      <w:r>
-        <w:rPr>
-          <w:lang w:eastAsia="en-GB"/>
+          <w:lang w:val="en-US" w:eastAsia="en-GB"/>
+        </w:rPr>
+      </w:pPr>
+      <w:r>
+        <w:rPr>
+          <w:lang w:val="en-US" w:eastAsia="en-GB"/>
+        </w:rPr>
+        <w:t xml:space="preserve">-f </w:t>
+      </w:r>
+      <w:proofErr w:type="spellStart"/>
+      <w:proofErr w:type="gramStart"/>
+      <w:r>
+        <w:rPr>
+          <w:lang w:val="en-US" w:eastAsia="en-GB"/>
+        </w:rPr>
+        <w:t>success,failure</w:t>
+      </w:r>
+      <w:proofErr w:type="spellEnd"/>
+      <w:proofErr w:type="gramEnd"/>
+      <w:r>
+        <w:rPr>
+          <w:lang w:val="en-US" w:eastAsia="en-GB"/>
+        </w:rPr>
+        <w:t>: Logs both successful and failed access attempts.</w:t>
+      </w:r>
+    </w:p>
+    <w:p>
+      <w:pPr>
+        <w:rPr>
+          <w:lang w:val="en-US" w:eastAsia="en-GB"/>
+        </w:rPr>
+      </w:pPr>
+    </w:p>
+    <w:p>
+      <w:pPr>
+        <w:rPr>
+          <w:lang w:val="en-US" w:eastAsia="en-GB"/>
+        </w:rPr>
+      </w:pPr>
+      <w:r>
+        <w:rPr>
+          <w:lang w:val="en-US" w:eastAsia="en-GB"/>
         </w:rPr>
         <w:t>What information is logged when accessing "file1.txt" from another user account?</w:t>
       </w:r>
@@ -2048,7 +3600,7 @@
         <w:rPr>
           <w:b/>
           <w:bCs/>
-          <w:lang w:eastAsia="en-GB"/>
+          <w:lang w:val="en-US" w:eastAsia="en-GB"/>
         </w:rPr>
         <w:t>Student’s answer:</w:t>
       </w:r>
@@ -2058,7 +3610,7 @@
         <w:rPr>
           <w:b/>
           <w:bCs/>
-          <w:lang w:eastAsia="en-GB"/>
+          <w:lang w:val="en-US" w:eastAsia="en-GB"/>
         </w:rPr>
       </w:pPr>
       <w:r>
@@ -2066,7 +3618,7 @@
           <w:rFonts w:ascii="Helvetica Neue" w:eastAsia="Times New Roman" w:hAnsi="Helvetica Neue" w:cs="Times New Roman"/>
           <w:color w:val="000000" w:themeColor="text1"/>
           <w:kern w:val="0"/>
-          <w:lang w:eastAsia="en-GB"/>
+          <w:lang w:val="en-US" w:eastAsia="en-GB"/>
           <w14:ligatures w14:val="none"/>
         </w:rPr>
         <w:t>The specific information logged may vary depending on the system configuration, but it typically includes details like:</w:t>
@@ -2083,7 +3635,7 @@
           <w:rFonts w:ascii="Helvetica Neue" w:eastAsia="Times New Roman" w:hAnsi="Helvetica Neue" w:cs="Times New Roman"/>
           <w:color w:val="000000" w:themeColor="text1"/>
           <w:kern w:val="0"/>
-          <w:lang w:eastAsia="en-GB"/>
+          <w:lang w:val="en-US" w:eastAsia="en-GB"/>
           <w14:ligatures w14:val="none"/>
         </w:rPr>
       </w:pPr>
@@ -2094,7 +3646,7 @@
           <w:bCs/>
           <w:color w:val="000000" w:themeColor="text1"/>
           <w:kern w:val="0"/>
-          <w:lang w:eastAsia="en-GB"/>
+          <w:lang w:val="en-US" w:eastAsia="en-GB"/>
           <w14:ligatures w14:val="none"/>
         </w:rPr>
         <w:t>Timestamp:</w:t>
@@ -2104,7 +3656,7 @@
           <w:rFonts w:ascii="Helvetica Neue" w:eastAsia="Times New Roman" w:hAnsi="Helvetica Neue" w:cs="Times New Roman"/>
           <w:color w:val="000000" w:themeColor="text1"/>
           <w:kern w:val="0"/>
-          <w:lang w:eastAsia="en-GB"/>
+          <w:lang w:val="en-US" w:eastAsia="en-GB"/>
           <w14:ligatures w14:val="none"/>
         </w:rPr>
         <w:t> Time of the access attempt.</w:t>
@@ -2121,7 +3673,7 @@
           <w:rFonts w:ascii="Helvetica Neue" w:eastAsia="Times New Roman" w:hAnsi="Helvetica Neue" w:cs="Times New Roman"/>
           <w:color w:val="000000" w:themeColor="text1"/>
           <w:kern w:val="0"/>
-          <w:lang w:eastAsia="en-GB"/>
+          <w:lang w:val="en-US" w:eastAsia="en-GB"/>
           <w14:ligatures w14:val="none"/>
         </w:rPr>
       </w:pPr>
@@ -2132,7 +3684,7 @@
           <w:bCs/>
           <w:color w:val="000000" w:themeColor="text1"/>
           <w:kern w:val="0"/>
-          <w:lang w:eastAsia="en-GB"/>
+          <w:lang w:val="en-US" w:eastAsia="en-GB"/>
           <w14:ligatures w14:val="none"/>
         </w:rPr>
         <w:t>Subject:</w:t>
@@ -2142,7 +3694,7 @@
           <w:rFonts w:ascii="Helvetica Neue" w:eastAsia="Times New Roman" w:hAnsi="Helvetica Neue" w:cs="Times New Roman"/>
           <w:color w:val="000000" w:themeColor="text1"/>
           <w:kern w:val="0"/>
-          <w:lang w:eastAsia="en-GB"/>
+          <w:lang w:val="en-US" w:eastAsia="en-GB"/>
           <w14:ligatures w14:val="none"/>
         </w:rPr>
         <w:t> User who attempted to access the file.</w:t>
@@ -2159,7 +3711,7 @@
           <w:rFonts w:ascii="Helvetica Neue" w:eastAsia="Times New Roman" w:hAnsi="Helvetica Neue" w:cs="Times New Roman"/>
           <w:color w:val="000000" w:themeColor="text1"/>
           <w:kern w:val="0"/>
-          <w:lang w:eastAsia="en-GB"/>
+          <w:lang w:val="en-US" w:eastAsia="en-GB"/>
           <w14:ligatures w14:val="none"/>
         </w:rPr>
       </w:pPr>
@@ -2170,7 +3722,7 @@
           <w:bCs/>
           <w:color w:val="000000" w:themeColor="text1"/>
           <w:kern w:val="0"/>
-          <w:lang w:eastAsia="en-GB"/>
+          <w:lang w:val="en-US" w:eastAsia="en-GB"/>
           <w14:ligatures w14:val="none"/>
         </w:rPr>
         <w:t>Object:</w:t>
@@ -2180,10 +3732,32 @@
           <w:rFonts w:ascii="Helvetica Neue" w:eastAsia="Times New Roman" w:hAnsi="Helvetica Neue" w:cs="Times New Roman"/>
           <w:color w:val="000000" w:themeColor="text1"/>
           <w:kern w:val="0"/>
-          <w:lang w:eastAsia="en-GB"/>
+          <w:lang w:val="en-US" w:eastAsia="en-GB"/>
           <w14:ligatures w14:val="none"/>
         </w:rPr>
-        <w:t> Path to the accessed file ("/home/&lt;username&gt;/SecureFiles/file1.txt").</w:t>
+        <w:t> Path to the accessed file ("/home/&lt;username&gt;/</w:t>
+      </w:r>
+      <w:proofErr w:type="spellStart"/>
+      <w:r>
+        <w:rPr>
+          <w:rFonts w:ascii="Helvetica Neue" w:eastAsia="Times New Roman" w:hAnsi="Helvetica Neue" w:cs="Times New Roman"/>
+          <w:color w:val="000000" w:themeColor="text1"/>
+          <w:kern w:val="0"/>
+          <w:lang w:val="en-US" w:eastAsia="en-GB"/>
+          <w14:ligatures w14:val="none"/>
+        </w:rPr>
+        <w:t>SecureFiles</w:t>
+      </w:r>
+      <w:proofErr w:type="spellEnd"/>
+      <w:r>
+        <w:rPr>
+          <w:rFonts w:ascii="Helvetica Neue" w:eastAsia="Times New Roman" w:hAnsi="Helvetica Neue" w:cs="Times New Roman"/>
+          <w:color w:val="000000" w:themeColor="text1"/>
+          <w:kern w:val="0"/>
+          <w:lang w:val="en-US" w:eastAsia="en-GB"/>
+          <w14:ligatures w14:val="none"/>
+        </w:rPr>
+        <w:t>/file1.txt").</w:t>
       </w:r>
     </w:p>
     <w:p>
@@ -2197,7 +3771,7 @@
           <w:rFonts w:ascii="Helvetica Neue" w:eastAsia="Times New Roman" w:hAnsi="Helvetica Neue" w:cs="Times New Roman"/>
           <w:color w:val="000000" w:themeColor="text1"/>
           <w:kern w:val="0"/>
-          <w:lang w:eastAsia="en-GB"/>
+          <w:lang w:val="en-US" w:eastAsia="en-GB"/>
           <w14:ligatures w14:val="none"/>
         </w:rPr>
       </w:pPr>
@@ -2208,7 +3782,7 @@
           <w:bCs/>
           <w:color w:val="000000" w:themeColor="text1"/>
           <w:kern w:val="0"/>
-          <w:lang w:eastAsia="en-GB"/>
+          <w:lang w:val="en-US" w:eastAsia="en-GB"/>
           <w14:ligatures w14:val="none"/>
         </w:rPr>
         <w:t>Action:</w:t>
@@ -2218,7 +3792,7 @@
           <w:rFonts w:ascii="Helvetica Neue" w:eastAsia="Times New Roman" w:hAnsi="Helvetica Neue" w:cs="Times New Roman"/>
           <w:color w:val="000000" w:themeColor="text1"/>
           <w:kern w:val="0"/>
-          <w:lang w:eastAsia="en-GB"/>
+          <w:lang w:val="en-US" w:eastAsia="en-GB"/>
           <w14:ligatures w14:val="none"/>
         </w:rPr>
         <w:t> Type of access attempted (e.g., "read").</w:t>
@@ -2235,7 +3809,7 @@
           <w:rFonts w:ascii="Helvetica Neue" w:eastAsia="Times New Roman" w:hAnsi="Helvetica Neue" w:cs="Times New Roman"/>
           <w:color w:val="000000" w:themeColor="text1"/>
           <w:kern w:val="0"/>
-          <w:lang w:eastAsia="en-GB"/>
+          <w:lang w:val="en-US" w:eastAsia="en-GB"/>
           <w14:ligatures w14:val="none"/>
         </w:rPr>
       </w:pPr>
@@ -2246,7 +3820,7 @@
           <w:bCs/>
           <w:color w:val="000000" w:themeColor="text1"/>
           <w:kern w:val="0"/>
-          <w:lang w:eastAsia="en-GB"/>
+          <w:lang w:val="en-US" w:eastAsia="en-GB"/>
           <w14:ligatures w14:val="none"/>
         </w:rPr>
         <w:t>Result:</w:t>
@@ -2256,7 +3830,7 @@
           <w:rFonts w:ascii="Helvetica Neue" w:eastAsia="Times New Roman" w:hAnsi="Helvetica Neue" w:cs="Times New Roman"/>
           <w:color w:val="000000" w:themeColor="text1"/>
           <w:kern w:val="0"/>
-          <w:lang w:eastAsia="en-GB"/>
+          <w:lang w:val="en-US" w:eastAsia="en-GB"/>
           <w14:ligatures w14:val="none"/>
         </w:rPr>
         <w:t> Whether the access was successful or failed.</w:t>
@@ -2269,7 +3843,7 @@
           <w:rFonts w:ascii="Helvetica Neue" w:eastAsia="Times New Roman" w:hAnsi="Helvetica Neue" w:cs="Times New Roman"/>
           <w:color w:val="000000" w:themeColor="text1"/>
           <w:kern w:val="0"/>
-          <w:lang w:eastAsia="en-GB"/>
+          <w:lang w:val="en-US" w:eastAsia="en-GB"/>
           <w14:ligatures w14:val="none"/>
         </w:rPr>
       </w:pPr>
@@ -2278,12 +3852,13 @@
           <w:rFonts w:ascii="Helvetica Neue" w:eastAsia="Times New Roman" w:hAnsi="Helvetica Neue" w:cs="Times New Roman"/>
           <w:color w:val="000000" w:themeColor="text1"/>
           <w:kern w:val="0"/>
-          <w:lang w:eastAsia="en-GB"/>
+          <w:lang w:val="en-US" w:eastAsia="en-GB"/>
           <w14:ligatures w14:val="none"/>
         </w:rPr>
         <w:lastRenderedPageBreak/>
         <w:t xml:space="preserve">By checking the log file (e.g., using </w:t>
       </w:r>
+      <w:proofErr w:type="spellStart"/>
       <w:r>
         <w:rPr>
           <w:rFonts w:ascii="Courier New" w:eastAsia="Times New Roman" w:hAnsi="Courier New" w:cs="Courier New"/>
@@ -2291,17 +3866,18 @@
           <w:kern w:val="0"/>
           <w:sz w:val="20"/>
           <w:szCs w:val="20"/>
-          <w:lang w:eastAsia="en-GB"/>
+          <w:lang w:val="en-US" w:eastAsia="en-GB"/>
           <w14:ligatures w14:val="none"/>
         </w:rPr>
         <w:t>ausearch</w:t>
       </w:r>
+      <w:proofErr w:type="spellEnd"/>
       <w:r>
         <w:rPr>
           <w:rFonts w:ascii="Helvetica Neue" w:eastAsia="Times New Roman" w:hAnsi="Helvetica Neue" w:cs="Times New Roman"/>
           <w:color w:val="000000" w:themeColor="text1"/>
           <w:kern w:val="0"/>
-          <w:lang w:eastAsia="en-GB"/>
+          <w:lang w:val="en-US" w:eastAsia="en-GB"/>
           <w14:ligatures w14:val="none"/>
         </w:rPr>
         <w:t xml:space="preserve"> or </w:t>
@@ -2313,7 +3889,7 @@
           <w:kern w:val="0"/>
           <w:sz w:val="20"/>
           <w:szCs w:val="20"/>
-          <w:lang w:eastAsia="en-GB"/>
+          <w:lang w:val="en-US" w:eastAsia="en-GB"/>
           <w14:ligatures w14:val="none"/>
         </w:rPr>
         <w:t>tail</w:t>
@@ -2323,7 +3899,7 @@
           <w:rFonts w:ascii="Helvetica Neue" w:eastAsia="Times New Roman" w:hAnsi="Helvetica Neue" w:cs="Times New Roman"/>
           <w:color w:val="000000" w:themeColor="text1"/>
           <w:kern w:val="0"/>
-          <w:lang w:eastAsia="en-GB"/>
+          <w:lang w:val="en-US" w:eastAsia="en-GB"/>
           <w14:ligatures w14:val="none"/>
         </w:rPr>
         <w:t>), you can analyze the recorded events to understand user activity and identify any potential security concerns.</w:t>
@@ -2338,11 +3914,13 @@
           <w:rFonts w:ascii="Segoe UI" w:hAnsi="Segoe UI" w:cs="Segoe UI"/>
           <w:sz w:val="18"/>
           <w:szCs w:val="18"/>
+          <w:lang w:val="en-US"/>
         </w:rPr>
       </w:pPr>
       <w:r>
         <w:rPr>
           <w:rFonts w:ascii="Aptos" w:hAnsi="Aptos" w:cs="Segoe UI"/>
+          <w:lang w:val="en-US"/>
         </w:rPr>
         <w:br/>
       </w:r>
@@ -2364,12 +3942,14 @@
         <w:rPr>
           <w:rStyle w:val="scxw222918798"/>
           <w:rFonts w:ascii="Aptos" w:eastAsiaTheme="majorEastAsia" w:hAnsi="Aptos" w:cs="Segoe UI"/>
+          <w:lang w:val="en-US"/>
         </w:rPr>
         <w:t> </w:t>
       </w:r>
       <w:r>
         <w:rPr>
           <w:rFonts w:ascii="Aptos" w:hAnsi="Aptos" w:cs="Segoe UI"/>
+          <w:lang w:val="en-US"/>
         </w:rPr>
         <w:br/>
       </w:r>
@@ -2389,14 +3969,14 @@
         <w:rPr>
           <w:b/>
           <w:bCs/>
-          <w:lang w:eastAsia="en-GB"/>
+          <w:lang w:val="en-US" w:eastAsia="en-GB"/>
         </w:rPr>
       </w:pPr>
       <w:r>
         <w:rPr>
           <w:b/>
           <w:bCs/>
-          <w:lang w:eastAsia="en-GB"/>
+          <w:lang w:val="en-US" w:eastAsia="en-GB"/>
         </w:rPr>
         <w:t>Student’s answer:</w:t>
       </w:r>
@@ -2404,38 +3984,60 @@
     <w:p>
       <w:pPr>
         <w:rPr>
-          <w:lang w:eastAsia="en-GB"/>
-        </w:rPr>
-      </w:pPr>
-      <w:r>
-        <w:rPr>
-          <w:lang w:eastAsia="en-GB"/>
-        </w:rPr>
-        <w:t>This exploration of file access control in Linux has demonstrated the effectiveness of the chmod command for setting granular permissions, the role of user groups in managing access privileges, and the value of file access logging for monitoring user activity.</w:t>
-      </w:r>
-    </w:p>
-    <w:p>
-      <w:pPr>
-        <w:rPr>
-          <w:lang w:eastAsia="en-GB"/>
-        </w:rPr>
-      </w:pPr>
-      <w:r>
-        <w:rPr>
-          <w:lang w:eastAsia="en-GB"/>
-        </w:rPr>
-        <w:t>chmod empowers granular control: By manipulating permissions, we can define exactly how users and groups can interact with files, ensuring data confidentiality and integrity.</w:t>
-      </w:r>
-    </w:p>
-    <w:p>
-      <w:pPr>
-        <w:rPr>
-          <w:lang w:eastAsia="en-GB"/>
-        </w:rPr>
-      </w:pPr>
-      <w:r>
-        <w:rPr>
-          <w:lang w:eastAsia="en-GB"/>
+          <w:lang w:val="en-US" w:eastAsia="en-GB"/>
+        </w:rPr>
+      </w:pPr>
+      <w:r>
+        <w:rPr>
+          <w:lang w:val="en-US" w:eastAsia="en-GB"/>
+        </w:rPr>
+        <w:t xml:space="preserve">This exploration of file access control in Linux has demonstrated the effectiveness of the </w:t>
+      </w:r>
+      <w:proofErr w:type="spellStart"/>
+      <w:r>
+        <w:rPr>
+          <w:lang w:val="en-US" w:eastAsia="en-GB"/>
+        </w:rPr>
+        <w:t>chmod</w:t>
+      </w:r>
+      <w:proofErr w:type="spellEnd"/>
+      <w:r>
+        <w:rPr>
+          <w:lang w:val="en-US" w:eastAsia="en-GB"/>
+        </w:rPr>
+        <w:t xml:space="preserve"> command for setting granular permissions, the role of user groups in managing access privileges, and the value of file access logging for monitoring user activity.</w:t>
+      </w:r>
+    </w:p>
+    <w:p>
+      <w:pPr>
+        <w:rPr>
+          <w:lang w:val="en-US" w:eastAsia="en-GB"/>
+        </w:rPr>
+      </w:pPr>
+      <w:proofErr w:type="spellStart"/>
+      <w:r>
+        <w:rPr>
+          <w:lang w:val="en-US" w:eastAsia="en-GB"/>
+        </w:rPr>
+        <w:t>chmod</w:t>
+      </w:r>
+      <w:proofErr w:type="spellEnd"/>
+      <w:r>
+        <w:rPr>
+          <w:lang w:val="en-US" w:eastAsia="en-GB"/>
+        </w:rPr>
+        <w:t> empowers granular control: By manipulating permissions, we can define exactly how users and groups can interact with files, ensuring data confidentiality and integrity.</w:t>
+      </w:r>
+    </w:p>
+    <w:p>
+      <w:pPr>
+        <w:rPr>
+          <w:lang w:val="en-US" w:eastAsia="en-GB"/>
+        </w:rPr>
+      </w:pPr>
+      <w:r>
+        <w:rPr>
+          <w:lang w:val="en-US" w:eastAsia="en-GB"/>
         </w:rPr>
         <w:t>User groups streamline access management: Assigning users to relevant groups simplifies permission management, granting specific access levels to multiple users efficiently.</w:t>
       </w:r>
@@ -2443,12 +4045,12 @@
     <w:p>
       <w:pPr>
         <w:rPr>
-          <w:lang w:eastAsia="en-GB"/>
-        </w:rPr>
-      </w:pPr>
-      <w:r>
-        <w:rPr>
-          <w:lang w:eastAsia="en-GB"/>
+          <w:lang w:val="en-US" w:eastAsia="en-GB"/>
+        </w:rPr>
+      </w:pPr>
+      <w:r>
+        <w:rPr>
+          <w:lang w:val="en-US" w:eastAsia="en-GB"/>
         </w:rPr>
         <w:t>File access logging enhances security: By recording access attempts, we gain valuable insights into user behavior, enabling the detection of potential security breaches and unauthorized access attempts.</w:t>
       </w:r>
@@ -2456,17 +4058,23 @@
     <w:p>
       <w:pPr>
         <w:rPr>
-          <w:lang w:eastAsia="en-GB"/>
-        </w:rPr>
-      </w:pPr>
-      <w:r>
-        <w:rPr>
-          <w:lang w:eastAsia="en-GB"/>
+          <w:lang w:val="en-US" w:eastAsia="en-GB"/>
+        </w:rPr>
+      </w:pPr>
+      <w:r>
+        <w:rPr>
+          <w:lang w:val="en-US" w:eastAsia="en-GB"/>
         </w:rPr>
         <w:t>Understanding these concepts and implementing appropriate file access control measures are crucial for safeguarding sensitive data and maintaining a secure Linux environment.</w:t>
       </w:r>
     </w:p>
-    <w:p/>
+    <w:p>
+      <w:pPr>
+        <w:rPr>
+          <w:lang w:val="en-US"/>
+        </w:rPr>
+      </w:pPr>
+    </w:p>
     <w:sectPr>
       <w:pgSz w:w="11906" w:h="16838"/>
       <w:pgMar w:top="1440" w:right="1440" w:bottom="1440" w:left="1440" w:header="708" w:footer="708" w:gutter="0"/>
@@ -2478,7 +4086,7 @@
 </file>
 
 <file path=word/numbering.xml><?xml version="1.0" encoding="utf-8"?>
-<w:numbering xmlns:wpc="http://schemas.microsoft.com/office/word/2010/wordprocessingCanvas" xmlns:cx="http://schemas.microsoft.com/office/drawing/2014/chartex" xmlns:cx1="http://schemas.microsoft.com/office/drawing/2015/9/8/chartex" xmlns:cx2="http://schemas.microsoft.com/office/drawing/2015/10/21/chartex" xmlns:cx3="http://schemas.microsoft.com/office/drawing/2016/5/9/chartex" xmlns:cx4="http://schemas.microsoft.com/office/drawing/2016/5/10/chartex" xmlns:cx5="http://schemas.microsoft.com/office/drawing/2016/5/11/chartex" xmlns:cx6="http://schemas.microsoft.com/office/drawing/2016/5/12/chartex" xmlns:cx7="http://schemas.microsoft.com/office/drawing/2016/5/13/chartex" xmlns:cx8="http://schemas.microsoft.com/office/drawing/2016/5/14/chartex" xmlns:mc="http://schemas.openxmlformats.org/markup-compatibility/2006" xmlns:aink="http://schemas.microsoft.com/office/drawing/2016/ink" xmlns:am3d="http://schemas.microsoft.com/office/drawing/2017/model3d" xmlns:o="urn:schemas-microsoft-com:office:office" xmlns:oel="http://schemas.microsoft.com/office/2019/extlst" xmlns:r="http://schemas.openxmlformats.org/officeDocument/2006/relationships" xmlns:m="http://schemas.openxmlformats.org/officeDocument/2006/math" xmlns:v="urn:schemas-microsoft-com:vml" xmlns:wp14="http://schemas.microsoft.com/office/word/2010/wordprocessingDrawing" xmlns:wp="http://schemas.openxmlformats.org/drawingml/2006/wordprocessingDrawing" xmlns:w10="urn:schemas-microsoft-com:office:word" xmlns:w="http://schemas.openxmlformats.org/wordprocessingml/2006/main" xmlns:w14="http://schemas.microsoft.com/office/word/2010/wordml" xmlns:w15="http://schemas.microsoft.com/office/word/2012/wordml" xmlns:w16cex="http://schemas.microsoft.com/office/word/2018/wordml/cex" xmlns:w16cid="http://schemas.microsoft.com/office/word/2016/wordml/cid" xmlns:w16="http://schemas.microsoft.com/office/word/2018/wordml" xmlns:w16du="http://schemas.microsoft.com/office/word/2023/wordml/word16du" xmlns:w16sdtdh="http://schemas.microsoft.com/office/word/2020/wordml/sdtdatahash" xmlns:w16se="http://schemas.microsoft.com/office/word/2015/wordml/symex" xmlns:wpg="http://schemas.microsoft.com/office/word/2010/wordprocessingGroup" xmlns:wpi="http://schemas.microsoft.com/office/word/2010/wordprocessingInk" xmlns:wne="http://schemas.microsoft.com/office/word/2006/wordml" xmlns:wps="http://schemas.microsoft.com/office/word/2010/wordprocessingShape" mc:Ignorable="w14 w15 w16se w16cid w16 w16cex w16sdtdh w16du wp14">
+<w:numbering xmlns:wpc="http://schemas.microsoft.com/office/word/2010/wordprocessingCanvas" xmlns:cx="http://schemas.microsoft.com/office/drawing/2014/chartex" xmlns:cx1="http://schemas.microsoft.com/office/drawing/2015/9/8/chartex" xmlns:cx2="http://schemas.microsoft.com/office/drawing/2015/10/21/chartex" xmlns:cx3="http://schemas.microsoft.com/office/drawing/2016/5/9/chartex" xmlns:cx4="http://schemas.microsoft.com/office/drawing/2016/5/10/chartex" xmlns:cx5="http://schemas.microsoft.com/office/drawing/2016/5/11/chartex" xmlns:cx6="http://schemas.microsoft.com/office/drawing/2016/5/12/chartex" xmlns:cx7="http://schemas.microsoft.com/office/drawing/2016/5/13/chartex" xmlns:cx8="http://schemas.microsoft.com/office/drawing/2016/5/14/chartex" xmlns:mc="http://schemas.openxmlformats.org/markup-compatibility/2006" xmlns:aink="http://schemas.microsoft.com/office/drawing/2016/ink" xmlns:am3d="http://schemas.microsoft.com/office/drawing/2017/model3d" xmlns:o="urn:schemas-microsoft-com:office:office" xmlns:oel="http://schemas.microsoft.com/office/2019/extlst" xmlns:r="http://schemas.openxmlformats.org/officeDocument/2006/relationships" xmlns:m="http://schemas.openxmlformats.org/officeDocument/2006/math" xmlns:v="urn:schemas-microsoft-com:vml" xmlns:wp14="http://schemas.microsoft.com/office/word/2010/wordprocessingDrawing" xmlns:wp="http://schemas.openxmlformats.org/drawingml/2006/wordprocessingDrawing" xmlns:w10="urn:schemas-microsoft-com:office:word" xmlns:w="http://schemas.openxmlformats.org/wordprocessingml/2006/main" xmlns:w14="http://schemas.microsoft.com/office/word/2010/wordml" xmlns:w15="http://schemas.microsoft.com/office/word/2012/wordml" xmlns:w16cex="http://schemas.microsoft.com/office/word/2018/wordml/cex" xmlns:w16cid="http://schemas.microsoft.com/office/word/2016/wordml/cid" xmlns:w16="http://schemas.microsoft.com/office/word/2018/wordml" xmlns:w16sdtdh="http://schemas.microsoft.com/office/word/2020/wordml/sdtdatahash" xmlns:w16se="http://schemas.microsoft.com/office/word/2015/wordml/symex" xmlns:wpg="http://schemas.microsoft.com/office/word/2010/wordprocessingGroup" xmlns:wpi="http://schemas.microsoft.com/office/word/2010/wordprocessingInk" xmlns:wne="http://schemas.microsoft.com/office/word/2006/wordml" xmlns:wps="http://schemas.microsoft.com/office/word/2010/wordprocessingShape" mc:Ignorable="w14 w15 w16se w16cid w16 w16cex w16sdtdh wp14">
   <w:abstractNum w:abstractNumId="0" w15:restartNumberingAfterBreak="0">
     <w:nsid w:val="0070075A"/>
     <w:multiLevelType w:val="multilevel"/>
@@ -5401,7 +7009,7 @@
 </file>
 
 <file path=word/styles.xml><?xml version="1.0" encoding="utf-8"?>
-<w:styles xmlns:mc="http://schemas.openxmlformats.org/markup-compatibility/2006" xmlns:r="http://schemas.openxmlformats.org/officeDocument/2006/relationships" xmlns:w="http://schemas.openxmlformats.org/wordprocessingml/2006/main" xmlns:w14="http://schemas.microsoft.com/office/word/2010/wordml" xmlns:w15="http://schemas.microsoft.com/office/word/2012/wordml" xmlns:w16cex="http://schemas.microsoft.com/office/word/2018/wordml/cex" xmlns:w16cid="http://schemas.microsoft.com/office/word/2016/wordml/cid" xmlns:w16="http://schemas.microsoft.com/office/word/2018/wordml" xmlns:w16du="http://schemas.microsoft.com/office/word/2023/wordml/word16du" xmlns:w16sdtdh="http://schemas.microsoft.com/office/word/2020/wordml/sdtdatahash" xmlns:w16se="http://schemas.microsoft.com/office/word/2015/wordml/symex" mc:Ignorable="w14 w15 w16se w16cid w16 w16cex w16sdtdh w16du">
+<w:styles xmlns:mc="http://schemas.openxmlformats.org/markup-compatibility/2006" xmlns:r="http://schemas.openxmlformats.org/officeDocument/2006/relationships" xmlns:w="http://schemas.openxmlformats.org/wordprocessingml/2006/main" xmlns:w14="http://schemas.microsoft.com/office/word/2010/wordml" xmlns:w15="http://schemas.microsoft.com/office/word/2012/wordml" xmlns:w16cex="http://schemas.microsoft.com/office/word/2018/wordml/cex" xmlns:w16cid="http://schemas.microsoft.com/office/word/2016/wordml/cid" xmlns:w16="http://schemas.microsoft.com/office/word/2018/wordml" xmlns:w16sdtdh="http://schemas.microsoft.com/office/word/2020/wordml/sdtdatahash" xmlns:w16se="http://schemas.microsoft.com/office/word/2015/wordml/symex" mc:Ignorable="w14 w15 w16se w16cid w16 w16cex w16sdtdh">
   <w:docDefaults>
     <w:rPrDefault>
       <w:rPr>
@@ -5409,7 +7017,7 @@
         <w:kern w:val="2"/>
         <w:sz w:val="24"/>
         <w:szCs w:val="24"/>
-        <w:lang w:eastAsia="en-US" w:bidi="ar-SA"/>
+        <w:lang w:val="pl-PL" w:eastAsia="en-US" w:bidi="ar-SA"/>
         <w14:ligatures w14:val="standardContextual"/>
       </w:rPr>
     </w:rPrDefault>

</xml_diff>